<commit_message>
update ait littoral & club_video
</commit_message>
<xml_diff>
--- a/FOAD/Merise/Exercises/Documents/club_video.docx
+++ b/FOAD/Merise/Exercises/Documents/club_video.docx
@@ -3,8 +3,14 @@
 <w:document xmlns:wpc="http://schemas.microsoft.com/office/word/2010/wordprocessingCanvas" xmlns:cx="http://schemas.microsoft.com/office/drawing/2014/chartex" xmlns:cx1="http://schemas.microsoft.com/office/drawing/2015/9/8/chartex" xmlns:cx2="http://schemas.microsoft.com/office/drawing/2015/10/21/chartex" xmlns:cx3="http://schemas.microsoft.com/office/drawing/2016/5/9/chartex" xmlns:cx4="http://schemas.microsoft.com/office/drawing/2016/5/10/chartex" xmlns:cx5="http://schemas.microsoft.com/office/drawing/2016/5/11/chartex" xmlns:cx6="http://schemas.microsoft.com/office/drawing/2016/5/12/chartex" xmlns:cx7="http://schemas.microsoft.com/office/drawing/2016/5/13/chartex" xmlns:cx8="http://schemas.microsoft.com/office/drawing/2016/5/14/chartex" xmlns:mc="http://schemas.openxmlformats.org/markup-compatibility/2006" xmlns:aink="http://schemas.microsoft.com/office/drawing/2016/ink" xmlns:am3d="http://schemas.microsoft.com/office/drawing/2017/model3d" xmlns:o="urn:schemas-microsoft-com:office:office" xmlns:r="http://schemas.openxmlformats.org/officeDocument/2006/relationships" xmlns:m="http://schemas.openxmlformats.org/officeDocument/2006/math" xmlns:v="urn:schemas-microsoft-com:vml" xmlns:wp14="http://schemas.microsoft.com/office/word/2010/wordprocessingDrawing" xmlns:wp="http://schemas.openxmlformats.org/drawingml/2006/wordprocessingDrawing" xmlns:w10="urn:schemas-microsoft-com:office:word" xmlns:w="http://schemas.openxmlformats.org/wordprocessingml/2006/main" xmlns:w14="http://schemas.microsoft.com/office/word/2010/wordml" xmlns:w15="http://schemas.microsoft.com/office/word/2012/wordml" xmlns:w16cid="http://schemas.microsoft.com/office/word/2016/wordml/cid" xmlns:w16se="http://schemas.microsoft.com/office/word/2015/wordml/symex" xmlns:wpg="http://schemas.microsoft.com/office/word/2010/wordprocessingGroup" xmlns:wpi="http://schemas.microsoft.com/office/word/2010/wordprocessingInk" xmlns:wne="http://schemas.microsoft.com/office/word/2006/wordml" xmlns:wps="http://schemas.microsoft.com/office/word/2010/wordprocessingShape" mc:Ignorable="w14 w15 w16se w16cid wp14">
   <w:background w:color="272727" w:themeColor="text1" w:themeTint="D8"/>
   <w:body>
-    <w:bookmarkStart w:id="0" w:name="_Toc46311831" w:displacedByCustomXml="next"/>
-    <w:bookmarkStart w:id="1" w:name="_Toc46311733" w:displacedByCustomXml="next"/>
+    <w:p>
+      <w:bookmarkStart w:id="0" w:name="_Toc46311831"/>
+      <w:bookmarkStart w:id="1" w:name="_Toc46311733"/>
+      <w:r>
+        <w:t>.</w:t>
+      </w:r>
+    </w:p>
+    <w:p/>
     <w:sdt>
       <w:sdtPr>
         <w:id w:val="390770121"/>
@@ -257,7 +263,7 @@
                                               <w:noProof/>
                                               <w:webHidden/>
                                             </w:rPr>
-                                            <w:t>1</w:t>
+                                            <w:t>4</w:t>
                                           </w:r>
                                           <w:r>
                                             <w:rPr>
@@ -327,7 +333,7 @@
                                               <w:noProof/>
                                               <w:webHidden/>
                                             </w:rPr>
-                                            <w:t>1</w:t>
+                                            <w:t>4</w:t>
                                           </w:r>
                                           <w:r>
                                             <w:rPr>
@@ -397,7 +403,7 @@
                                               <w:noProof/>
                                               <w:webHidden/>
                                             </w:rPr>
-                                            <w:t>1</w:t>
+                                            <w:t>4</w:t>
                                           </w:r>
                                           <w:r>
                                             <w:rPr>
@@ -467,7 +473,7 @@
                                               <w:noProof/>
                                               <w:webHidden/>
                                             </w:rPr>
-                                            <w:t>1</w:t>
+                                            <w:t>5</w:t>
                                           </w:r>
                                           <w:r>
                                             <w:rPr>
@@ -537,7 +543,7 @@
                                               <w:noProof/>
                                               <w:webHidden/>
                                             </w:rPr>
-                                            <w:t>3</w:t>
+                                            <w:t>6</w:t>
                                           </w:r>
                                           <w:r>
                                             <w:rPr>
@@ -607,7 +613,7 @@
                                               <w:noProof/>
                                               <w:webHidden/>
                                             </w:rPr>
-                                            <w:t>3</w:t>
+                                            <w:t>6</w:t>
                                           </w:r>
                                           <w:r>
                                             <w:rPr>
@@ -677,7 +683,7 @@
                                               <w:noProof/>
                                               <w:webHidden/>
                                             </w:rPr>
-                                            <w:t>3</w:t>
+                                            <w:t>6</w:t>
                                           </w:r>
                                           <w:r>
                                             <w:rPr>
@@ -747,7 +753,7 @@
                                               <w:noProof/>
                                               <w:webHidden/>
                                             </w:rPr>
-                                            <w:t>3</w:t>
+                                            <w:t>6</w:t>
                                           </w:r>
                                           <w:r>
                                             <w:rPr>
@@ -818,7 +824,7 @@
                                               <w:noProof/>
                                               <w:webHidden/>
                                             </w:rPr>
-                                            <w:t>3</w:t>
+                                            <w:t>6</w:t>
                                           </w:r>
                                           <w:r>
                                             <w:rPr>
@@ -889,7 +895,7 @@
                                               <w:noProof/>
                                               <w:webHidden/>
                                             </w:rPr>
-                                            <w:t>3</w:t>
+                                            <w:t>6</w:t>
                                           </w:r>
                                           <w:r>
                                             <w:rPr>
@@ -960,7 +966,7 @@
                                               <w:noProof/>
                                               <w:webHidden/>
                                             </w:rPr>
-                                            <w:t>3</w:t>
+                                            <w:t>6</w:t>
                                           </w:r>
                                           <w:r>
                                             <w:rPr>
@@ -1031,7 +1037,7 @@
                                               <w:noProof/>
                                               <w:webHidden/>
                                             </w:rPr>
-                                            <w:t>3</w:t>
+                                            <w:t>6</w:t>
                                           </w:r>
                                           <w:r>
                                             <w:rPr>
@@ -1763,7 +1769,7 @@
                                         <w:noProof/>
                                         <w:webHidden/>
                                       </w:rPr>
-                                      <w:t>1</w:t>
+                                      <w:t>4</w:t>
                                     </w:r>
                                     <w:r>
                                       <w:rPr>
@@ -1833,7 +1839,7 @@
                                         <w:noProof/>
                                         <w:webHidden/>
                                       </w:rPr>
-                                      <w:t>1</w:t>
+                                      <w:t>4</w:t>
                                     </w:r>
                                     <w:r>
                                       <w:rPr>
@@ -1903,7 +1909,7 @@
                                         <w:noProof/>
                                         <w:webHidden/>
                                       </w:rPr>
-                                      <w:t>1</w:t>
+                                      <w:t>4</w:t>
                                     </w:r>
                                     <w:r>
                                       <w:rPr>
@@ -1973,7 +1979,7 @@
                                         <w:noProof/>
                                         <w:webHidden/>
                                       </w:rPr>
-                                      <w:t>1</w:t>
+                                      <w:t>5</w:t>
                                     </w:r>
                                     <w:r>
                                       <w:rPr>
@@ -2043,7 +2049,7 @@
                                         <w:noProof/>
                                         <w:webHidden/>
                                       </w:rPr>
-                                      <w:t>3</w:t>
+                                      <w:t>6</w:t>
                                     </w:r>
                                     <w:r>
                                       <w:rPr>
@@ -2113,7 +2119,7 @@
                                         <w:noProof/>
                                         <w:webHidden/>
                                       </w:rPr>
-                                      <w:t>3</w:t>
+                                      <w:t>6</w:t>
                                     </w:r>
                                     <w:r>
                                       <w:rPr>
@@ -2183,7 +2189,7 @@
                                         <w:noProof/>
                                         <w:webHidden/>
                                       </w:rPr>
-                                      <w:t>3</w:t>
+                                      <w:t>6</w:t>
                                     </w:r>
                                     <w:r>
                                       <w:rPr>
@@ -2253,7 +2259,7 @@
                                         <w:noProof/>
                                         <w:webHidden/>
                                       </w:rPr>
-                                      <w:t>3</w:t>
+                                      <w:t>6</w:t>
                                     </w:r>
                                     <w:r>
                                       <w:rPr>
@@ -2324,7 +2330,7 @@
                                         <w:noProof/>
                                         <w:webHidden/>
                                       </w:rPr>
-                                      <w:t>3</w:t>
+                                      <w:t>6</w:t>
                                     </w:r>
                                     <w:r>
                                       <w:rPr>
@@ -2395,7 +2401,7 @@
                                         <w:noProof/>
                                         <w:webHidden/>
                                       </w:rPr>
-                                      <w:t>3</w:t>
+                                      <w:t>6</w:t>
                                     </w:r>
                                     <w:r>
                                       <w:rPr>
@@ -2466,7 +2472,7 @@
                                         <w:noProof/>
                                         <w:webHidden/>
                                       </w:rPr>
-                                      <w:t>3</w:t>
+                                      <w:t>6</w:t>
                                     </w:r>
                                     <w:r>
                                       <w:rPr>
@@ -2537,7 +2543,7 @@
                                         <w:noProof/>
                                         <w:webHidden/>
                                       </w:rPr>
-                                      <w:t>3</w:t>
+                                      <w:t>6</w:t>
                                     </w:r>
                                     <w:r>
                                       <w:rPr>
@@ -2811,7 +2817,7 @@
           <w:color w:val="000000" w:themeColor="text1"/>
           <w:sz w:val="22"/>
           <w:szCs w:val="22"/>
-          <w:highlight w:val="yellow"/>
+          <w:highlight w:val="green"/>
         </w:rPr>
         <w:t>caution</w:t>
       </w:r>
@@ -2874,16 +2880,25 @@
           <w:color w:val="000000" w:themeColor="text1"/>
           <w:sz w:val="22"/>
           <w:szCs w:val="22"/>
-          <w:highlight w:val="yellow"/>
-        </w:rPr>
-        <w:t>d'emprunter en même temps de 1 à 6 cassette</w:t>
+          <w:highlight w:val="darkGray"/>
+        </w:rPr>
+        <w:t xml:space="preserve">d'emprunter en même temps de 1 à 6 </w:t>
       </w:r>
       <w:r>
         <w:rPr>
           <w:color w:val="000000" w:themeColor="text1"/>
           <w:sz w:val="22"/>
           <w:szCs w:val="22"/>
-          <w:highlight w:val="yellow"/>
+          <w:highlight w:val="cyan"/>
+        </w:rPr>
+        <w:t>cassette</w:t>
+      </w:r>
+      <w:r>
+        <w:rPr>
+          <w:color w:val="000000" w:themeColor="text1"/>
+          <w:sz w:val="22"/>
+          <w:szCs w:val="22"/>
+          <w:highlight w:val="cyan"/>
         </w:rPr>
         <w:t>s</w:t>
       </w:r>
@@ -3012,6 +3027,30 @@
         </w:rPr>
         <w:t>n'importe quelle boutique du club.</w:t>
       </w:r>
+      <w:r>
+        <w:rPr>
+          <w:color w:val="FFFFFF" w:themeColor="background1"/>
+          <w:sz w:val="22"/>
+          <w:szCs w:val="22"/>
+        </w:rPr>
+        <w:t xml:space="preserve"> (</w:t>
+      </w:r>
+      <w:r>
+        <w:rPr>
+          <w:color w:val="C45911" w:themeColor="accent2" w:themeShade="BF"/>
+          <w:sz w:val="22"/>
+          <w:szCs w:val="22"/>
+        </w:rPr>
+        <w:t>règles</w:t>
+      </w:r>
+      <w:r>
+        <w:rPr>
+          <w:color w:val="FFFFFF" w:themeColor="background1"/>
+          <w:sz w:val="22"/>
+          <w:szCs w:val="22"/>
+        </w:rPr>
+        <w:t>)</w:t>
+      </w:r>
     </w:p>
     <w:p>
       <w:pPr>
@@ -3021,29 +3060,42 @@
           <w:numId w:val="4"/>
         </w:numPr>
         <w:rPr>
-          <w:color w:val="000000" w:themeColor="text1"/>
-          <w:sz w:val="22"/>
-          <w:szCs w:val="22"/>
-          <w:highlight w:val="yellow"/>
+          <w:color w:val="FFFFFF" w:themeColor="background1"/>
+          <w:sz w:val="22"/>
+          <w:szCs w:val="22"/>
         </w:rPr>
       </w:pPr>
       <w:r>
         <w:rPr>
-          <w:color w:val="000000" w:themeColor="text1"/>
-          <w:sz w:val="22"/>
-          <w:szCs w:val="22"/>
-          <w:highlight w:val="yellow"/>
+          <w:color w:val="FFFFFF" w:themeColor="background1"/>
+          <w:sz w:val="22"/>
+          <w:szCs w:val="22"/>
         </w:rPr>
         <w:t xml:space="preserve">Plusieurs cassettes </w:t>
       </w:r>
       <w:r>
         <w:rPr>
-          <w:color w:val="000000" w:themeColor="text1"/>
-          <w:sz w:val="22"/>
-          <w:szCs w:val="22"/>
-          <w:highlight w:val="yellow"/>
-        </w:rPr>
-        <w:t>peuvent contenir le même film.</w:t>
+          <w:color w:val="FFFFFF" w:themeColor="background1"/>
+          <w:sz w:val="22"/>
+          <w:szCs w:val="22"/>
+        </w:rPr>
+        <w:t>peuvent contenir le même film</w:t>
+      </w:r>
+      <w:r>
+        <w:rPr>
+          <w:color w:val="FFFFFF" w:themeColor="background1"/>
+          <w:sz w:val="22"/>
+          <w:szCs w:val="22"/>
+        </w:rPr>
+        <w:t xml:space="preserve">. </w:t>
+      </w:r>
+      <w:r>
+        <w:rPr>
+          <w:color w:val="C45911" w:themeColor="accent2" w:themeShade="BF"/>
+          <w:sz w:val="22"/>
+          <w:szCs w:val="22"/>
+        </w:rPr>
+        <w:t>(règles)</w:t>
       </w:r>
     </w:p>
     <w:p>
@@ -3064,7 +3116,24 @@
           <w:sz w:val="22"/>
           <w:szCs w:val="22"/>
         </w:rPr>
-        <w:t xml:space="preserve">Un film est rattaché à un </w:t>
+        <w:t xml:space="preserve">Un </w:t>
+      </w:r>
+      <w:r>
+        <w:rPr>
+          <w:color w:val="FFFFFF" w:themeColor="background1"/>
+          <w:sz w:val="22"/>
+          <w:szCs w:val="22"/>
+          <w:highlight w:val="magenta"/>
+        </w:rPr>
+        <w:t>film</w:t>
+      </w:r>
+      <w:r>
+        <w:rPr>
+          <w:color w:val="FFFFFF" w:themeColor="background1"/>
+          <w:sz w:val="22"/>
+          <w:szCs w:val="22"/>
+        </w:rPr>
+        <w:t xml:space="preserve"> est rattaché à un </w:t>
       </w:r>
       <w:r>
         <w:rPr>
@@ -3082,13 +3151,49 @@
           <w:szCs w:val="22"/>
           <w:highlight w:val="yellow"/>
         </w:rPr>
-        <w:t>cinématographie (nom et type de public)</w:t>
+        <w:t>cinématographie (</w:t>
       </w:r>
       <w:r>
         <w:rPr>
           <w:color w:val="000000" w:themeColor="text1"/>
           <w:sz w:val="22"/>
           <w:szCs w:val="22"/>
+          <w:highlight w:val="magenta"/>
+        </w:rPr>
+        <w:t xml:space="preserve">nom </w:t>
+      </w:r>
+      <w:r>
+        <w:rPr>
+          <w:color w:val="000000" w:themeColor="text1"/>
+          <w:sz w:val="22"/>
+          <w:szCs w:val="22"/>
+          <w:highlight w:val="yellow"/>
+        </w:rPr>
+        <w:t xml:space="preserve">et </w:t>
+      </w:r>
+      <w:r>
+        <w:rPr>
+          <w:color w:val="000000" w:themeColor="text1"/>
+          <w:sz w:val="22"/>
+          <w:szCs w:val="22"/>
+          <w:highlight w:val="magenta"/>
+        </w:rPr>
+        <w:t>type de public</w:t>
+      </w:r>
+      <w:r>
+        <w:rPr>
+          <w:color w:val="000000" w:themeColor="text1"/>
+          <w:sz w:val="22"/>
+          <w:szCs w:val="22"/>
+          <w:highlight w:val="yellow"/>
+        </w:rPr>
+        <w:t>)</w:t>
+      </w:r>
+      <w:r>
+        <w:rPr>
+          <w:color w:val="000000" w:themeColor="text1"/>
+          <w:sz w:val="22"/>
+          <w:szCs w:val="22"/>
         </w:rPr>
         <w:t xml:space="preserve"> </w:t>
       </w:r>
@@ -3102,20 +3207,71 @@
       </w:r>
       <w:r>
         <w:rPr>
+          <w:color w:val="FFFFFF" w:themeColor="background1"/>
+          <w:sz w:val="22"/>
+          <w:szCs w:val="22"/>
+        </w:rPr>
+        <w:t xml:space="preserve">par sa </w:t>
+      </w:r>
+      <w:r>
+        <w:rPr>
           <w:color w:val="000000" w:themeColor="text1"/>
           <w:sz w:val="22"/>
           <w:szCs w:val="22"/>
+          <w:highlight w:val="magenta"/>
+        </w:rPr>
+        <w:t>durée</w:t>
+      </w:r>
+      <w:r>
+        <w:rPr>
+          <w:color w:val="000000" w:themeColor="text1"/>
+          <w:sz w:val="22"/>
+          <w:szCs w:val="22"/>
+        </w:rPr>
+        <w:t xml:space="preserve">, </w:t>
+      </w:r>
+      <w:r>
+        <w:rPr>
+          <w:color w:val="000000" w:themeColor="text1"/>
+          <w:sz w:val="22"/>
+          <w:szCs w:val="22"/>
+          <w:highlight w:val="magenta"/>
+        </w:rPr>
+        <w:t>son réalisateur</w:t>
+      </w:r>
+      <w:r>
+        <w:rPr>
+          <w:color w:val="000000" w:themeColor="text1"/>
+          <w:sz w:val="22"/>
+          <w:szCs w:val="22"/>
+        </w:rPr>
+        <w:t xml:space="preserve"> </w:t>
+      </w:r>
+      <w:r>
+        <w:rPr>
+          <w:color w:val="FFFFFF" w:themeColor="background1"/>
+          <w:sz w:val="22"/>
+          <w:szCs w:val="22"/>
+        </w:rPr>
+        <w:t xml:space="preserve">et </w:t>
+      </w:r>
+      <w:r>
+        <w:rPr>
+          <w:color w:val="000000" w:themeColor="text1"/>
+          <w:sz w:val="22"/>
+          <w:szCs w:val="22"/>
           <w:highlight w:val="yellow"/>
         </w:rPr>
-        <w:t>par sa durée</w:t>
+        <w:t xml:space="preserve">la liste </w:t>
       </w:r>
       <w:r>
         <w:rPr>
           <w:color w:val="000000" w:themeColor="text1"/>
           <w:sz w:val="22"/>
           <w:szCs w:val="22"/>
-        </w:rPr>
-        <w:t xml:space="preserve">, </w:t>
+          <w:highlight w:val="magenta"/>
+        </w:rPr>
+        <w:t>des acteurs principaux</w:t>
       </w:r>
       <w:r>
         <w:rPr>
@@ -3124,32 +3280,7 @@
           <w:szCs w:val="22"/>
           <w:highlight w:val="yellow"/>
         </w:rPr>
-        <w:t>son réalisateur</w:t>
-      </w:r>
-      <w:r>
-        <w:rPr>
-          <w:color w:val="000000" w:themeColor="text1"/>
-          <w:sz w:val="22"/>
-          <w:szCs w:val="22"/>
-        </w:rPr>
-        <w:t xml:space="preserve"> </w:t>
-      </w:r>
-      <w:r>
-        <w:rPr>
-          <w:color w:val="FFFFFF" w:themeColor="background1"/>
-          <w:sz w:val="22"/>
-          <w:szCs w:val="22"/>
-        </w:rPr>
-        <w:t xml:space="preserve">et </w:t>
-      </w:r>
-      <w:r>
-        <w:rPr>
-          <w:color w:val="000000" w:themeColor="text1"/>
-          <w:sz w:val="22"/>
-          <w:szCs w:val="22"/>
-          <w:highlight w:val="yellow"/>
-        </w:rPr>
-        <w:t>la liste des acteurs principaux.</w:t>
+        <w:t>.</w:t>
       </w:r>
     </w:p>
     <w:p>
@@ -3201,7 +3332,7 @@
           <w:sz w:val="22"/>
           <w:szCs w:val="22"/>
         </w:rPr>
-        <w:t xml:space="preserve">La </w:t>
+        <w:t>La</w:t>
       </w:r>
       <w:r>
         <w:rPr>
@@ -3209,6 +3340,14 @@
           <w:sz w:val="22"/>
           <w:szCs w:val="22"/>
         </w:rPr>
+        <w:t xml:space="preserve"> </w:t>
+      </w:r>
+      <w:r>
+        <w:rPr>
+          <w:color w:val="FFFFFF" w:themeColor="background1"/>
+          <w:sz w:val="22"/>
+          <w:szCs w:val="22"/>
+        </w:rPr>
         <w:t xml:space="preserve">consultation d'un client permettra d'obtenir </w:t>
       </w:r>
       <w:r>
@@ -3216,9 +3355,70 @@
           <w:color w:val="000000" w:themeColor="text1"/>
           <w:sz w:val="22"/>
           <w:szCs w:val="22"/>
+          <w:highlight w:val="green"/>
+        </w:rPr>
+        <w:t>son nom</w:t>
+      </w:r>
+      <w:r>
+        <w:rPr>
+          <w:color w:val="FFFFFF" w:themeColor="background1"/>
+          <w:sz w:val="22"/>
+          <w:szCs w:val="22"/>
+        </w:rPr>
+        <w:t xml:space="preserve">, </w:t>
+      </w:r>
+      <w:r>
+        <w:rPr>
+          <w:color w:val="000000" w:themeColor="text1"/>
+          <w:sz w:val="22"/>
+          <w:szCs w:val="22"/>
+          <w:highlight w:val="green"/>
+        </w:rPr>
+        <w:t xml:space="preserve">son </w:t>
+      </w:r>
+      <w:r>
+        <w:rPr>
+          <w:color w:val="000000" w:themeColor="text1"/>
+          <w:sz w:val="22"/>
+          <w:szCs w:val="22"/>
+          <w:highlight w:val="green"/>
+        </w:rPr>
+        <w:t>adresse</w:t>
+      </w:r>
+      <w:r>
+        <w:rPr>
+          <w:color w:val="000000" w:themeColor="text1"/>
+          <w:sz w:val="22"/>
+          <w:szCs w:val="22"/>
           <w:highlight w:val="yellow"/>
         </w:rPr>
-        <w:t>son nom</w:t>
+        <w:t>,</w:t>
+      </w:r>
+      <w:r>
+        <w:rPr>
+          <w:color w:val="000000" w:themeColor="text1"/>
+          <w:sz w:val="22"/>
+          <w:szCs w:val="22"/>
+        </w:rPr>
+        <w:t xml:space="preserve"> </w:t>
+      </w:r>
+      <w:r>
+        <w:rPr>
+          <w:color w:val="000000" w:themeColor="text1"/>
+          <w:sz w:val="22"/>
+          <w:szCs w:val="22"/>
+          <w:highlight w:val="darkGray"/>
+        </w:rPr>
+        <w:t xml:space="preserve">son nombre d'emprunt </w:t>
+      </w:r>
+      <w:r>
+        <w:rPr>
+          <w:color w:val="000000" w:themeColor="text1"/>
+          <w:sz w:val="22"/>
+          <w:szCs w:val="22"/>
+          <w:highlight w:val="darkGray"/>
+        </w:rPr>
+        <w:t>en cours</w:t>
       </w:r>
       <w:r>
         <w:rPr>
@@ -3235,68 +3435,34 @@
           <w:szCs w:val="22"/>
           <w:highlight w:val="yellow"/>
         </w:rPr>
-        <w:t xml:space="preserve">son </w:t>
+        <w:t xml:space="preserve">la liste des </w:t>
       </w:r>
       <w:r>
         <w:rPr>
           <w:color w:val="000000" w:themeColor="text1"/>
           <w:sz w:val="22"/>
           <w:szCs w:val="22"/>
+          <w:highlight w:val="cyan"/>
+        </w:rPr>
+        <w:t xml:space="preserve">numéros de cassettes </w:t>
+      </w:r>
+      <w:r>
+        <w:rPr>
+          <w:color w:val="000000" w:themeColor="text1"/>
+          <w:sz w:val="22"/>
+          <w:szCs w:val="22"/>
           <w:highlight w:val="yellow"/>
         </w:rPr>
-        <w:t>adresse,</w:t>
+        <w:t xml:space="preserve">et </w:t>
       </w:r>
       <w:r>
         <w:rPr>
           <w:color w:val="000000" w:themeColor="text1"/>
           <w:sz w:val="22"/>
           <w:szCs w:val="22"/>
-        </w:rPr>
-        <w:t xml:space="preserve"> </w:t>
-      </w:r>
-      <w:r>
-        <w:rPr>
-          <w:color w:val="000000" w:themeColor="text1"/>
-          <w:sz w:val="22"/>
-          <w:szCs w:val="22"/>
-          <w:highlight w:val="yellow"/>
-        </w:rPr>
-        <w:t xml:space="preserve">son nombre d'emprunt </w:t>
-      </w:r>
-      <w:r>
-        <w:rPr>
-          <w:color w:val="000000" w:themeColor="text1"/>
-          <w:sz w:val="22"/>
-          <w:szCs w:val="22"/>
-          <w:highlight w:val="yellow"/>
-        </w:rPr>
-        <w:t>en cours</w:t>
-      </w:r>
-      <w:r>
-        <w:rPr>
-          <w:color w:val="FFFFFF" w:themeColor="background1"/>
-          <w:sz w:val="22"/>
-          <w:szCs w:val="22"/>
-        </w:rPr>
-        <w:t xml:space="preserve">, </w:t>
-      </w:r>
-      <w:r>
-        <w:rPr>
-          <w:color w:val="000000" w:themeColor="text1"/>
-          <w:sz w:val="22"/>
-          <w:szCs w:val="22"/>
-          <w:highlight w:val="yellow"/>
-        </w:rPr>
-        <w:t xml:space="preserve">la liste des </w:t>
-      </w:r>
-      <w:r>
-        <w:rPr>
-          <w:color w:val="000000" w:themeColor="text1"/>
-          <w:sz w:val="22"/>
-          <w:szCs w:val="22"/>
-          <w:highlight w:val="yellow"/>
-        </w:rPr>
-        <w:t xml:space="preserve">numéros de cassettes et des titres </w:t>
+          <w:highlight w:val="cyan"/>
+        </w:rPr>
+        <w:t xml:space="preserve">des titres </w:t>
       </w:r>
       <w:r>
         <w:rPr>
@@ -3495,74 +3661,115 @@
       </w:r>
       <w:r>
         <w:rPr>
+          <w:color w:val="FFFFFF" w:themeColor="background1"/>
+          <w:sz w:val="22"/>
+          <w:szCs w:val="22"/>
+          <w:highlight w:val="blue"/>
+        </w:rPr>
+        <w:t>cassette</w:t>
+      </w:r>
+      <w:r>
+        <w:rPr>
+          <w:color w:val="FFFFFF" w:themeColor="background1"/>
+          <w:sz w:val="22"/>
+          <w:szCs w:val="22"/>
+        </w:rPr>
+        <w:t xml:space="preserve"> </w:t>
+      </w:r>
+      <w:r>
+        <w:rPr>
+          <w:sz w:val="22"/>
+          <w:szCs w:val="22"/>
+        </w:rPr>
+        <w:t>(</w:t>
+      </w:r>
+      <w:r>
+        <w:rPr>
+          <w:color w:val="FFFFFF" w:themeColor="background1"/>
+          <w:sz w:val="22"/>
+          <w:szCs w:val="22"/>
+          <w:highlight w:val="blue"/>
+        </w:rPr>
+        <w:t xml:space="preserve">identifiée par une numérotation </w:t>
+      </w:r>
+      <w:r>
+        <w:rPr>
+          <w:color w:val="FFFFFF" w:themeColor="background1"/>
+          <w:sz w:val="22"/>
+          <w:szCs w:val="22"/>
+        </w:rPr>
+        <w:t xml:space="preserve">commune </w:t>
+      </w:r>
+      <w:r>
+        <w:rPr>
+          <w:sz w:val="22"/>
+          <w:szCs w:val="22"/>
+        </w:rPr>
+        <w:t>aux dix magasins</w:t>
+      </w:r>
+      <w:r>
+        <w:rPr>
+          <w:sz w:val="22"/>
+          <w:szCs w:val="22"/>
+        </w:rPr>
+        <w:t>)</w:t>
+      </w:r>
+      <w:r>
+        <w:rPr>
+          <w:sz w:val="22"/>
+          <w:szCs w:val="22"/>
+        </w:rPr>
+        <w:t xml:space="preserve"> </w:t>
+      </w:r>
+      <w:r>
+        <w:rPr>
+          <w:color w:val="FFFFFF" w:themeColor="background1"/>
+          <w:sz w:val="22"/>
+          <w:szCs w:val="22"/>
+          <w:highlight w:val="blue"/>
+        </w:rPr>
+        <w:t>ou elle est</w:t>
+      </w:r>
+      <w:r>
+        <w:rPr>
+          <w:sz w:val="22"/>
+          <w:szCs w:val="22"/>
+        </w:rPr>
+        <w:t xml:space="preserve">, </w:t>
+      </w:r>
+      <w:r>
+        <w:rPr>
+          <w:color w:val="FFFFFF" w:themeColor="background1"/>
+          <w:sz w:val="22"/>
+          <w:szCs w:val="22"/>
+          <w:highlight w:val="blue"/>
+        </w:rPr>
+        <w:t xml:space="preserve">quand elle a été </w:t>
+      </w:r>
+      <w:r>
+        <w:rPr>
+          <w:color w:val="FFFFFF" w:themeColor="background1"/>
+          <w:sz w:val="22"/>
+          <w:szCs w:val="22"/>
+          <w:highlight w:val="blue"/>
+        </w:rPr>
+        <w:t>mise en service</w:t>
+      </w:r>
+      <w:r>
+        <w:rPr>
+          <w:sz w:val="22"/>
+          <w:szCs w:val="22"/>
+        </w:rPr>
+        <w:t xml:space="preserve">, </w:t>
+      </w:r>
+      <w:r>
+        <w:rPr>
           <w:color w:val="000000" w:themeColor="text1"/>
           <w:sz w:val="22"/>
           <w:szCs w:val="22"/>
-          <w:highlight w:val="green"/>
-        </w:rPr>
-        <w:t>cassette</w:t>
-      </w:r>
-      <w:r>
-        <w:rPr>
-          <w:color w:val="000000" w:themeColor="text1"/>
-          <w:sz w:val="22"/>
-          <w:szCs w:val="22"/>
-        </w:rPr>
-        <w:t xml:space="preserve"> </w:t>
-      </w:r>
-      <w:r>
-        <w:rPr>
-          <w:sz w:val="22"/>
-          <w:szCs w:val="22"/>
-        </w:rPr>
-        <w:t>(</w:t>
-      </w:r>
-      <w:r>
-        <w:rPr>
-          <w:color w:val="000000" w:themeColor="text1"/>
-          <w:sz w:val="22"/>
-          <w:szCs w:val="22"/>
           <w:highlight w:val="yellow"/>
         </w:rPr>
-        <w:t>identifiée par une numérotation commune</w:t>
-      </w:r>
-      <w:r>
-        <w:rPr>
-          <w:color w:val="000000" w:themeColor="text1"/>
-          <w:sz w:val="22"/>
-          <w:szCs w:val="22"/>
-        </w:rPr>
-        <w:t xml:space="preserve"> </w:t>
-      </w:r>
-      <w:r>
-        <w:rPr>
-          <w:sz w:val="22"/>
-          <w:szCs w:val="22"/>
-        </w:rPr>
-        <w:t>aux dix magasins</w:t>
-      </w:r>
-      <w:r>
-        <w:rPr>
-          <w:sz w:val="22"/>
-          <w:szCs w:val="22"/>
-        </w:rPr>
-        <w:t>)</w:t>
-      </w:r>
-      <w:r>
-        <w:rPr>
-          <w:sz w:val="22"/>
-          <w:szCs w:val="22"/>
-        </w:rPr>
-        <w:t xml:space="preserve"> </w:t>
-      </w:r>
-      <w:r>
-        <w:rPr>
-          <w:color w:val="000000" w:themeColor="text1"/>
-          <w:sz w:val="22"/>
-          <w:szCs w:val="22"/>
-          <w:highlight w:val="yellow"/>
-        </w:rPr>
-        <w:t>ou elle est</w:t>
+        <w:t>quel film y est enregistré</w:t>
       </w:r>
       <w:r>
         <w:rPr>
@@ -3573,60 +3780,19 @@
       </w:r>
       <w:r>
         <w:rPr>
-          <w:color w:val="000000" w:themeColor="text1"/>
-          <w:sz w:val="22"/>
-          <w:szCs w:val="22"/>
-          <w:highlight w:val="yellow"/>
-        </w:rPr>
-        <w:t xml:space="preserve">quand elle a été </w:t>
-      </w:r>
-      <w:r>
-        <w:rPr>
-          <w:color w:val="000000" w:themeColor="text1"/>
-          <w:sz w:val="22"/>
-          <w:szCs w:val="22"/>
-          <w:highlight w:val="yellow"/>
-        </w:rPr>
-        <w:t>mise en service</w:t>
-      </w:r>
-      <w:r>
-        <w:rPr>
-          <w:sz w:val="22"/>
-          <w:szCs w:val="22"/>
-        </w:rPr>
-        <w:t xml:space="preserve">, </w:t>
-      </w:r>
-      <w:r>
-        <w:rPr>
-          <w:color w:val="000000" w:themeColor="text1"/>
-          <w:sz w:val="22"/>
-          <w:szCs w:val="22"/>
-          <w:highlight w:val="yellow"/>
-        </w:rPr>
-        <w:t>quel film y est enregistré</w:t>
-      </w:r>
-      <w:r>
-        <w:rPr>
-          <w:sz w:val="22"/>
-          <w:szCs w:val="22"/>
-        </w:rPr>
-        <w:t xml:space="preserve">, </w:t>
-      </w:r>
-      <w:r>
-        <w:rPr>
-          <w:color w:val="000000" w:themeColor="text1"/>
-          <w:sz w:val="22"/>
-          <w:szCs w:val="22"/>
-          <w:highlight w:val="yellow"/>
+          <w:color w:val="F2F2F2" w:themeColor="background1" w:themeShade="F2"/>
+          <w:sz w:val="22"/>
+          <w:szCs w:val="22"/>
+          <w:highlight w:val="darkGray"/>
         </w:rPr>
         <w:t xml:space="preserve">combien de </w:t>
       </w:r>
       <w:r>
         <w:rPr>
-          <w:color w:val="000000" w:themeColor="text1"/>
-          <w:sz w:val="22"/>
-          <w:szCs w:val="22"/>
-          <w:highlight w:val="yellow"/>
+          <w:color w:val="F2F2F2" w:themeColor="background1" w:themeShade="F2"/>
+          <w:sz w:val="22"/>
+          <w:szCs w:val="22"/>
+          <w:highlight w:val="darkGray"/>
         </w:rPr>
         <w:t>fois elle a déjà été louée</w:t>
       </w:r>
@@ -3639,16 +3805,16 @@
       </w:r>
       <w:r>
         <w:rPr>
-          <w:color w:val="000000" w:themeColor="text1"/>
-          <w:sz w:val="22"/>
-          <w:szCs w:val="22"/>
-          <w:highlight w:val="yellow"/>
+          <w:color w:val="F2F2F2" w:themeColor="background1" w:themeShade="F2"/>
+          <w:sz w:val="22"/>
+          <w:szCs w:val="22"/>
+          <w:highlight w:val="blue"/>
         </w:rPr>
         <w:t>quel est son état</w:t>
       </w:r>
       <w:r>
         <w:rPr>
-          <w:color w:val="000000" w:themeColor="text1"/>
+          <w:color w:val="F2F2F2" w:themeColor="background1" w:themeShade="F2"/>
           <w:sz w:val="22"/>
           <w:szCs w:val="22"/>
         </w:rPr>
@@ -3715,8 +3881,8 @@
         </w:rPr>
         <w:t>Questions Client</w:t>
       </w:r>
+      <w:bookmarkEnd w:id="0"/>
       <w:bookmarkEnd w:id="1"/>
-      <w:bookmarkEnd w:id="0"/>
       <w:bookmarkEnd w:id="7"/>
       <w:bookmarkEnd w:id="8"/>
       <w:bookmarkEnd w:id="9"/>
@@ -3816,31 +3982,7 @@
           <w:sz w:val="22"/>
           <w:szCs w:val="22"/>
         </w:rPr>
-        <w:t xml:space="preserve">peut </w:t>
-      </w:r>
-      <w:r>
-        <w:rPr>
-          <w:color w:val="auto"/>
-          <w:sz w:val="22"/>
-          <w:szCs w:val="22"/>
-        </w:rPr>
-        <w:t>emprunter</w:t>
-      </w:r>
-      <w:r>
-        <w:rPr>
-          <w:color w:val="auto"/>
-          <w:sz w:val="22"/>
-          <w:szCs w:val="22"/>
-        </w:rPr>
-        <w:t xml:space="preserve"> 0 à plusieurs cassette</w:t>
-      </w:r>
-      <w:r>
-        <w:rPr>
-          <w:color w:val="auto"/>
-          <w:sz w:val="22"/>
-          <w:szCs w:val="22"/>
-        </w:rPr>
-        <w:t>s</w:t>
+        <w:t>peut emprunter 0 à plusieurs cassettes</w:t>
       </w:r>
     </w:p>
     <w:p>
@@ -3967,7 +4109,21 @@
           <w:sz w:val="22"/>
           <w:szCs w:val="22"/>
         </w:rPr>
-        <w:t xml:space="preserve">Un film est réalisé part un et un seul </w:t>
+        <w:t xml:space="preserve">Un film est réalisé </w:t>
+      </w:r>
+      <w:r>
+        <w:rPr>
+          <w:sz w:val="22"/>
+          <w:szCs w:val="22"/>
+        </w:rPr>
+        <w:t>par</w:t>
+      </w:r>
+      <w:r>
+        <w:rPr>
+          <w:sz w:val="22"/>
+          <w:szCs w:val="22"/>
+        </w:rPr>
+        <w:t xml:space="preserve"> un et un seul </w:t>
       </w:r>
       <w:r>
         <w:rPr>
@@ -4039,22 +4195,47 @@
     </w:p>
     <w:p>
       <w:pPr>
-        <w:rPr>
-          <w:sz w:val="22"/>
-          <w:szCs w:val="22"/>
-        </w:rPr>
-        <w:sectPr>
-          <w:headerReference w:type="default" r:id="rId12"/>
-          <w:footerReference w:type="default" r:id="rId13"/>
-          <w:footerReference w:type="first" r:id="rId14"/>
-          <w:pgSz w:w="11906" w:h="16838"/>
-          <w:pgMar w:top="1417" w:right="1417" w:bottom="1417" w:left="1417" w:header="709" w:footer="709" w:gutter="0"/>
-          <w:pgNumType w:start="0"/>
-          <w:cols w:space="708"/>
-          <w:titlePg/>
-          <w:docGrid w:linePitch="360"/>
-        </w:sectPr>
+        <w:pStyle w:val="Titre1"/>
+        <w:rPr>
+          <w:b/>
+          <w:bCs/>
+          <w:color w:val="8EAADB" w:themeColor="accent1" w:themeTint="99"/>
+        </w:rPr>
       </w:pPr>
+      <w:r>
+        <w:rPr>
+          <w:b/>
+          <w:bCs/>
+          <w:color w:val="8EAADB" w:themeColor="accent1" w:themeTint="99"/>
+        </w:rPr>
+        <w:lastRenderedPageBreak/>
+        <w:t>Règles</w:t>
+      </w:r>
+      <w:r>
+        <w:rPr>
+          <w:b/>
+          <w:bCs/>
+          <w:color w:val="8EAADB" w:themeColor="accent1" w:themeTint="99"/>
+        </w:rPr>
+        <w:t xml:space="preserve"> additionnelles (Règles ou contraintes d'intégrité)</w:t>
+      </w:r>
+    </w:p>
+    <w:p/>
+    <w:p>
+      <w:r>
+        <w:t>Un client peut emprunter 1 à 6 films selon le montant de la caution</w:t>
+      </w:r>
+      <w:r>
+        <w:t>.</w:t>
+      </w:r>
+    </w:p>
+    <w:p>
+      <w:r>
+        <w:t xml:space="preserve">La date </w:t>
+      </w:r>
+      <w:r>
+        <w:t>d'emprunt ne doit pas être inferieur à la date de retour.</w:t>
+      </w:r>
     </w:p>
     <w:p>
       <w:pPr>
@@ -4642,7 +4823,7 @@
               <w:rPr>
                 <w:color w:val="FFFFFF" w:themeColor="background1"/>
               </w:rPr>
-              <w:t>client_</w:t>
+              <w:t>cassette_id</w:t>
             </w:r>
           </w:p>
         </w:tc>
@@ -4656,6 +4837,12 @@
                 <w:color w:val="FFFFFF" w:themeColor="background1"/>
               </w:rPr>
             </w:pPr>
+            <w:r>
+              <w:rPr>
+                <w:color w:val="FFFFFF" w:themeColor="background1"/>
+              </w:rPr>
+              <w:t>Identification de la cassette</w:t>
+            </w:r>
           </w:p>
         </w:tc>
         <w:tc>
@@ -4668,6 +4855,12 @@
                 <w:color w:val="FFFFFF" w:themeColor="background1"/>
               </w:rPr>
             </w:pPr>
+            <w:r>
+              <w:rPr>
+                <w:color w:val="FFFFFF" w:themeColor="background1"/>
+              </w:rPr>
+              <w:t>N</w:t>
+            </w:r>
           </w:p>
         </w:tc>
         <w:tc>
@@ -4680,6 +4873,12 @@
                 <w:color w:val="FFFFFF" w:themeColor="background1"/>
               </w:rPr>
             </w:pPr>
+            <w:r>
+              <w:rPr>
+                <w:color w:val="FFFFFF" w:themeColor="background1"/>
+              </w:rPr>
+              <w:t>11</w:t>
+            </w:r>
           </w:p>
         </w:tc>
         <w:tc>
@@ -4692,6 +4891,12 @@
                 <w:color w:val="FFFFFF" w:themeColor="background1"/>
               </w:rPr>
             </w:pPr>
+            <w:r>
+              <w:rPr>
+                <w:color w:val="FFFFFF" w:themeColor="background1"/>
+              </w:rPr>
+              <w:t>Identification</w:t>
+            </w:r>
           </w:p>
         </w:tc>
       </w:tr>
@@ -4710,7 +4915,19 @@
               <w:rPr>
                 <w:color w:val="FFFFFF" w:themeColor="background1"/>
               </w:rPr>
-              <w:t>cassette_id</w:t>
+              <w:t>c</w:t>
+            </w:r>
+            <w:r>
+              <w:rPr>
+                <w:color w:val="FFFFFF" w:themeColor="background1"/>
+              </w:rPr>
+              <w:t>assette_stat</w:t>
+            </w:r>
+            <w:r>
+              <w:rPr>
+                <w:color w:val="FFFFFF" w:themeColor="background1"/>
+              </w:rPr>
+              <w:t>us</w:t>
             </w:r>
           </w:p>
         </w:tc>
@@ -4728,7 +4945,7 @@
               <w:rPr>
                 <w:color w:val="FFFFFF" w:themeColor="background1"/>
               </w:rPr>
-              <w:t>Identification de la cassette</w:t>
+              <w:t>Etat de la cassette</w:t>
             </w:r>
           </w:p>
         </w:tc>
@@ -4746,7 +4963,7 @@
               <w:rPr>
                 <w:color w:val="FFFFFF" w:themeColor="background1"/>
               </w:rPr>
-              <w:t>N</w:t>
+              <w:t>A</w:t>
             </w:r>
           </w:p>
         </w:tc>
@@ -4764,7 +4981,7 @@
               <w:rPr>
                 <w:color w:val="FFFFFF" w:themeColor="background1"/>
               </w:rPr>
-              <w:t>11</w:t>
+              <w:t>30</w:t>
             </w:r>
           </w:p>
         </w:tc>
@@ -4782,7 +4999,7 @@
               <w:rPr>
                 <w:color w:val="FFFFFF" w:themeColor="background1"/>
               </w:rPr>
-              <w:t>Identification</w:t>
+              <w:t>Obligatoire</w:t>
             </w:r>
           </w:p>
         </w:tc>
@@ -4802,19 +5019,7 @@
               <w:rPr>
                 <w:color w:val="FFFFFF" w:themeColor="background1"/>
               </w:rPr>
-              <w:t>c</w:t>
-            </w:r>
-            <w:r>
-              <w:rPr>
-                <w:color w:val="FFFFFF" w:themeColor="background1"/>
-              </w:rPr>
-              <w:t>assette_stat</w:t>
-            </w:r>
-            <w:r>
-              <w:rPr>
-                <w:color w:val="FFFFFF" w:themeColor="background1"/>
-              </w:rPr>
-              <w:t>us</w:t>
+              <w:t>cassette_localisation</w:t>
             </w:r>
           </w:p>
         </w:tc>
@@ -4832,7 +5037,31 @@
               <w:rPr>
                 <w:color w:val="FFFFFF" w:themeColor="background1"/>
               </w:rPr>
-              <w:t>Etat de la cassette</w:t>
+              <w:t>Le lieu</w:t>
+            </w:r>
+            <w:r>
+              <w:rPr>
+                <w:color w:val="FFFFFF" w:themeColor="background1"/>
+              </w:rPr>
+              <w:t xml:space="preserve"> au </w:t>
+            </w:r>
+            <w:r>
+              <w:rPr>
+                <w:color w:val="FFFFFF" w:themeColor="background1"/>
+              </w:rPr>
+              <w:t>se</w:t>
+            </w:r>
+            <w:r>
+              <w:rPr>
+                <w:color w:val="FFFFFF" w:themeColor="background1"/>
+              </w:rPr>
+              <w:t xml:space="preserve"> trouve la </w:t>
+            </w:r>
+            <w:r>
+              <w:rPr>
+                <w:color w:val="FFFFFF" w:themeColor="background1"/>
+              </w:rPr>
+              <w:t>cassette</w:t>
             </w:r>
           </w:p>
         </w:tc>
@@ -4850,7 +5079,7 @@
               <w:rPr>
                 <w:color w:val="FFFFFF" w:themeColor="background1"/>
               </w:rPr>
-              <w:t>A</w:t>
+              <w:t>AN</w:t>
             </w:r>
           </w:p>
         </w:tc>
@@ -4868,7 +5097,7 @@
               <w:rPr>
                 <w:color w:val="FFFFFF" w:themeColor="background1"/>
               </w:rPr>
-              <w:t>30</w:t>
+              <w:t>255</w:t>
             </w:r>
           </w:p>
         </w:tc>
@@ -4895,114 +5124,125 @@
         <w:tc>
           <w:tcPr>
             <w:tcW w:w="2038" w:type="dxa"/>
-          </w:tcPr>
-          <w:p>
-            <w:pPr>
-              <w:rPr>
-                <w:color w:val="FFFFFF" w:themeColor="background1"/>
-              </w:rPr>
-            </w:pPr>
-            <w:r>
-              <w:rPr>
-                <w:color w:val="FFFFFF" w:themeColor="background1"/>
-              </w:rPr>
-              <w:t>cassette_localisation</w:t>
+            <w:shd w:val="clear" w:color="auto" w:fill="323E4F" w:themeFill="text2" w:themeFillShade="BF"/>
+          </w:tcPr>
+          <w:p>
+            <w:pPr>
+              <w:rPr>
+                <w:color w:val="FFFFFF" w:themeColor="background1"/>
+              </w:rPr>
+            </w:pPr>
+            <w:r>
+              <w:rPr>
+                <w:color w:val="FFFFFF" w:themeColor="background1"/>
+              </w:rPr>
+              <w:t>c</w:t>
+            </w:r>
+            <w:r>
+              <w:rPr>
+                <w:color w:val="FFFFFF" w:themeColor="background1"/>
+              </w:rPr>
+              <w:t>assette_</w:t>
+            </w:r>
+            <w:r>
+              <w:rPr>
+                <w:color w:val="FFFFFF" w:themeColor="background1"/>
+              </w:rPr>
+              <w:t>nb_location</w:t>
             </w:r>
           </w:p>
         </w:tc>
         <w:tc>
           <w:tcPr>
             <w:tcW w:w="1777" w:type="dxa"/>
-          </w:tcPr>
-          <w:p>
-            <w:pPr>
-              <w:rPr>
-                <w:color w:val="FFFFFF" w:themeColor="background1"/>
-              </w:rPr>
-            </w:pPr>
-            <w:r>
-              <w:rPr>
-                <w:color w:val="FFFFFF" w:themeColor="background1"/>
-              </w:rPr>
-              <w:t>Le lieu</w:t>
-            </w:r>
-            <w:r>
-              <w:rPr>
-                <w:color w:val="FFFFFF" w:themeColor="background1"/>
-              </w:rPr>
-              <w:t xml:space="preserve"> au </w:t>
-            </w:r>
-            <w:r>
-              <w:rPr>
-                <w:color w:val="FFFFFF" w:themeColor="background1"/>
-              </w:rPr>
-              <w:t>se</w:t>
-            </w:r>
-            <w:r>
-              <w:rPr>
-                <w:color w:val="FFFFFF" w:themeColor="background1"/>
-              </w:rPr>
-              <w:t xml:space="preserve"> trouve la </w:t>
-            </w:r>
-            <w:r>
-              <w:rPr>
-                <w:color w:val="FFFFFF" w:themeColor="background1"/>
-              </w:rPr>
-              <w:t>cassette</w:t>
+            <w:shd w:val="clear" w:color="auto" w:fill="323E4F" w:themeFill="text2" w:themeFillShade="BF"/>
+          </w:tcPr>
+          <w:p>
+            <w:pPr>
+              <w:rPr>
+                <w:color w:val="FFFFFF" w:themeColor="background1"/>
+              </w:rPr>
+            </w:pPr>
+            <w:r>
+              <w:rPr>
+                <w:color w:val="FFFFFF" w:themeColor="background1"/>
+              </w:rPr>
+              <w:t>Nombre de fois que la cassette a été louer</w:t>
             </w:r>
           </w:p>
         </w:tc>
         <w:tc>
           <w:tcPr>
             <w:tcW w:w="1716" w:type="dxa"/>
-          </w:tcPr>
-          <w:p>
-            <w:pPr>
-              <w:rPr>
-                <w:color w:val="FFFFFF" w:themeColor="background1"/>
-              </w:rPr>
-            </w:pPr>
-            <w:r>
-              <w:rPr>
-                <w:color w:val="FFFFFF" w:themeColor="background1"/>
-              </w:rPr>
-              <w:t>AN</w:t>
+            <w:shd w:val="clear" w:color="auto" w:fill="323E4F" w:themeFill="text2" w:themeFillShade="BF"/>
+          </w:tcPr>
+          <w:p>
+            <w:pPr>
+              <w:rPr>
+                <w:color w:val="FFFFFF" w:themeColor="background1"/>
+              </w:rPr>
+            </w:pPr>
+            <w:r>
+              <w:rPr>
+                <w:color w:val="FFFFFF" w:themeColor="background1"/>
+              </w:rPr>
+              <w:t>N</w:t>
             </w:r>
           </w:p>
         </w:tc>
         <w:tc>
           <w:tcPr>
             <w:tcW w:w="1721" w:type="dxa"/>
-          </w:tcPr>
-          <w:p>
-            <w:pPr>
-              <w:rPr>
-                <w:color w:val="FFFFFF" w:themeColor="background1"/>
-              </w:rPr>
-            </w:pPr>
-            <w:r>
-              <w:rPr>
-                <w:color w:val="FFFFFF" w:themeColor="background1"/>
-              </w:rPr>
-              <w:t>255</w:t>
+            <w:shd w:val="clear" w:color="auto" w:fill="323E4F" w:themeFill="text2" w:themeFillShade="BF"/>
+          </w:tcPr>
+          <w:p>
+            <w:pPr>
+              <w:rPr>
+                <w:color w:val="FFFFFF" w:themeColor="background1"/>
+              </w:rPr>
+            </w:pPr>
+            <w:r>
+              <w:rPr>
+                <w:color w:val="FFFFFF" w:themeColor="background1"/>
+              </w:rPr>
+              <w:t>3</w:t>
             </w:r>
           </w:p>
         </w:tc>
         <w:tc>
           <w:tcPr>
             <w:tcW w:w="1790" w:type="dxa"/>
-          </w:tcPr>
-          <w:p>
-            <w:pPr>
-              <w:rPr>
-                <w:color w:val="FFFFFF" w:themeColor="background1"/>
-              </w:rPr>
-            </w:pPr>
-            <w:r>
-              <w:rPr>
-                <w:color w:val="FFFFFF" w:themeColor="background1"/>
-              </w:rPr>
-              <w:t>Obligatoire</w:t>
+            <w:shd w:val="clear" w:color="auto" w:fill="323E4F" w:themeFill="text2" w:themeFillShade="BF"/>
+          </w:tcPr>
+          <w:p>
+            <w:pPr>
+              <w:rPr>
+                <w:color w:val="FFFFFF" w:themeColor="background1"/>
+              </w:rPr>
+            </w:pPr>
+            <w:r>
+              <w:rPr>
+                <w:color w:val="FFFFFF" w:themeColor="background1"/>
+              </w:rPr>
+              <w:t>Facultatif</w:t>
+            </w:r>
+            <w:r>
+              <w:rPr>
+                <w:color w:val="FFFFFF" w:themeColor="background1"/>
+              </w:rPr>
+              <w:t xml:space="preserve">, </w:t>
+            </w:r>
+            <w:r>
+              <w:rPr>
+                <w:color w:val="FFFFFF" w:themeColor="background1"/>
+              </w:rPr>
+              <w:t>défaut</w:t>
+            </w:r>
+            <w:r>
+              <w:rPr>
+                <w:color w:val="FFFFFF" w:themeColor="background1"/>
+              </w:rPr>
+              <w:t xml:space="preserve"> "0"</w:t>
             </w:r>
           </w:p>
         </w:tc>
@@ -5022,19 +5262,13 @@
               <w:rPr>
                 <w:color w:val="FFFFFF" w:themeColor="background1"/>
               </w:rPr>
-              <w:t>c</w:t>
-            </w:r>
-            <w:r>
-              <w:rPr>
-                <w:color w:val="FFFFFF" w:themeColor="background1"/>
-              </w:rPr>
-              <w:t>assette_</w:t>
-            </w:r>
-            <w:r>
-              <w:rPr>
-                <w:color w:val="FFFFFF" w:themeColor="background1"/>
-              </w:rPr>
-              <w:t>nb_location</w:t>
+              <w:t>e</w:t>
+            </w:r>
+            <w:r>
+              <w:rPr>
+                <w:color w:val="FFFFFF" w:themeColor="background1"/>
+              </w:rPr>
+              <w:t>mprunt_start</w:t>
             </w:r>
           </w:p>
         </w:tc>
@@ -5052,7 +5286,7 @@
               <w:rPr>
                 <w:color w:val="FFFFFF" w:themeColor="background1"/>
               </w:rPr>
-              <w:t>Nombre de fois que la cassette a été louer</w:t>
+              <w:t>Date de debut de l'emprunt de la cassette</w:t>
             </w:r>
           </w:p>
         </w:tc>
@@ -5070,7 +5304,19 @@
               <w:rPr>
                 <w:color w:val="FFFFFF" w:themeColor="background1"/>
               </w:rPr>
-              <w:t>N</w:t>
+              <w:t xml:space="preserve">Date &amp; </w:t>
+            </w:r>
+            <w:r>
+              <w:rPr>
+                <w:color w:val="FFFFFF" w:themeColor="background1"/>
+              </w:rPr>
+              <w:t>H</w:t>
+            </w:r>
+            <w:r>
+              <w:rPr>
+                <w:color w:val="FFFFFF" w:themeColor="background1"/>
+              </w:rPr>
+              <w:t>eure</w:t>
             </w:r>
           </w:p>
         </w:tc>
@@ -5084,12 +5330,6 @@
                 <w:color w:val="FFFFFF" w:themeColor="background1"/>
               </w:rPr>
             </w:pPr>
-            <w:r>
-              <w:rPr>
-                <w:color w:val="FFFFFF" w:themeColor="background1"/>
-              </w:rPr>
-              <w:t>3</w:t>
-            </w:r>
           </w:p>
         </w:tc>
         <w:tc>
@@ -5106,25 +5346,7 @@
               <w:rPr>
                 <w:color w:val="FFFFFF" w:themeColor="background1"/>
               </w:rPr>
-              <w:t>Facultatif</w:t>
-            </w:r>
-            <w:r>
-              <w:rPr>
-                <w:color w:val="FFFFFF" w:themeColor="background1"/>
-              </w:rPr>
-              <w:t xml:space="preserve">, </w:t>
-            </w:r>
-            <w:r>
-              <w:rPr>
-                <w:color w:val="FFFFFF" w:themeColor="background1"/>
-              </w:rPr>
-              <w:t>défaut</w:t>
-            </w:r>
-            <w:r>
-              <w:rPr>
-                <w:color w:val="FFFFFF" w:themeColor="background1"/>
-              </w:rPr>
-              <w:t xml:space="preserve"> "0"</w:t>
+              <w:t>Obligatoire</w:t>
             </w:r>
           </w:p>
         </w:tc>
@@ -5144,13 +5366,7 @@
               <w:rPr>
                 <w:color w:val="FFFFFF" w:themeColor="background1"/>
               </w:rPr>
-              <w:t>e</w:t>
-            </w:r>
-            <w:r>
-              <w:rPr>
-                <w:color w:val="FFFFFF" w:themeColor="background1"/>
-              </w:rPr>
-              <w:t>mprunt_start</w:t>
+              <w:t>emprunt_end</w:t>
             </w:r>
           </w:p>
         </w:tc>
@@ -5168,7 +5384,19 @@
               <w:rPr>
                 <w:color w:val="FFFFFF" w:themeColor="background1"/>
               </w:rPr>
-              <w:t>Date de debut de l'emprunt de la cassette</w:t>
+              <w:t>Date de fin de l'e</w:t>
+            </w:r>
+            <w:r>
+              <w:rPr>
+                <w:color w:val="FFFFFF" w:themeColor="background1"/>
+              </w:rPr>
+              <w:t>m</w:t>
+            </w:r>
+            <w:r>
+              <w:rPr>
+                <w:color w:val="FFFFFF" w:themeColor="background1"/>
+              </w:rPr>
+              <w:t>prunt</w:t>
             </w:r>
           </w:p>
         </w:tc>
@@ -5186,19 +5414,7 @@
               <w:rPr>
                 <w:color w:val="FFFFFF" w:themeColor="background1"/>
               </w:rPr>
-              <w:t xml:space="preserve">Date &amp; </w:t>
-            </w:r>
-            <w:r>
-              <w:rPr>
-                <w:color w:val="FFFFFF" w:themeColor="background1"/>
-              </w:rPr>
-              <w:t>H</w:t>
-            </w:r>
-            <w:r>
-              <w:rPr>
-                <w:color w:val="FFFFFF" w:themeColor="background1"/>
-              </w:rPr>
-              <w:t>eure</w:t>
+              <w:t>Date &amp; Heure</w:t>
             </w:r>
           </w:p>
         </w:tc>
@@ -5229,6 +5445,12 @@
                 <w:color w:val="FFFFFF" w:themeColor="background1"/>
               </w:rPr>
               <w:t>Obligatoire</w:t>
+            </w:r>
+            <w:r>
+              <w:rPr>
+                <w:color w:val="FFFFFF" w:themeColor="background1"/>
+              </w:rPr>
+              <w:t>, &lt; emprunt_start</w:t>
             </w:r>
           </w:p>
         </w:tc>
@@ -5248,7 +5470,7 @@
               <w:rPr>
                 <w:color w:val="FFFFFF" w:themeColor="background1"/>
               </w:rPr>
-              <w:t>emprunt_end</w:t>
+              <w:t>film_title</w:t>
             </w:r>
           </w:p>
         </w:tc>
@@ -5266,19 +5488,7 @@
               <w:rPr>
                 <w:color w:val="FFFFFF" w:themeColor="background1"/>
               </w:rPr>
-              <w:t>Date de fin de l'e</w:t>
-            </w:r>
-            <w:r>
-              <w:rPr>
-                <w:color w:val="FFFFFF" w:themeColor="background1"/>
-              </w:rPr>
-              <w:t>m</w:t>
-            </w:r>
-            <w:r>
-              <w:rPr>
-                <w:color w:val="FFFFFF" w:themeColor="background1"/>
-              </w:rPr>
-              <w:t>prunt</w:t>
+              <w:t>Titre du film</w:t>
             </w:r>
           </w:p>
         </w:tc>
@@ -5296,7 +5506,7 @@
               <w:rPr>
                 <w:color w:val="FFFFFF" w:themeColor="background1"/>
               </w:rPr>
-              <w:t>Date &amp; Heure</w:t>
+              <w:t>AN</w:t>
             </w:r>
           </w:p>
         </w:tc>
@@ -5310,6 +5520,12 @@
                 <w:color w:val="FFFFFF" w:themeColor="background1"/>
               </w:rPr>
             </w:pPr>
+            <w:r>
+              <w:rPr>
+                <w:color w:val="FFFFFF" w:themeColor="background1"/>
+              </w:rPr>
+              <w:t>50</w:t>
+            </w:r>
           </w:p>
         </w:tc>
         <w:tc>
@@ -5326,7 +5542,7 @@
               <w:rPr>
                 <w:color w:val="FFFFFF" w:themeColor="background1"/>
               </w:rPr>
-              <w:t>Obligatoire</w:t>
+              <w:t>Identification</w:t>
             </w:r>
           </w:p>
         </w:tc>
@@ -5346,7 +5562,13 @@
               <w:rPr>
                 <w:color w:val="FFFFFF" w:themeColor="background1"/>
               </w:rPr>
-              <w:t>film_title</w:t>
+              <w:t>film_</w:t>
+            </w:r>
+            <w:r>
+              <w:rPr>
+                <w:color w:val="FFFFFF" w:themeColor="background1"/>
+              </w:rPr>
+              <w:t>genre</w:t>
             </w:r>
           </w:p>
         </w:tc>
@@ -5364,7 +5586,13 @@
               <w:rPr>
                 <w:color w:val="FFFFFF" w:themeColor="background1"/>
               </w:rPr>
-              <w:t>Titre du film</w:t>
+              <w:t xml:space="preserve">Le </w:t>
+            </w:r>
+            <w:r>
+              <w:rPr>
+                <w:color w:val="FFFFFF" w:themeColor="background1"/>
+              </w:rPr>
+              <w:t>genre de film (action, aventure …)</w:t>
             </w:r>
           </w:p>
         </w:tc>
@@ -5400,7 +5628,7 @@
               <w:rPr>
                 <w:color w:val="FFFFFF" w:themeColor="background1"/>
               </w:rPr>
-              <w:t>50</w:t>
+              <w:t>30</w:t>
             </w:r>
           </w:p>
         </w:tc>
@@ -5418,7 +5646,7 @@
               <w:rPr>
                 <w:color w:val="FFFFFF" w:themeColor="background1"/>
               </w:rPr>
-              <w:t>Identification</w:t>
+              <w:t>Obligatoire</w:t>
             </w:r>
           </w:p>
         </w:tc>
@@ -5444,7 +5672,7 @@
               <w:rPr>
                 <w:color w:val="FFFFFF" w:themeColor="background1"/>
               </w:rPr>
-              <w:t>genre</w:t>
+              <w:t>type</w:t>
             </w:r>
           </w:p>
         </w:tc>
@@ -5462,13 +5690,31 @@
               <w:rPr>
                 <w:color w:val="FFFFFF" w:themeColor="background1"/>
               </w:rPr>
-              <w:t xml:space="preserve">Le </w:t>
-            </w:r>
-            <w:r>
-              <w:rPr>
-                <w:color w:val="FFFFFF" w:themeColor="background1"/>
-              </w:rPr>
-              <w:t>genre de film (action, aventure …)</w:t>
+              <w:t xml:space="preserve">Le type de public </w:t>
+            </w:r>
+            <w:r>
+              <w:rPr>
+                <w:color w:val="FFFFFF" w:themeColor="background1"/>
+              </w:rPr>
+              <w:t xml:space="preserve">au </w:t>
+            </w:r>
+            <w:r>
+              <w:rPr>
+                <w:color w:val="FFFFFF" w:themeColor="background1"/>
+              </w:rPr>
+              <w:t>que</w:t>
+            </w:r>
+            <w:r>
+              <w:rPr>
+                <w:color w:val="FFFFFF" w:themeColor="background1"/>
+              </w:rPr>
+              <w:t>lle</w:t>
+            </w:r>
+            <w:r>
+              <w:rPr>
+                <w:color w:val="FFFFFF" w:themeColor="background1"/>
+              </w:rPr>
+              <w:t xml:space="preserve"> le film est destiné</w:t>
             </w:r>
           </w:p>
         </w:tc>
@@ -5548,7 +5794,7 @@
               <w:rPr>
                 <w:color w:val="FFFFFF" w:themeColor="background1"/>
               </w:rPr>
-              <w:t>type</w:t>
+              <w:t>realisateur</w:t>
             </w:r>
           </w:p>
         </w:tc>
@@ -5566,7 +5812,19 @@
               <w:rPr>
                 <w:color w:val="FFFFFF" w:themeColor="background1"/>
               </w:rPr>
-              <w:t>Le type de public que le film est destiné</w:t>
+              <w:t xml:space="preserve">Le nom et prenons du </w:t>
+            </w:r>
+            <w:r>
+              <w:rPr>
+                <w:color w:val="FFFFFF" w:themeColor="background1"/>
+              </w:rPr>
+              <w:t>réalisateur</w:t>
+            </w:r>
+            <w:r>
+              <w:rPr>
+                <w:color w:val="FFFFFF" w:themeColor="background1"/>
+              </w:rPr>
+              <w:t xml:space="preserve"> du film</w:t>
             </w:r>
           </w:p>
         </w:tc>
@@ -5584,7 +5842,7 @@
               <w:rPr>
                 <w:color w:val="FFFFFF" w:themeColor="background1"/>
               </w:rPr>
-              <w:t>AN</w:t>
+              <w:t>A</w:t>
             </w:r>
           </w:p>
         </w:tc>
@@ -5602,8 +5860,10 @@
               <w:rPr>
                 <w:color w:val="FFFFFF" w:themeColor="background1"/>
               </w:rPr>
-              <w:t>30</w:t>
-            </w:r>
+              <w:t>100</w:t>
+            </w:r>
+            <w:bookmarkStart w:id="21" w:name="_GoBack"/>
+            <w:bookmarkEnd w:id="21"/>
           </w:p>
         </w:tc>
         <w:tc>
@@ -5640,13 +5900,13 @@
               <w:rPr>
                 <w:color w:val="FFFFFF" w:themeColor="background1"/>
               </w:rPr>
-              <w:t>film_</w:t>
-            </w:r>
-            <w:r>
-              <w:rPr>
-                <w:color w:val="FFFFFF" w:themeColor="background1"/>
-              </w:rPr>
-              <w:t>realisateur</w:t>
+              <w:t>f</w:t>
+            </w:r>
+            <w:r>
+              <w:rPr>
+                <w:color w:val="FFFFFF" w:themeColor="background1"/>
+              </w:rPr>
+              <w:t>ilm_dure</w:t>
             </w:r>
           </w:p>
         </w:tc>
@@ -5664,19 +5924,13 @@
               <w:rPr>
                 <w:color w:val="FFFFFF" w:themeColor="background1"/>
               </w:rPr>
-              <w:t xml:space="preserve">Le nom et prenons du </w:t>
-            </w:r>
-            <w:r>
-              <w:rPr>
-                <w:color w:val="FFFFFF" w:themeColor="background1"/>
-              </w:rPr>
-              <w:t>réalisateur</w:t>
-            </w:r>
-            <w:r>
-              <w:rPr>
-                <w:color w:val="FFFFFF" w:themeColor="background1"/>
-              </w:rPr>
-              <w:t xml:space="preserve"> du film</w:t>
+              <w:t xml:space="preserve">La </w:t>
+            </w:r>
+            <w:r>
+              <w:rPr>
+                <w:color w:val="FFFFFF" w:themeColor="background1"/>
+              </w:rPr>
+              <w:t>durée du film</w:t>
             </w:r>
           </w:p>
         </w:tc>
@@ -5694,7 +5948,7 @@
               <w:rPr>
                 <w:color w:val="FFFFFF" w:themeColor="background1"/>
               </w:rPr>
-              <w:t>A</w:t>
+              <w:t>N</w:t>
             </w:r>
           </w:p>
         </w:tc>
@@ -5712,7 +5966,7 @@
               <w:rPr>
                 <w:color w:val="FFFFFF" w:themeColor="background1"/>
               </w:rPr>
-              <w:t>50</w:t>
+              <w:t>3</w:t>
             </w:r>
           </w:p>
         </w:tc>
@@ -5730,7 +5984,7 @@
               <w:rPr>
                 <w:color w:val="FFFFFF" w:themeColor="background1"/>
               </w:rPr>
-              <w:t>Obligatoire</w:t>
+              <w:t>Obligatoire, format en minute "160"</w:t>
             </w:r>
           </w:p>
         </w:tc>
@@ -5750,13 +6004,7 @@
               <w:rPr>
                 <w:color w:val="FFFFFF" w:themeColor="background1"/>
               </w:rPr>
-              <w:t>f</w:t>
-            </w:r>
-            <w:r>
-              <w:rPr>
-                <w:color w:val="FFFFFF" w:themeColor="background1"/>
-              </w:rPr>
-              <w:t>ilm_dure</w:t>
+              <w:t>acteur_id</w:t>
             </w:r>
           </w:p>
         </w:tc>
@@ -5774,13 +6022,25 @@
               <w:rPr>
                 <w:color w:val="FFFFFF" w:themeColor="background1"/>
               </w:rPr>
-              <w:t xml:space="preserve">La </w:t>
-            </w:r>
-            <w:r>
-              <w:rPr>
-                <w:color w:val="FFFFFF" w:themeColor="background1"/>
-              </w:rPr>
-              <w:t>durée du film</w:t>
+              <w:t xml:space="preserve">Identification de </w:t>
+            </w:r>
+            <w:r>
+              <w:rPr>
+                <w:color w:val="FFFFFF" w:themeColor="background1"/>
+              </w:rPr>
+              <w:t>l'(</w:t>
+            </w:r>
+            <w:r>
+              <w:rPr>
+                <w:color w:val="FFFFFF" w:themeColor="background1"/>
+              </w:rPr>
+              <w:t xml:space="preserve">des) acteur(s) principal(aux) </w:t>
+            </w:r>
+            <w:r>
+              <w:rPr>
+                <w:color w:val="FFFFFF" w:themeColor="background1"/>
+              </w:rPr>
+              <w:t>qui joue dans le film</w:t>
             </w:r>
           </w:p>
         </w:tc>
@@ -5816,7 +6076,7 @@
               <w:rPr>
                 <w:color w:val="FFFFFF" w:themeColor="background1"/>
               </w:rPr>
-              <w:t>3</w:t>
+              <w:t>11</w:t>
             </w:r>
           </w:p>
         </w:tc>
@@ -5834,7 +6094,7 @@
               <w:rPr>
                 <w:color w:val="FFFFFF" w:themeColor="background1"/>
               </w:rPr>
-              <w:t>Obligatoire, format en minute "160"</w:t>
+              <w:t>Identifiant, auto-incrémente</w:t>
             </w:r>
           </w:p>
         </w:tc>
@@ -5854,7 +6114,19 @@
               <w:rPr>
                 <w:color w:val="FFFFFF" w:themeColor="background1"/>
               </w:rPr>
-              <w:t>acteur_id</w:t>
+              <w:t>acteur_</w:t>
+            </w:r>
+            <w:r>
+              <w:rPr>
+                <w:color w:val="FFFFFF" w:themeColor="background1"/>
+              </w:rPr>
+              <w:t>last</w:t>
+            </w:r>
+            <w:r>
+              <w:rPr>
+                <w:color w:val="FFFFFF" w:themeColor="background1"/>
+              </w:rPr>
+              <w:t>name</w:t>
             </w:r>
           </w:p>
         </w:tc>
@@ -5872,25 +6144,7 @@
               <w:rPr>
                 <w:color w:val="FFFFFF" w:themeColor="background1"/>
               </w:rPr>
-              <w:t xml:space="preserve">Identification de </w:t>
-            </w:r>
-            <w:r>
-              <w:rPr>
-                <w:color w:val="FFFFFF" w:themeColor="background1"/>
-              </w:rPr>
-              <w:t>l'(</w:t>
-            </w:r>
-            <w:r>
-              <w:rPr>
-                <w:color w:val="FFFFFF" w:themeColor="background1"/>
-              </w:rPr>
-              <w:t xml:space="preserve">des) acteur(s) principal(aux) </w:t>
-            </w:r>
-            <w:r>
-              <w:rPr>
-                <w:color w:val="FFFFFF" w:themeColor="background1"/>
-              </w:rPr>
-              <w:t>qui joue dans le film</w:t>
+              <w:t>Nom de l'acteur</w:t>
             </w:r>
           </w:p>
         </w:tc>
@@ -5908,7 +6162,7 @@
               <w:rPr>
                 <w:color w:val="FFFFFF" w:themeColor="background1"/>
               </w:rPr>
-              <w:t>N</w:t>
+              <w:t>A</w:t>
             </w:r>
           </w:p>
         </w:tc>
@@ -5926,7 +6180,7 @@
               <w:rPr>
                 <w:color w:val="FFFFFF" w:themeColor="background1"/>
               </w:rPr>
-              <w:t>11</w:t>
+              <w:t>30</w:t>
             </w:r>
           </w:p>
         </w:tc>
@@ -5944,7 +6198,7 @@
               <w:rPr>
                 <w:color w:val="FFFFFF" w:themeColor="background1"/>
               </w:rPr>
-              <w:t>Identifiant, auto-incrémente</w:t>
+              <w:t>Obligatoire</w:t>
             </w:r>
           </w:p>
         </w:tc>
@@ -5964,110 +6218,7 @@
               <w:rPr>
                 <w:color w:val="FFFFFF" w:themeColor="background1"/>
               </w:rPr>
-              <w:t>acteur_</w:t>
-            </w:r>
-            <w:r>
-              <w:rPr>
-                <w:color w:val="FFFFFF" w:themeColor="background1"/>
-              </w:rPr>
-              <w:t>last</w:t>
-            </w:r>
-            <w:r>
-              <w:rPr>
-                <w:color w:val="FFFFFF" w:themeColor="background1"/>
-              </w:rPr>
-              <w:t>name</w:t>
-            </w:r>
-          </w:p>
-        </w:tc>
-        <w:tc>
-          <w:tcPr>
-            <w:tcW w:w="1777" w:type="dxa"/>
-          </w:tcPr>
-          <w:p>
-            <w:pPr>
-              <w:rPr>
-                <w:color w:val="FFFFFF" w:themeColor="background1"/>
-              </w:rPr>
-            </w:pPr>
-            <w:r>
-              <w:rPr>
-                <w:color w:val="FFFFFF" w:themeColor="background1"/>
-              </w:rPr>
-              <w:t>Nom de l'acteur</w:t>
-            </w:r>
-          </w:p>
-        </w:tc>
-        <w:tc>
-          <w:tcPr>
-            <w:tcW w:w="1716" w:type="dxa"/>
-          </w:tcPr>
-          <w:p>
-            <w:pPr>
-              <w:rPr>
-                <w:color w:val="FFFFFF" w:themeColor="background1"/>
-              </w:rPr>
-            </w:pPr>
-            <w:r>
-              <w:rPr>
-                <w:color w:val="FFFFFF" w:themeColor="background1"/>
-              </w:rPr>
-              <w:t>A</w:t>
-            </w:r>
-          </w:p>
-        </w:tc>
-        <w:tc>
-          <w:tcPr>
-            <w:tcW w:w="1721" w:type="dxa"/>
-          </w:tcPr>
-          <w:p>
-            <w:pPr>
-              <w:rPr>
-                <w:color w:val="FFFFFF" w:themeColor="background1"/>
-              </w:rPr>
-            </w:pPr>
-            <w:r>
-              <w:rPr>
-                <w:color w:val="FFFFFF" w:themeColor="background1"/>
-              </w:rPr>
-              <w:t>30</w:t>
-            </w:r>
-          </w:p>
-        </w:tc>
-        <w:tc>
-          <w:tcPr>
-            <w:tcW w:w="1790" w:type="dxa"/>
-          </w:tcPr>
-          <w:p>
-            <w:pPr>
-              <w:rPr>
-                <w:color w:val="FFFFFF" w:themeColor="background1"/>
-              </w:rPr>
-            </w:pPr>
-            <w:r>
-              <w:rPr>
-                <w:color w:val="FFFFFF" w:themeColor="background1"/>
-              </w:rPr>
-              <w:t>Obligatoire</w:t>
-            </w:r>
-          </w:p>
-        </w:tc>
-      </w:tr>
-      <w:tr>
-        <w:tc>
-          <w:tcPr>
-            <w:tcW w:w="2038" w:type="dxa"/>
-          </w:tcPr>
-          <w:p>
-            <w:pPr>
-              <w:rPr>
-                <w:color w:val="FFFFFF" w:themeColor="background1"/>
-              </w:rPr>
-            </w:pPr>
-            <w:r>
-              <w:rPr>
-                <w:color w:val="FFFFFF" w:themeColor="background1"/>
-              </w:rPr>
+              <w:lastRenderedPageBreak/>
               <w:t>acteur</w:t>
             </w:r>
             <w:r>
@@ -6226,48 +6377,6 @@
           <w:b/>
           <w:bCs/>
           <w:color w:val="000000" w:themeColor="text1"/>
-          <w:u w:val="single"/>
-        </w:rPr>
-      </w:pPr>
-    </w:p>
-    <w:p>
-      <w:pPr>
-        <w:rPr>
-          <w:b/>
-          <w:bCs/>
-          <w:color w:val="000000" w:themeColor="text1"/>
-          <w:u w:val="single"/>
-        </w:rPr>
-      </w:pPr>
-    </w:p>
-    <w:p>
-      <w:pPr>
-        <w:rPr>
-          <w:b/>
-          <w:bCs/>
-          <w:color w:val="000000" w:themeColor="text1"/>
-          <w:u w:val="single"/>
-        </w:rPr>
-        <w:sectPr>
-          <w:headerReference w:type="first" r:id="rId15"/>
-          <w:pgSz w:w="11906" w:h="16838"/>
-          <w:pgMar w:top="1417" w:right="1417" w:bottom="1417" w:left="1417" w:header="708" w:footer="708" w:gutter="0"/>
-          <w:pgNumType w:start="1"/>
-          <w:cols w:space="708"/>
-          <w:titlePg/>
-          <w:docGrid w:linePitch="360"/>
-        </w:sectPr>
-      </w:pPr>
-    </w:p>
-    <w:p>
-      <w:pPr>
-        <w:rPr>
-          <w:rFonts w:asciiTheme="majorHAnsi" w:eastAsiaTheme="majorEastAsia" w:hAnsiTheme="majorHAnsi" w:cstheme="majorBidi"/>
-          <w:b/>
-          <w:bCs/>
-          <w:color w:val="000000" w:themeColor="text1"/>
-          <w:sz w:val="26"/>
-          <w:szCs w:val="26"/>
           <w:u w:val="single"/>
         </w:rPr>
       </w:pPr>
@@ -6281,9 +6390,9 @@
           <w:color w:val="8EAADB" w:themeColor="accent1" w:themeTint="99"/>
         </w:rPr>
       </w:pPr>
-      <w:bookmarkStart w:id="21" w:name="_Toc49239324"/>
-      <w:bookmarkStart w:id="22" w:name="_Toc49239376"/>
-      <w:bookmarkStart w:id="23" w:name="_Toc49239885"/>
+      <w:bookmarkStart w:id="22" w:name="_Toc49239324"/>
+      <w:bookmarkStart w:id="23" w:name="_Toc49239376"/>
+      <w:bookmarkStart w:id="24" w:name="_Toc49239885"/>
       <w:bookmarkEnd w:id="20"/>
       <w:r>
         <w:rPr>
@@ -6301,9 +6410,9 @@
         </w:rPr>
         <w:t xml:space="preserve"> fonctionnelles simple/composées</w:t>
       </w:r>
-      <w:bookmarkEnd w:id="21"/>
       <w:bookmarkEnd w:id="22"/>
       <w:bookmarkEnd w:id="23"/>
+      <w:bookmarkEnd w:id="24"/>
     </w:p>
     <w:p/>
     <w:p>
@@ -6332,16 +6441,8 @@
         <w:t xml:space="preserve"> </w:t>
       </w:r>
       <w:r>
-        <w:t>client_nom, client_adress, client_caution</w:t>
-      </w:r>
-      <w:r>
-        <w:t xml:space="preserve">, </w:t>
-      </w:r>
-      <w:r>
-        <w:t>cassette_status, cassette_localisation, cassette_nb_location</w:t>
-      </w:r>
-      <w:bookmarkStart w:id="24" w:name="_GoBack"/>
-      <w:bookmarkEnd w:id="24"/>
+        <w:t>client_nom, client_adress, client_caution, cassette_status, cassette_localisation, cassette_nb_location</w:t>
+      </w:r>
     </w:p>
     <w:p>
       <w:pPr>
@@ -6523,7 +6624,7 @@
       <w:bookmarkEnd w:id="45"/>
     </w:p>
     <w:sectPr>
-      <w:headerReference w:type="first" r:id="rId16"/>
+      <w:headerReference w:type="first" r:id="rId12"/>
       <w:pgSz w:w="11906" w:h="16838"/>
       <w:pgMar w:top="1417" w:right="1417" w:bottom="1417" w:left="1417" w:header="708" w:footer="708" w:gutter="0"/>
       <w:pgNumType w:start="3"/>
@@ -6554,122 +6655,6 @@
 </w:endnotes>
 </file>
 
-<file path=word/footer1.xml><?xml version="1.0" encoding="utf-8"?>
-<w:ftr xmlns:wpc="http://schemas.microsoft.com/office/word/2010/wordprocessingCanvas" xmlns:cx="http://schemas.microsoft.com/office/drawing/2014/chartex" xmlns:cx1="http://schemas.microsoft.com/office/drawing/2015/9/8/chartex" xmlns:cx2="http://schemas.microsoft.com/office/drawing/2015/10/21/chartex" xmlns:cx3="http://schemas.microsoft.com/office/drawing/2016/5/9/chartex" xmlns:cx4="http://schemas.microsoft.com/office/drawing/2016/5/10/chartex" xmlns:cx5="http://schemas.microsoft.com/office/drawing/2016/5/11/chartex" xmlns:cx6="http://schemas.microsoft.com/office/drawing/2016/5/12/chartex" xmlns:cx7="http://schemas.microsoft.com/office/drawing/2016/5/13/chartex" xmlns:cx8="http://schemas.microsoft.com/office/drawing/2016/5/14/chartex" xmlns:mc="http://schemas.openxmlformats.org/markup-compatibility/2006" xmlns:aink="http://schemas.microsoft.com/office/drawing/2016/ink" xmlns:am3d="http://schemas.microsoft.com/office/drawing/2017/model3d" xmlns:o="urn:schemas-microsoft-com:office:office" xmlns:r="http://schemas.openxmlformats.org/officeDocument/2006/relationships" xmlns:m="http://schemas.openxmlformats.org/officeDocument/2006/math" xmlns:v="urn:schemas-microsoft-com:vml" xmlns:wp14="http://schemas.microsoft.com/office/word/2010/wordprocessingDrawing" xmlns:wp="http://schemas.openxmlformats.org/drawingml/2006/wordprocessingDrawing" xmlns:w10="urn:schemas-microsoft-com:office:word" xmlns:w="http://schemas.openxmlformats.org/wordprocessingml/2006/main" xmlns:w14="http://schemas.microsoft.com/office/word/2010/wordml" xmlns:w15="http://schemas.microsoft.com/office/word/2012/wordml" xmlns:w16cid="http://schemas.microsoft.com/office/word/2016/wordml/cid" xmlns:w16se="http://schemas.microsoft.com/office/word/2015/wordml/symex" xmlns:wpg="http://schemas.microsoft.com/office/word/2010/wordprocessingGroup" xmlns:wpi="http://schemas.microsoft.com/office/word/2010/wordprocessingInk" xmlns:wne="http://schemas.microsoft.com/office/word/2006/wordml" xmlns:wps="http://schemas.microsoft.com/office/word/2010/wordprocessingShape" mc:Ignorable="w14 w15 w16se w16cid wp14">
-  <w:p>
-    <w:pPr>
-      <w:pStyle w:val="Pieddepage"/>
-      <w:shd w:val="clear" w:color="auto" w:fill="A8D08D" w:themeFill="accent6" w:themeFillTint="99"/>
-      <w:spacing w:line="276" w:lineRule="auto"/>
-    </w:pPr>
-    <w:sdt>
-      <w:sdtPr>
-        <w:alias w:val="Date de publication"/>
-        <w:tag w:val=""/>
-        <w:id w:val="-253367172"/>
-        <w:placeholder/>
-        <w:dataBinding w:prefixMappings="xmlns:ns0='http://schemas.microsoft.com/office/2006/coverPageProps' " w:xpath="/ns0:CoverPageProperties[1]/ns0:PublishDate[1]" w:storeItemID="{55AF091B-3C7A-41E3-B477-F2FDAA23CFDA}"/>
-        <w:date w:fullDate="2020-07-29T00:00:00Z">
-          <w:dateFormat w:val="dd/MM/yyyy"/>
-          <w:lid w:val="en-GB"/>
-          <w:storeMappedDataAs w:val="dateTime"/>
-          <w:calendar w:val="gregorian"/>
-        </w:date>
-      </w:sdtPr>
-      <w:sdtEndPr/>
-      <w:sdtContent>
-        <w:r>
-          <w:rPr>
-            <w:lang w:val="en-GB"/>
-          </w:rPr>
-          <w:t>29/07/2020</w:t>
-        </w:r>
-      </w:sdtContent>
-    </w:sdt>
-    <w:r>
-      <w:ptab w:relativeTo="margin" w:alignment="center" w:leader="none"/>
-    </w:r>
-    <w:r>
-      <w:ptab w:relativeTo="margin" w:alignment="right" w:leader="none"/>
-    </w:r>
-    <w:sdt>
-      <w:sdtPr>
-        <w:alias w:val="Auteur "/>
-        <w:tag w:val=""/>
-        <w:id w:val="910587325"/>
-        <w:placeholder/>
-        <w:dataBinding w:prefixMappings="xmlns:ns0='http://purl.org/dc/elements/1.1/' xmlns:ns1='http://schemas.openxmlformats.org/package/2006/metadata/core-properties' " w:xpath="/ns1:coreProperties[1]/ns0:creator[1]" w:storeItemID="{6C3C8BC8-F283-45AE-878A-BAB7291924A1}"/>
-        <w:text/>
-      </w:sdtPr>
-      <w:sdtEndPr/>
-      <w:sdtContent>
-        <w:r>
-          <w:t>Jonathan JEANNIARD</w:t>
-        </w:r>
-      </w:sdtContent>
-    </w:sdt>
-  </w:p>
-</w:ftr>
-</file>
-
-<file path=word/footer2.xml><?xml version="1.0" encoding="utf-8"?>
-<w:ftr xmlns:wpc="http://schemas.microsoft.com/office/word/2010/wordprocessingCanvas" xmlns:cx="http://schemas.microsoft.com/office/drawing/2014/chartex" xmlns:cx1="http://schemas.microsoft.com/office/drawing/2015/9/8/chartex" xmlns:cx2="http://schemas.microsoft.com/office/drawing/2015/10/21/chartex" xmlns:cx3="http://schemas.microsoft.com/office/drawing/2016/5/9/chartex" xmlns:cx4="http://schemas.microsoft.com/office/drawing/2016/5/10/chartex" xmlns:cx5="http://schemas.microsoft.com/office/drawing/2016/5/11/chartex" xmlns:cx6="http://schemas.microsoft.com/office/drawing/2016/5/12/chartex" xmlns:cx7="http://schemas.microsoft.com/office/drawing/2016/5/13/chartex" xmlns:cx8="http://schemas.microsoft.com/office/drawing/2016/5/14/chartex" xmlns:mc="http://schemas.openxmlformats.org/markup-compatibility/2006" xmlns:aink="http://schemas.microsoft.com/office/drawing/2016/ink" xmlns:am3d="http://schemas.microsoft.com/office/drawing/2017/model3d" xmlns:o="urn:schemas-microsoft-com:office:office" xmlns:r="http://schemas.openxmlformats.org/officeDocument/2006/relationships" xmlns:m="http://schemas.openxmlformats.org/officeDocument/2006/math" xmlns:v="urn:schemas-microsoft-com:vml" xmlns:wp14="http://schemas.microsoft.com/office/word/2010/wordprocessingDrawing" xmlns:wp="http://schemas.openxmlformats.org/drawingml/2006/wordprocessingDrawing" xmlns:w10="urn:schemas-microsoft-com:office:word" xmlns:w="http://schemas.openxmlformats.org/wordprocessingml/2006/main" xmlns:w14="http://schemas.microsoft.com/office/word/2010/wordml" xmlns:w15="http://schemas.microsoft.com/office/word/2012/wordml" xmlns:w16cid="http://schemas.microsoft.com/office/word/2016/wordml/cid" xmlns:w16se="http://schemas.microsoft.com/office/word/2015/wordml/symex" xmlns:wpg="http://schemas.microsoft.com/office/word/2010/wordprocessingGroup" xmlns:wpi="http://schemas.microsoft.com/office/word/2010/wordprocessingInk" xmlns:wne="http://schemas.microsoft.com/office/word/2006/wordml" xmlns:wps="http://schemas.microsoft.com/office/word/2010/wordprocessingShape" mc:Ignorable="w14 w15 w16se w16cid wp14">
-  <w:p>
-    <w:pPr>
-      <w:pStyle w:val="Pieddepage"/>
-      <w:shd w:val="clear" w:color="auto" w:fill="A8D08D" w:themeFill="accent6" w:themeFillTint="99"/>
-      <w:spacing w:line="276" w:lineRule="auto"/>
-    </w:pPr>
-    <w:sdt>
-      <w:sdtPr>
-        <w:alias w:val="Date de publication"/>
-        <w:tag w:val=""/>
-        <w:id w:val="-3664901"/>
-        <w:placeholder/>
-        <w:dataBinding w:prefixMappings="xmlns:ns0='http://schemas.microsoft.com/office/2006/coverPageProps' " w:xpath="/ns0:CoverPageProperties[1]/ns0:PublishDate[1]" w:storeItemID="{55AF091B-3C7A-41E3-B477-F2FDAA23CFDA}"/>
-        <w:date w:fullDate="2020-07-29T00:00:00Z">
-          <w:dateFormat w:val="dd/MM/yyyy"/>
-          <w:lid w:val="en-GB"/>
-          <w:storeMappedDataAs w:val="dateTime"/>
-          <w:calendar w:val="gregorian"/>
-        </w:date>
-      </w:sdtPr>
-      <w:sdtEndPr/>
-      <w:sdtContent>
-        <w:r>
-          <w:rPr>
-            <w:lang w:val="en-GB"/>
-          </w:rPr>
-          <w:t>29/07/2020</w:t>
-        </w:r>
-      </w:sdtContent>
-    </w:sdt>
-    <w:r>
-      <w:ptab w:relativeTo="margin" w:alignment="center" w:leader="none"/>
-    </w:r>
-    <w:r>
-      <w:ptab w:relativeTo="margin" w:alignment="right" w:leader="none"/>
-    </w:r>
-    <w:sdt>
-      <w:sdtPr>
-        <w:alias w:val="Auteur "/>
-        <w:tag w:val=""/>
-        <w:id w:val="-821266339"/>
-        <w:placeholder/>
-        <w:dataBinding w:prefixMappings="xmlns:ns0='http://purl.org/dc/elements/1.1/' xmlns:ns1='http://schemas.openxmlformats.org/package/2006/metadata/core-properties' " w:xpath="/ns1:coreProperties[1]/ns0:creator[1]" w:storeItemID="{6C3C8BC8-F283-45AE-878A-BAB7291924A1}"/>
-        <w:text/>
-      </w:sdtPr>
-      <w:sdtEndPr/>
-      <w:sdtContent>
-        <w:r>
-          <w:t>Jonathan JEANNIARD</w:t>
-        </w:r>
-      </w:sdtContent>
-    </w:sdt>
-  </w:p>
-</w:ftr>
-</file>
-
 <file path=word/footnotes.xml><?xml version="1.0" encoding="utf-8"?>
 <w:footnotes xmlns:wpc="http://schemas.microsoft.com/office/word/2010/wordprocessingCanvas" xmlns:cx="http://schemas.microsoft.com/office/drawing/2014/chartex" xmlns:cx1="http://schemas.microsoft.com/office/drawing/2015/9/8/chartex" xmlns:cx2="http://schemas.microsoft.com/office/drawing/2015/10/21/chartex" xmlns:cx3="http://schemas.microsoft.com/office/drawing/2016/5/9/chartex" xmlns:cx4="http://schemas.microsoft.com/office/drawing/2016/5/10/chartex" xmlns:cx5="http://schemas.microsoft.com/office/drawing/2016/5/11/chartex" xmlns:cx6="http://schemas.microsoft.com/office/drawing/2016/5/12/chartex" xmlns:cx7="http://schemas.microsoft.com/office/drawing/2016/5/13/chartex" xmlns:cx8="http://schemas.microsoft.com/office/drawing/2016/5/14/chartex" xmlns:mc="http://schemas.openxmlformats.org/markup-compatibility/2006" xmlns:aink="http://schemas.microsoft.com/office/drawing/2016/ink" xmlns:am3d="http://schemas.microsoft.com/office/drawing/2017/model3d" xmlns:o="urn:schemas-microsoft-com:office:office" xmlns:r="http://schemas.openxmlformats.org/officeDocument/2006/relationships" xmlns:m="http://schemas.openxmlformats.org/officeDocument/2006/math" xmlns:v="urn:schemas-microsoft-com:vml" xmlns:wp14="http://schemas.microsoft.com/office/word/2010/wordprocessingDrawing" xmlns:wp="http://schemas.openxmlformats.org/drawingml/2006/wordprocessingDrawing" xmlns:w10="urn:schemas-microsoft-com:office:word" xmlns:w="http://schemas.openxmlformats.org/wordprocessingml/2006/main" xmlns:w14="http://schemas.microsoft.com/office/word/2010/wordml" xmlns:w15="http://schemas.microsoft.com/office/word/2012/wordml" xmlns:w16cid="http://schemas.microsoft.com/office/word/2016/wordml/cid" xmlns:w16se="http://schemas.microsoft.com/office/word/2015/wordml/symex" xmlns:wpg="http://schemas.microsoft.com/office/word/2010/wordprocessingGroup" xmlns:wpi="http://schemas.microsoft.com/office/word/2010/wordprocessingInk" xmlns:wne="http://schemas.microsoft.com/office/word/2006/wordml" xmlns:wps="http://schemas.microsoft.com/office/word/2010/wordprocessingShape" mc:Ignorable="w14 w15 w16se w16cid wp14">
   <w:footnote w:type="separator" w:id="-1">
@@ -6690,310 +6675,6 @@
 </file>
 
 <file path=word/header1.xml><?xml version="1.0" encoding="utf-8"?>
-<w:hdr xmlns:wpc="http://schemas.microsoft.com/office/word/2010/wordprocessingCanvas" xmlns:cx="http://schemas.microsoft.com/office/drawing/2014/chartex" xmlns:cx1="http://schemas.microsoft.com/office/drawing/2015/9/8/chartex" xmlns:cx2="http://schemas.microsoft.com/office/drawing/2015/10/21/chartex" xmlns:cx3="http://schemas.microsoft.com/office/drawing/2016/5/9/chartex" xmlns:cx4="http://schemas.microsoft.com/office/drawing/2016/5/10/chartex" xmlns:cx5="http://schemas.microsoft.com/office/drawing/2016/5/11/chartex" xmlns:cx6="http://schemas.microsoft.com/office/drawing/2016/5/12/chartex" xmlns:cx7="http://schemas.microsoft.com/office/drawing/2016/5/13/chartex" xmlns:cx8="http://schemas.microsoft.com/office/drawing/2016/5/14/chartex" xmlns:mc="http://schemas.openxmlformats.org/markup-compatibility/2006" xmlns:aink="http://schemas.microsoft.com/office/drawing/2016/ink" xmlns:am3d="http://schemas.microsoft.com/office/drawing/2017/model3d" xmlns:o="urn:schemas-microsoft-com:office:office" xmlns:r="http://schemas.openxmlformats.org/officeDocument/2006/relationships" xmlns:m="http://schemas.openxmlformats.org/officeDocument/2006/math" xmlns:v="urn:schemas-microsoft-com:vml" xmlns:wp14="http://schemas.microsoft.com/office/word/2010/wordprocessingDrawing" xmlns:wp="http://schemas.openxmlformats.org/drawingml/2006/wordprocessingDrawing" xmlns:w10="urn:schemas-microsoft-com:office:word" xmlns:w="http://schemas.openxmlformats.org/wordprocessingml/2006/main" xmlns:w14="http://schemas.microsoft.com/office/word/2010/wordml" xmlns:w15="http://schemas.microsoft.com/office/word/2012/wordml" xmlns:w16cid="http://schemas.microsoft.com/office/word/2016/wordml/cid" xmlns:w16se="http://schemas.microsoft.com/office/word/2015/wordml/symex" xmlns:wpg="http://schemas.microsoft.com/office/word/2010/wordprocessingGroup" xmlns:wpi="http://schemas.microsoft.com/office/word/2010/wordprocessingInk" xmlns:wne="http://schemas.microsoft.com/office/word/2006/wordml" xmlns:wps="http://schemas.microsoft.com/office/word/2010/wordprocessingShape" mc:Ignorable="w14 w15 w16se w16cid wp14">
-  <w:p>
-    <w:pPr>
-      <w:pStyle w:val="En-tte"/>
-    </w:pPr>
-    <w:r>
-      <w:rPr>
-        <w:noProof/>
-      </w:rPr>
-      <mc:AlternateContent>
-        <mc:Choice Requires="wps">
-          <w:drawing>
-            <wp:anchor distT="0" distB="0" distL="114300" distR="114300" simplePos="0" relativeHeight="251673600" behindDoc="0" locked="0" layoutInCell="0" allowOverlap="1" wp14:anchorId="7E23558F" wp14:editId="2C965B11">
-              <wp:simplePos x="0" y="0"/>
-              <wp:positionH relativeFrom="margin">
-                <wp:align>left</wp:align>
-              </wp:positionH>
-              <wp:positionV relativeFrom="topMargin">
-                <wp:align>center</wp:align>
-              </wp:positionV>
-              <wp:extent cx="5943600" cy="173736"/>
-              <wp:effectExtent l="0" t="0" r="0" b="635"/>
-              <wp:wrapNone/>
-              <wp:docPr id="26" name="Zone de texte 26"/>
-              <wp:cNvGraphicFramePr>
-                <a:graphicFrameLocks xmlns:a="http://schemas.openxmlformats.org/drawingml/2006/main"/>
-              </wp:cNvGraphicFramePr>
-              <a:graphic xmlns:a="http://schemas.openxmlformats.org/drawingml/2006/main">
-                <a:graphicData uri="http://schemas.microsoft.com/office/word/2010/wordprocessingShape">
-                  <wps:wsp>
-                    <wps:cNvSpPr txBox="1">
-                      <a:spLocks noChangeArrowheads="1"/>
-                    </wps:cNvSpPr>
-                    <wps:spPr bwMode="auto">
-                      <a:xfrm>
-                        <a:off x="0" y="0"/>
-                        <a:ext cx="5943600" cy="173736"/>
-                      </a:xfrm>
-                      <a:prstGeom prst="rect">
-                        <a:avLst/>
-                      </a:prstGeom>
-                      <a:noFill/>
-                      <a:ln>
-                        <a:noFill/>
-                      </a:ln>
-                      <a:extLst>
-                        <a:ext uri="{909E8E84-426E-40DD-AFC4-6F175D3DCCD1}">
-                          <a14:hiddenFill xmlns:a14="http://schemas.microsoft.com/office/drawing/2010/main">
-                            <a:solidFill>
-                              <a:srgbClr val="FFFFFF"/>
-                            </a:solidFill>
-                          </a14:hiddenFill>
-                        </a:ext>
-                        <a:ext uri="{91240B29-F687-4F45-9708-019B960494DF}">
-                          <a14:hiddenLine xmlns:a14="http://schemas.microsoft.com/office/drawing/2010/main" w="9525">
-                            <a:solidFill>
-                              <a:srgbClr val="000000"/>
-                            </a:solidFill>
-                            <a:miter lim="800000"/>
-                            <a:headEnd/>
-                            <a:tailEnd/>
-                          </a14:hiddenLine>
-                        </a:ext>
-                      </a:extLst>
-                    </wps:spPr>
-                    <wps:txbx>
-                      <w:txbxContent>
-                        <w:p>
-                          <w:pPr>
-                            <w:jc w:val="right"/>
-                            <w:rPr>
-                              <w:color w:val="FFFFFF" w:themeColor="background1"/>
-                            </w:rPr>
-                          </w:pPr>
-                          <w:sdt>
-                            <w:sdtPr>
-                              <w:rPr>
-                                <w:color w:val="FFFFFF" w:themeColor="background1"/>
-                              </w:rPr>
-                              <w:alias w:val="Titre "/>
-                              <w:tag w:val=""/>
-                              <w:id w:val="-1617747256"/>
-                              <w:placeholder>
-                                <w:docPart w:val="415CF357B8524A258335707674E064C5"/>
-                              </w:placeholder>
-                              <w:dataBinding w:prefixMappings="xmlns:ns0='http://purl.org/dc/elements/1.1/' xmlns:ns1='http://schemas.openxmlformats.org/package/2006/metadata/core-properties' " w:xpath="/ns1:coreProperties[1]/ns0:title[1]" w:storeItemID="{6C3C8BC8-F283-45AE-878A-BAB7291924A1}"/>
-                              <w:text/>
-                            </w:sdtPr>
-                            <w:sdtEndPr/>
-                            <w:sdtContent>
-                              <w:r>
-                                <w:rPr>
-                                  <w:color w:val="FFFFFF" w:themeColor="background1"/>
-                                </w:rPr>
-                                <w:t xml:space="preserve">Club </w:t>
-                              </w:r>
-                              <w:r>
-                                <w:rPr>
-                                  <w:color w:val="FFFFFF" w:themeColor="background1"/>
-                                </w:rPr>
-                                <w:t>Vidéo</w:t>
-                              </w:r>
-                            </w:sdtContent>
-                          </w:sdt>
-                        </w:p>
-                      </w:txbxContent>
-                    </wps:txbx>
-                    <wps:bodyPr rot="0" vert="horz" wrap="square" lIns="91440" tIns="0" rIns="91440" bIns="0" anchor="ctr" anchorCtr="0" upright="1">
-                      <a:spAutoFit/>
-                    </wps:bodyPr>
-                  </wps:wsp>
-                </a:graphicData>
-              </a:graphic>
-              <wp14:sizeRelH relativeFrom="margin">
-                <wp14:pctWidth>100000</wp14:pctWidth>
-              </wp14:sizeRelH>
-              <wp14:sizeRelV relativeFrom="page">
-                <wp14:pctHeight>0</wp14:pctHeight>
-              </wp14:sizeRelV>
-            </wp:anchor>
-          </w:drawing>
-        </mc:Choice>
-        <mc:Fallback>
-          <w:pict>
-            <v:shapetype w14:anchorId="7E23558F" id="_x0000_t202" coordsize="21600,21600" o:spt="202" path="m,l,21600r21600,l21600,xe">
-              <v:stroke joinstyle="miter"/>
-              <v:path gradientshapeok="t" o:connecttype="rect"/>
-            </v:shapetype>
-            <v:shape id="Zone de texte 26" o:spid="_x0000_s1036" type="#_x0000_t202" style="position:absolute;margin-left:0;margin-top:0;width:468pt;height:13.7pt;z-index:251673600;visibility:visible;mso-wrap-style:square;mso-width-percent:1000;mso-height-percent:0;mso-wrap-distance-left:9pt;mso-wrap-distance-top:0;mso-wrap-distance-right:9pt;mso-wrap-distance-bottom:0;mso-position-horizontal:left;mso-position-horizontal-relative:margin;mso-position-vertical:center;mso-position-vertical-relative:top-margin-area;mso-width-percent:1000;mso-height-percent:0;mso-width-relative:margin;mso-height-relative:page;v-text-anchor:middle" o:gfxdata="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" o:allowincell="f" filled="f" stroked="f">
-              <v:textbox style="mso-fit-shape-to-text:t" inset=",0,,0">
-                <w:txbxContent>
-                  <w:p>
-                    <w:pPr>
-                      <w:jc w:val="right"/>
-                      <w:rPr>
-                        <w:color w:val="FFFFFF" w:themeColor="background1"/>
-                      </w:rPr>
-                    </w:pPr>
-                    <w:sdt>
-                      <w:sdtPr>
-                        <w:rPr>
-                          <w:color w:val="FFFFFF" w:themeColor="background1"/>
-                        </w:rPr>
-                        <w:alias w:val="Titre "/>
-                        <w:tag w:val=""/>
-                        <w:id w:val="-1617747256"/>
-                        <w:placeholder>
-                          <w:docPart w:val="415CF357B8524A258335707674E064C5"/>
-                        </w:placeholder>
-                        <w:dataBinding w:prefixMappings="xmlns:ns0='http://purl.org/dc/elements/1.1/' xmlns:ns1='http://schemas.openxmlformats.org/package/2006/metadata/core-properties' " w:xpath="/ns1:coreProperties[1]/ns0:title[1]" w:storeItemID="{6C3C8BC8-F283-45AE-878A-BAB7291924A1}"/>
-                        <w:text/>
-                      </w:sdtPr>
-                      <w:sdtEndPr/>
-                      <w:sdtContent>
-                        <w:r>
-                          <w:rPr>
-                            <w:color w:val="FFFFFF" w:themeColor="background1"/>
-                          </w:rPr>
-                          <w:t xml:space="preserve">Club </w:t>
-                        </w:r>
-                        <w:r>
-                          <w:rPr>
-                            <w:color w:val="FFFFFF" w:themeColor="background1"/>
-                          </w:rPr>
-                          <w:t>Vidéo</w:t>
-                        </w:r>
-                      </w:sdtContent>
-                    </w:sdt>
-                  </w:p>
-                </w:txbxContent>
-              </v:textbox>
-              <w10:wrap anchorx="margin" anchory="margin"/>
-            </v:shape>
-          </w:pict>
-        </mc:Fallback>
-      </mc:AlternateContent>
-    </w:r>
-    <w:r>
-      <w:rPr>
-        <w:noProof/>
-      </w:rPr>
-      <mc:AlternateContent>
-        <mc:Choice Requires="wps">
-          <w:drawing>
-            <wp:anchor distT="0" distB="0" distL="114300" distR="114300" simplePos="0" relativeHeight="251672576" behindDoc="0" locked="0" layoutInCell="0" allowOverlap="1" wp14:anchorId="1F30686E" wp14:editId="1F2301DB">
-              <wp:simplePos x="0" y="0"/>
-              <wp:positionH relativeFrom="page">
-                <wp:align>right</wp:align>
-              </wp:positionH>
-              <wp:positionV relativeFrom="topMargin">
-                <wp:align>center</wp:align>
-              </wp:positionV>
-              <wp:extent cx="911860" cy="170815"/>
-              <wp:effectExtent l="0" t="0" r="0" b="635"/>
-              <wp:wrapNone/>
-              <wp:docPr id="221" name="Zone de texte 221"/>
-              <wp:cNvGraphicFramePr>
-                <a:graphicFrameLocks xmlns:a="http://schemas.openxmlformats.org/drawingml/2006/main"/>
-              </wp:cNvGraphicFramePr>
-              <a:graphic xmlns:a="http://schemas.openxmlformats.org/drawingml/2006/main">
-                <a:graphicData uri="http://schemas.microsoft.com/office/word/2010/wordprocessingShape">
-                  <wps:wsp>
-                    <wps:cNvSpPr txBox="1">
-                      <a:spLocks noChangeArrowheads="1"/>
-                    </wps:cNvSpPr>
-                    <wps:spPr bwMode="auto">
-                      <a:xfrm>
-                        <a:off x="0" y="0"/>
-                        <a:ext cx="911860" cy="170815"/>
-                      </a:xfrm>
-                      <a:prstGeom prst="rect">
-                        <a:avLst/>
-                      </a:prstGeom>
-                      <a:solidFill>
-                        <a:schemeClr val="accent6">
-                          <a:lumMod val="60000"/>
-                          <a:lumOff val="40000"/>
-                        </a:schemeClr>
-                      </a:solidFill>
-                      <a:ln>
-                        <a:noFill/>
-                      </a:ln>
-                    </wps:spPr>
-                    <wps:txbx>
-                      <w:txbxContent>
-                        <w:p>
-                          <w:r>
-                            <w:fldChar w:fldCharType="begin"/>
-                          </w:r>
-                          <w:r>
-                            <w:instrText>PAGE   \* MERGEFORMAT</w:instrText>
-                          </w:r>
-                          <w:r>
-                            <w:fldChar w:fldCharType="separate"/>
-                          </w:r>
-                          <w:r>
-                            <w:t>2</w:t>
-                          </w:r>
-                          <w:r>
-                            <w:fldChar w:fldCharType="end"/>
-                          </w:r>
-                        </w:p>
-                      </w:txbxContent>
-                    </wps:txbx>
-                    <wps:bodyPr rot="0" vert="horz" wrap="square" lIns="91440" tIns="0" rIns="91440" bIns="0" anchor="ctr" anchorCtr="0" upright="1">
-                      <a:spAutoFit/>
-                    </wps:bodyPr>
-                  </wps:wsp>
-                </a:graphicData>
-              </a:graphic>
-              <wp14:sizeRelH relativeFrom="rightMargin">
-                <wp14:pctWidth>100000</wp14:pctWidth>
-              </wp14:sizeRelH>
-              <wp14:sizeRelV relativeFrom="page">
-                <wp14:pctHeight>0</wp14:pctHeight>
-              </wp14:sizeRelV>
-            </wp:anchor>
-          </w:drawing>
-        </mc:Choice>
-        <mc:Fallback>
-          <w:pict>
-            <v:shape w14:anchorId="1F30686E" id="Zone de texte 221" o:spid="_x0000_s1037" type="#_x0000_t202" style="position:absolute;margin-left:20.6pt;margin-top:0;width:71.8pt;height:13.45pt;z-index:251672576;visibility:visible;mso-wrap-style:square;mso-width-percent:1000;mso-height-percent:0;mso-wrap-distance-left:9pt;mso-wrap-distance-top:0;mso-wrap-distance-right:9pt;mso-wrap-distance-bottom:0;mso-position-horizontal:right;mso-position-horizontal-relative:page;mso-position-vertical:center;mso-position-vertical-relative:top-margin-area;mso-width-percent:1000;mso-height-percent:0;mso-width-relative:right-margin-area;mso-height-relative:page;v-text-anchor:middle" o:gfxdata="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" o:allowincell="f" fillcolor="#a8d08d [1945]" stroked="f">
-              <v:textbox style="mso-fit-shape-to-text:t" inset=",0,,0">
-                <w:txbxContent>
-                  <w:p>
-                    <w:r>
-                      <w:fldChar w:fldCharType="begin"/>
-                    </w:r>
-                    <w:r>
-                      <w:instrText>PAGE   \* MERGEFORMAT</w:instrText>
-                    </w:r>
-                    <w:r>
-                      <w:fldChar w:fldCharType="separate"/>
-                    </w:r>
-                    <w:r>
-                      <w:t>2</w:t>
-                    </w:r>
-                    <w:r>
-                      <w:fldChar w:fldCharType="end"/>
-                    </w:r>
-                  </w:p>
-                </w:txbxContent>
-              </v:textbox>
-              <w10:wrap anchorx="page" anchory="margin"/>
-            </v:shape>
-          </w:pict>
-        </mc:Fallback>
-      </mc:AlternateContent>
-    </w:r>
-  </w:p>
-</w:hdr>
-</file>
-
-<file path=word/header2.xml><?xml version="1.0" encoding="utf-8"?>
-<w:hdr xmlns:wpc="http://schemas.microsoft.com/office/word/2010/wordprocessingCanvas" xmlns:cx="http://schemas.microsoft.com/office/drawing/2014/chartex" xmlns:cx1="http://schemas.microsoft.com/office/drawing/2015/9/8/chartex" xmlns:cx2="http://schemas.microsoft.com/office/drawing/2015/10/21/chartex" xmlns:cx3="http://schemas.microsoft.com/office/drawing/2016/5/9/chartex" xmlns:cx4="http://schemas.microsoft.com/office/drawing/2016/5/10/chartex" xmlns:cx5="http://schemas.microsoft.com/office/drawing/2016/5/11/chartex" xmlns:cx6="http://schemas.microsoft.com/office/drawing/2016/5/12/chartex" xmlns:cx7="http://schemas.microsoft.com/office/drawing/2016/5/13/chartex" xmlns:cx8="http://schemas.microsoft.com/office/drawing/2016/5/14/chartex" xmlns:mc="http://schemas.openxmlformats.org/markup-compatibility/2006" xmlns:aink="http://schemas.microsoft.com/office/drawing/2016/ink" xmlns:am3d="http://schemas.microsoft.com/office/drawing/2017/model3d" xmlns:o="urn:schemas-microsoft-com:office:office" xmlns:r="http://schemas.openxmlformats.org/officeDocument/2006/relationships" xmlns:m="http://schemas.openxmlformats.org/officeDocument/2006/math" xmlns:v="urn:schemas-microsoft-com:vml" xmlns:wp14="http://schemas.microsoft.com/office/word/2010/wordprocessingDrawing" xmlns:wp="http://schemas.openxmlformats.org/drawingml/2006/wordprocessingDrawing" xmlns:w10="urn:schemas-microsoft-com:office:word" xmlns:w="http://schemas.openxmlformats.org/wordprocessingml/2006/main" xmlns:w14="http://schemas.microsoft.com/office/word/2010/wordml" xmlns:w15="http://schemas.microsoft.com/office/word/2012/wordml" xmlns:w16cid="http://schemas.microsoft.com/office/word/2016/wordml/cid" xmlns:w16se="http://schemas.microsoft.com/office/word/2015/wordml/symex" xmlns:wpg="http://schemas.microsoft.com/office/word/2010/wordprocessingGroup" xmlns:wpi="http://schemas.microsoft.com/office/word/2010/wordprocessingInk" xmlns:wne="http://schemas.microsoft.com/office/word/2006/wordml" xmlns:wps="http://schemas.microsoft.com/office/word/2010/wordprocessingShape" mc:Ignorable="w14 w15 w16se w16cid wp14">
-  <w:p>
-    <w:pPr>
-      <w:pStyle w:val="En-tte"/>
-    </w:pPr>
-  </w:p>
-</w:hdr>
-</file>
-
-<file path=word/header3.xml><?xml version="1.0" encoding="utf-8"?>
 <w:hdr xmlns:wpc="http://schemas.microsoft.com/office/word/2010/wordprocessingCanvas" xmlns:cx="http://schemas.microsoft.com/office/drawing/2014/chartex" xmlns:cx1="http://schemas.microsoft.com/office/drawing/2015/9/8/chartex" xmlns:cx2="http://schemas.microsoft.com/office/drawing/2015/10/21/chartex" xmlns:cx3="http://schemas.microsoft.com/office/drawing/2016/5/9/chartex" xmlns:cx4="http://schemas.microsoft.com/office/drawing/2016/5/10/chartex" xmlns:cx5="http://schemas.microsoft.com/office/drawing/2016/5/11/chartex" xmlns:cx6="http://schemas.microsoft.com/office/drawing/2016/5/12/chartex" xmlns:cx7="http://schemas.microsoft.com/office/drawing/2016/5/13/chartex" xmlns:cx8="http://schemas.microsoft.com/office/drawing/2016/5/14/chartex" xmlns:mc="http://schemas.openxmlformats.org/markup-compatibility/2006" xmlns:aink="http://schemas.microsoft.com/office/drawing/2016/ink" xmlns:am3d="http://schemas.microsoft.com/office/drawing/2017/model3d" xmlns:o="urn:schemas-microsoft-com:office:office" xmlns:r="http://schemas.openxmlformats.org/officeDocument/2006/relationships" xmlns:m="http://schemas.openxmlformats.org/officeDocument/2006/math" xmlns:v="urn:schemas-microsoft-com:vml" xmlns:wp14="http://schemas.microsoft.com/office/word/2010/wordprocessingDrawing" xmlns:wp="http://schemas.openxmlformats.org/drawingml/2006/wordprocessingDrawing" xmlns:w10="urn:schemas-microsoft-com:office:word" xmlns:w="http://schemas.openxmlformats.org/wordprocessingml/2006/main" xmlns:w14="http://schemas.microsoft.com/office/word/2010/wordml" xmlns:w15="http://schemas.microsoft.com/office/word/2012/wordml" xmlns:w16cid="http://schemas.microsoft.com/office/word/2016/wordml/cid" xmlns:w16se="http://schemas.microsoft.com/office/word/2015/wordml/symex" xmlns:wpg="http://schemas.microsoft.com/office/word/2010/wordprocessingGroup" xmlns:wpi="http://schemas.microsoft.com/office/word/2010/wordprocessingInk" xmlns:wne="http://schemas.microsoft.com/office/word/2006/wordml" xmlns:wps="http://schemas.microsoft.com/office/word/2010/wordprocessingShape" mc:Ignorable="w14 w15 w16se w16cid wp14">
   <w:p>
     <w:pPr>
@@ -7116,7 +6797,7 @@
               <v:stroke joinstyle="miter"/>
               <v:path gradientshapeok="t" o:connecttype="rect"/>
             </v:shapetype>
-            <v:shape id="Zone de texte 220" o:spid="_x0000_s1038" type="#_x0000_t202" style="position:absolute;margin-left:61.15pt;margin-top:28.8pt;width:392.4pt;height:12.8pt;z-index:251670528;visibility:visible;mso-wrap-style:square;mso-width-percent:0;mso-height-percent:0;mso-wrap-distance-left:9pt;mso-wrap-distance-top:0;mso-wrap-distance-right:9pt;mso-wrap-distance-bottom:0;mso-position-horizontal:absolute;mso-position-horizontal-relative:margin;mso-position-vertical:absolute;mso-position-vertical-relative:top-margin-area;mso-width-percent:0;mso-height-percent:0;mso-width-relative:margin;mso-height-relative:page;v-text-anchor:middle" o:gfxdata="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" o:allowincell="f" filled="f" stroked="f">
+            <v:shape id="Zone de texte 220" o:spid="_x0000_s1036" type="#_x0000_t202" style="position:absolute;margin-left:61.15pt;margin-top:28.8pt;width:392.4pt;height:12.8pt;z-index:251670528;visibility:visible;mso-wrap-style:square;mso-width-percent:0;mso-height-percent:0;mso-wrap-distance-left:9pt;mso-wrap-distance-top:0;mso-wrap-distance-right:9pt;mso-wrap-distance-bottom:0;mso-position-horizontal:absolute;mso-position-horizontal-relative:margin;mso-position-vertical:absolute;mso-position-vertical-relative:top-margin-area;mso-width-percent:0;mso-height-percent:0;mso-width-relative:margin;mso-height-relative:page;v-text-anchor:middle" o:gfxdata="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" o:allowincell="f" filled="f" stroked="f">
               <v:textbox inset=",0,,0">
                 <w:txbxContent>
                   <w:p>
@@ -7263,7 +6944,7 @@
         </mc:Choice>
         <mc:Fallback>
           <w:pict>
-            <v:shape w14:anchorId="3EEB1CF9" id="Zone de texte 25" o:spid="_x0000_s1039" type="#_x0000_t202" style="position:absolute;margin-left:20.6pt;margin-top:0;width:71.8pt;height:13.45pt;z-index:251669504;visibility:visible;mso-wrap-style:square;mso-width-percent:1000;mso-height-percent:0;mso-wrap-distance-left:9pt;mso-wrap-distance-top:0;mso-wrap-distance-right:9pt;mso-wrap-distance-bottom:0;mso-position-horizontal:right;mso-position-horizontal-relative:page;mso-position-vertical:center;mso-position-vertical-relative:top-margin-area;mso-width-percent:1000;mso-height-percent:0;mso-width-relative:right-margin-area;mso-height-relative:page;v-text-anchor:middle" o:gfxdata="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" o:allowincell="f" fillcolor="#a8d08d [1945]" stroked="f">
+            <v:shape w14:anchorId="3EEB1CF9" id="Zone de texte 25" o:spid="_x0000_s1037" type="#_x0000_t202" style="position:absolute;margin-left:20.6pt;margin-top:0;width:71.8pt;height:13.45pt;z-index:251669504;visibility:visible;mso-wrap-style:square;mso-width-percent:1000;mso-height-percent:0;mso-wrap-distance-left:9pt;mso-wrap-distance-top:0;mso-wrap-distance-right:9pt;mso-wrap-distance-bottom:0;mso-position-horizontal:right;mso-position-horizontal-relative:page;mso-position-vertical:center;mso-position-vertical-relative:top-margin-area;mso-width-percent:1000;mso-height-percent:0;mso-width-relative:right-margin-area;mso-height-relative:page;v-text-anchor:middle" o:gfxdata="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" o:allowincell="f" fillcolor="#a8d08d [1945]" stroked="f">
               <v:textbox style="mso-fit-shape-to-text:t" inset=",0,,0">
                 <w:txbxContent>
                   <w:p>
@@ -8878,580 +8559,6 @@
 </w:styles>
 </file>
 
-<file path=word/glossary/document.xml><?xml version="1.0" encoding="utf-8"?>
-<w:glossaryDocument xmlns:wpc="http://schemas.microsoft.com/office/word/2010/wordprocessingCanvas" xmlns:cx="http://schemas.microsoft.com/office/drawing/2014/chartex" xmlns:cx1="http://schemas.microsoft.com/office/drawing/2015/9/8/chartex" xmlns:cx2="http://schemas.microsoft.com/office/drawing/2015/10/21/chartex" xmlns:cx3="http://schemas.microsoft.com/office/drawing/2016/5/9/chartex" xmlns:cx4="http://schemas.microsoft.com/office/drawing/2016/5/10/chartex" xmlns:cx5="http://schemas.microsoft.com/office/drawing/2016/5/11/chartex" xmlns:cx6="http://schemas.microsoft.com/office/drawing/2016/5/12/chartex" xmlns:cx7="http://schemas.microsoft.com/office/drawing/2016/5/13/chartex" xmlns:cx8="http://schemas.microsoft.com/office/drawing/2016/5/14/chartex" xmlns:mc="http://schemas.openxmlformats.org/markup-compatibility/2006" xmlns:aink="http://schemas.microsoft.com/office/drawing/2016/ink" xmlns:am3d="http://schemas.microsoft.com/office/drawing/2017/model3d" xmlns:o="urn:schemas-microsoft-com:office:office" xmlns:r="http://schemas.openxmlformats.org/officeDocument/2006/relationships" xmlns:m="http://schemas.openxmlformats.org/officeDocument/2006/math" xmlns:v="urn:schemas-microsoft-com:vml" xmlns:wp14="http://schemas.microsoft.com/office/word/2010/wordprocessingDrawing" xmlns:wp="http://schemas.openxmlformats.org/drawingml/2006/wordprocessingDrawing" xmlns:w10="urn:schemas-microsoft-com:office:word" xmlns:w="http://schemas.openxmlformats.org/wordprocessingml/2006/main" xmlns:w14="http://schemas.microsoft.com/office/word/2010/wordml" xmlns:w15="http://schemas.microsoft.com/office/word/2012/wordml" xmlns:w16cid="http://schemas.microsoft.com/office/word/2016/wordml/cid" xmlns:w16se="http://schemas.microsoft.com/office/word/2015/wordml/symex" xmlns:wpg="http://schemas.microsoft.com/office/word/2010/wordprocessingGroup" xmlns:wpi="http://schemas.microsoft.com/office/word/2010/wordprocessingInk" xmlns:wne="http://schemas.microsoft.com/office/word/2006/wordml" xmlns:wps="http://schemas.microsoft.com/office/word/2010/wordprocessingShape" mc:Ignorable="w14 w15 w16se w16cid wp14">
-  <w:docParts>
-    <w:docPart>
-      <w:docPartPr>
-        <w:name w:val="415CF357B8524A258335707674E064C5"/>
-        <w:category>
-          <w:name w:val="Général"/>
-          <w:gallery w:val="placeholder"/>
-        </w:category>
-        <w:types>
-          <w:type w:val="bbPlcHdr"/>
-        </w:types>
-        <w:behaviors>
-          <w:behavior w:val="content"/>
-        </w:behaviors>
-        <w:guid w:val="{A5DCB264-00F5-466E-828F-AB968CD293BA}"/>
-      </w:docPartPr>
-      <w:docPartBody>
-        <w:p>
-          <w:pPr>
-            <w:pStyle w:val="415CF357B8524A258335707674E064C5"/>
-          </w:pPr>
-          <w:r>
-            <w:rPr>
-              <w:rStyle w:val="Textedelespacerserv"/>
-            </w:rPr>
-            <w:t>[Titre ]</w:t>
-          </w:r>
-        </w:p>
-      </w:docPartBody>
-    </w:docPart>
-  </w:docParts>
-</w:glossaryDocument>
-</file>
-
-<file path=word/glossary/fontTable.xml><?xml version="1.0" encoding="utf-8"?>
-<w:fonts xmlns:mc="http://schemas.openxmlformats.org/markup-compatibility/2006" xmlns:r="http://schemas.openxmlformats.org/officeDocument/2006/relationships" xmlns:w="http://schemas.openxmlformats.org/wordprocessingml/2006/main" xmlns:w14="http://schemas.microsoft.com/office/word/2010/wordml" xmlns:w15="http://schemas.microsoft.com/office/word/2012/wordml" xmlns:w16cid="http://schemas.microsoft.com/office/word/2016/wordml/cid" xmlns:w16se="http://schemas.microsoft.com/office/word/2015/wordml/symex" mc:Ignorable="w14 w15 w16se w16cid">
-  <w:font w:name="Calibri">
-    <w:panose1 w:val="020F0502020204030204"/>
-    <w:charset w:val="00"/>
-    <w:family w:val="swiss"/>
-    <w:pitch w:val="variable"/>
-    <w:sig w:usb0="E4002EFF" w:usb1="C000247B" w:usb2="00000009" w:usb3="00000000" w:csb0="000001FF" w:csb1="00000000"/>
-  </w:font>
-  <w:font w:name="Times New Roman">
-    <w:panose1 w:val="02020603050405020304"/>
-    <w:charset w:val="00"/>
-    <w:family w:val="roman"/>
-    <w:pitch w:val="variable"/>
-    <w:sig w:usb0="E0002EFF" w:usb1="C000785B" w:usb2="00000009" w:usb3="00000000" w:csb0="000001FF" w:csb1="00000000"/>
-  </w:font>
-  <w:font w:name="Courier New">
-    <w:panose1 w:val="02070309020205020404"/>
-    <w:charset w:val="00"/>
-    <w:family w:val="modern"/>
-    <w:pitch w:val="fixed"/>
-    <w:sig w:usb0="E0002EFF" w:usb1="C0007843" w:usb2="00000009" w:usb3="00000000" w:csb0="000001FF" w:csb1="00000000"/>
-  </w:font>
-  <w:font w:name="Wingdings">
-    <w:panose1 w:val="05000000000000000000"/>
-    <w:charset w:val="02"/>
-    <w:family w:val="auto"/>
-    <w:pitch w:val="variable"/>
-    <w:sig w:usb0="00000000" w:usb1="10000000" w:usb2="00000000" w:usb3="00000000" w:csb0="80000000" w:csb1="00000000"/>
-  </w:font>
-  <w:font w:name="Symbol">
-    <w:panose1 w:val="05050102010706020507"/>
-    <w:charset w:val="02"/>
-    <w:family w:val="roman"/>
-    <w:pitch w:val="variable"/>
-    <w:sig w:usb0="00000000" w:usb1="10000000" w:usb2="00000000" w:usb3="00000000" w:csb0="80000000" w:csb1="00000000"/>
-  </w:font>
-  <w:font w:name="Arial">
-    <w:panose1 w:val="020B0604020202020204"/>
-    <w:charset w:val="00"/>
-    <w:family w:val="swiss"/>
-    <w:pitch w:val="variable"/>
-    <w:sig w:usb0="E0002EFF" w:usb1="C000785B" w:usb2="00000009" w:usb3="00000000" w:csb0="000001FF" w:csb1="00000000"/>
-  </w:font>
-  <w:font w:name="Calibri Light">
-    <w:panose1 w:val="020F0302020204030204"/>
-    <w:charset w:val="00"/>
-    <w:family w:val="swiss"/>
-    <w:pitch w:val="variable"/>
-    <w:sig w:usb0="E4002EFF" w:usb1="C000247B" w:usb2="00000009" w:usb3="00000000" w:csb0="000001FF" w:csb1="00000000"/>
-  </w:font>
-</w:fonts>
-</file>
-
-<file path=word/glossary/settings.xml><?xml version="1.0" encoding="utf-8"?>
-<w:settings xmlns:mc="http://schemas.openxmlformats.org/markup-compatibility/2006" xmlns:o="urn:schemas-microsoft-com:office:office" xmlns:r="http://schemas.openxmlformats.org/officeDocument/2006/relationships" xmlns:m="http://schemas.openxmlformats.org/officeDocument/2006/math" xmlns:v="urn:schemas-microsoft-com:vml" xmlns:w10="urn:schemas-microsoft-com:office:word" xmlns:w="http://schemas.openxmlformats.org/wordprocessingml/2006/main" xmlns:w14="http://schemas.microsoft.com/office/word/2010/wordml" xmlns:w15="http://schemas.microsoft.com/office/word/2012/wordml" xmlns:w16cid="http://schemas.microsoft.com/office/word/2016/wordml/cid" xmlns:w16se="http://schemas.microsoft.com/office/word/2015/wordml/symex" xmlns:sl="http://schemas.openxmlformats.org/schemaLibrary/2006/main" mc:Ignorable="w14 w15 w16se w16cid">
-  <w:view w:val="normal"/>
-  <w:defaultTabStop w:val="708"/>
-  <w:hyphenationZone w:val="425"/>
-  <w:characterSpacingControl w:val="doNotCompress"/>
-  <w:compat>
-    <w:useFELayout/>
-    <w:compatSetting w:name="compatibilityMode" w:uri="http://schemas.microsoft.com/office/word" w:val="15"/>
-    <w:compatSetting w:name="overrideTableStyleFontSizeAndJustification" w:uri="http://schemas.microsoft.com/office/word" w:val="1"/>
-    <w:compatSetting w:name="enableOpenTypeFeatures" w:uri="http://schemas.microsoft.com/office/word" w:val="1"/>
-    <w:compatSetting w:name="doNotFlipMirrorIndents" w:uri="http://schemas.microsoft.com/office/word" w:val="1"/>
-    <w:compatSetting w:name="differentiateMultirowTableHeaders" w:uri="http://schemas.microsoft.com/office/word" w:val="1"/>
-    <w:compatSetting w:name="useWord2013TrackBottomHyphenation" w:uri="http://schemas.microsoft.com/office/word" w:val="0"/>
-  </w:compat>
-  <m:mathPr>
-    <m:mathFont m:val="Cambria Math"/>
-    <m:brkBin m:val="before"/>
-    <m:brkBinSub m:val="--"/>
-    <m:smallFrac m:val="0"/>
-    <m:dispDef/>
-    <m:lMargin m:val="0"/>
-    <m:rMargin m:val="0"/>
-    <m:defJc m:val="centerGroup"/>
-    <m:wrapIndent m:val="1440"/>
-    <m:intLim m:val="subSup"/>
-    <m:naryLim m:val="undOvr"/>
-  </m:mathPr>
-  <w:themeFontLang w:val="fr-FR"/>
-  <w:clrSchemeMapping w:bg1="light1" w:t1="dark1" w:bg2="light2" w:t2="dark2" w:accent1="accent1" w:accent2="accent2" w:accent3="accent3" w:accent4="accent4" w:accent5="accent5" w:accent6="accent6" w:hyperlink="hyperlink" w:followedHyperlink="followedHyperlink"/>
-  <w:decimalSymbol w:val="."/>
-  <w:listSeparator w:val=","/>
-  <w15:chartTrackingRefBased/>
-</w:settings>
-</file>
-
-<file path=word/glossary/styles.xml><?xml version="1.0" encoding="utf-8"?>
-<w:styles xmlns:mc="http://schemas.openxmlformats.org/markup-compatibility/2006" xmlns:r="http://schemas.openxmlformats.org/officeDocument/2006/relationships" xmlns:w="http://schemas.openxmlformats.org/wordprocessingml/2006/main" xmlns:w14="http://schemas.microsoft.com/office/word/2010/wordml" xmlns:w15="http://schemas.microsoft.com/office/word/2012/wordml" xmlns:w16cid="http://schemas.microsoft.com/office/word/2016/wordml/cid" xmlns:w16se="http://schemas.microsoft.com/office/word/2015/wordml/symex" mc:Ignorable="w14 w15 w16se w16cid">
-  <w:docDefaults>
-    <w:rPrDefault>
-      <w:rPr>
-        <w:rFonts w:asciiTheme="minorHAnsi" w:eastAsiaTheme="minorEastAsia" w:hAnsiTheme="minorHAnsi" w:cstheme="minorBidi"/>
-        <w:sz w:val="22"/>
-        <w:szCs w:val="22"/>
-        <w:lang w:val="fr-FR" w:eastAsia="fr-FR" w:bidi="ar-SA"/>
-      </w:rPr>
-    </w:rPrDefault>
-    <w:pPrDefault>
-      <w:pPr>
-        <w:spacing w:after="160" w:line="259" w:lineRule="auto"/>
-      </w:pPr>
-    </w:pPrDefault>
-  </w:docDefaults>
-  <w:latentStyles w:defLockedState="0" w:defUIPriority="99" w:defSemiHidden="0" w:defUnhideWhenUsed="0" w:defQFormat="0" w:count="376">
-    <w:lsdException w:name="Normal" w:uiPriority="0" w:qFormat="1"/>
-    <w:lsdException w:name="heading 1" w:uiPriority="9" w:qFormat="1"/>
-    <w:lsdException w:name="heading 2" w:semiHidden="1" w:uiPriority="9" w:unhideWhenUsed="1" w:qFormat="1"/>
-    <w:lsdException w:name="heading 3" w:semiHidden="1" w:uiPriority="9" w:unhideWhenUsed="1" w:qFormat="1"/>
-    <w:lsdException w:name="heading 4" w:semiHidden="1" w:uiPriority="9" w:unhideWhenUsed="1" w:qFormat="1"/>
-    <w:lsdException w:name="heading 5" w:semiHidden="1" w:uiPriority="9" w:unhideWhenUsed="1" w:qFormat="1"/>
-    <w:lsdException w:name="heading 6" w:semiHidden="1" w:uiPriority="9" w:unhideWhenUsed="1" w:qFormat="1"/>
-    <w:lsdException w:name="heading 7" w:semiHidden="1" w:uiPriority="9" w:unhideWhenUsed="1" w:qFormat="1"/>
-    <w:lsdException w:name="heading 8" w:semiHidden="1" w:uiPriority="9" w:unhideWhenUsed="1" w:qFormat="1"/>
-    <w:lsdException w:name="heading 9" w:semiHidden="1" w:uiPriority="9" w:unhideWhenUsed="1" w:qFormat="1"/>
-    <w:lsdException w:name="index 1" w:semiHidden="1" w:unhideWhenUsed="1"/>
-    <w:lsdException w:name="index 2" w:semiHidden="1" w:unhideWhenUsed="1"/>
-    <w:lsdException w:name="index 3" w:semiHidden="1" w:unhideWhenUsed="1"/>
-    <w:lsdException w:name="index 4" w:semiHidden="1" w:unhideWhenUsed="1"/>
-    <w:lsdException w:name="index 5" w:semiHidden="1" w:unhideWhenUsed="1"/>
-    <w:lsdException w:name="index 6" w:semiHidden="1" w:unhideWhenUsed="1"/>
-    <w:lsdException w:name="index 7" w:semiHidden="1" w:unhideWhenUsed="1"/>
-    <w:lsdException w:name="index 8" w:semiHidden="1" w:unhideWhenUsed="1"/>
-    <w:lsdException w:name="index 9" w:semiHidden="1" w:unhideWhenUsed="1"/>
-    <w:lsdException w:name="toc 1" w:semiHidden="1" w:uiPriority="39" w:unhideWhenUsed="1"/>
-    <w:lsdException w:name="toc 2" w:semiHidden="1" w:uiPriority="39" w:unhideWhenUsed="1"/>
-    <w:lsdException w:name="toc 3" w:semiHidden="1" w:uiPriority="39" w:unhideWhenUsed="1"/>
-    <w:lsdException w:name="toc 4" w:semiHidden="1" w:uiPriority="39" w:unhideWhenUsed="1"/>
-    <w:lsdException w:name="toc 5" w:semiHidden="1" w:uiPriority="39" w:unhideWhenUsed="1"/>
-    <w:lsdException w:name="toc 6" w:semiHidden="1" w:uiPriority="39" w:unhideWhenUsed="1"/>
-    <w:lsdException w:name="toc 7" w:semiHidden="1" w:uiPriority="39" w:unhideWhenUsed="1"/>
-    <w:lsdException w:name="toc 8" w:semiHidden="1" w:uiPriority="39" w:unhideWhenUsed="1"/>
-    <w:lsdException w:name="toc 9" w:semiHidden="1" w:uiPriority="39" w:unhideWhenUsed="1"/>
-    <w:lsdException w:name="Normal Indent" w:semiHidden="1" w:unhideWhenUsed="1"/>
-    <w:lsdException w:name="footnote text" w:semiHidden="1" w:unhideWhenUsed="1"/>
-    <w:lsdException w:name="annotation text" w:semiHidden="1" w:unhideWhenUsed="1"/>
-    <w:lsdException w:name="header" w:semiHidden="1" w:unhideWhenUsed="1"/>
-    <w:lsdException w:name="footer" w:semiHidden="1" w:unhideWhenUsed="1"/>
-    <w:lsdException w:name="index heading" w:semiHidden="1" w:unhideWhenUsed="1"/>
-    <w:lsdException w:name="caption" w:semiHidden="1" w:uiPriority="35" w:unhideWhenUsed="1" w:qFormat="1"/>
-    <w:lsdException w:name="table of figures" w:semiHidden="1" w:unhideWhenUsed="1"/>
-    <w:lsdException w:name="envelope address" w:semiHidden="1" w:unhideWhenUsed="1"/>
-    <w:lsdException w:name="envelope return" w:semiHidden="1" w:unhideWhenUsed="1"/>
-    <w:lsdException w:name="footnote reference" w:semiHidden="1" w:unhideWhenUsed="1"/>
-    <w:lsdException w:name="annotation reference" w:semiHidden="1" w:unhideWhenUsed="1"/>
-    <w:lsdException w:name="line number" w:semiHidden="1" w:unhideWhenUsed="1"/>
-    <w:lsdException w:name="page number" w:semiHidden="1" w:unhideWhenUsed="1"/>
-    <w:lsdException w:name="endnote reference" w:semiHidden="1" w:unhideWhenUsed="1"/>
-    <w:lsdException w:name="endnote text" w:semiHidden="1" w:unhideWhenUsed="1"/>
-    <w:lsdException w:name="table of authorities" w:semiHidden="1" w:unhideWhenUsed="1"/>
-    <w:lsdException w:name="macro" w:semiHidden="1" w:unhideWhenUsed="1"/>
-    <w:lsdException w:name="toa heading" w:semiHidden="1" w:unhideWhenUsed="1"/>
-    <w:lsdException w:name="List" w:semiHidden="1" w:unhideWhenUsed="1"/>
-    <w:lsdException w:name="List Bullet" w:semiHidden="1" w:unhideWhenUsed="1"/>
-    <w:lsdException w:name="List Number" w:semiHidden="1" w:unhideWhenUsed="1"/>
-    <w:lsdException w:name="List 2" w:semiHidden="1" w:unhideWhenUsed="1"/>
-    <w:lsdException w:name="List 3" w:semiHidden="1" w:unhideWhenUsed="1"/>
-    <w:lsdException w:name="List 4" w:semiHidden="1" w:unhideWhenUsed="1"/>
-    <w:lsdException w:name="List 5" w:semiHidden="1" w:unhideWhenUsed="1"/>
-    <w:lsdException w:name="List Bullet 2" w:semiHidden="1" w:unhideWhenUsed="1"/>
-    <w:lsdException w:name="List Bullet 3" w:semiHidden="1" w:unhideWhenUsed="1"/>
-    <w:lsdException w:name="List Bullet 4" w:semiHidden="1" w:unhideWhenUsed="1"/>
-    <w:lsdException w:name="List Bullet 5" w:semiHidden="1" w:unhideWhenUsed="1"/>
-    <w:lsdException w:name="List Number 2" w:semiHidden="1" w:unhideWhenUsed="1"/>
-    <w:lsdException w:name="List Number 3" w:semiHidden="1" w:unhideWhenUsed="1"/>
-    <w:lsdException w:name="List Number 4" w:semiHidden="1" w:unhideWhenUsed="1"/>
-    <w:lsdException w:name="List Number 5" w:semiHidden="1" w:unhideWhenUsed="1"/>
-    <w:lsdException w:name="Title" w:uiPriority="10" w:qFormat="1"/>
-    <w:lsdException w:name="Closing" w:semiHidden="1" w:unhideWhenUsed="1"/>
-    <w:lsdException w:name="Signature" w:semiHidden="1" w:unhideWhenUsed="1"/>
-    <w:lsdException w:name="Default Paragraph Font" w:semiHidden="1" w:uiPriority="1" w:unhideWhenUsed="1"/>
-    <w:lsdException w:name="Body Text" w:semiHidden="1" w:unhideWhenUsed="1"/>
-    <w:lsdException w:name="Body Text Indent" w:semiHidden="1" w:unhideWhenUsed="1"/>
-    <w:lsdException w:name="List Continue" w:semiHidden="1" w:unhideWhenUsed="1"/>
-    <w:lsdException w:name="List Continue 2" w:semiHidden="1" w:unhideWhenUsed="1"/>
-    <w:lsdException w:name="List Continue 3" w:semiHidden="1" w:unhideWhenUsed="1"/>
-    <w:lsdException w:name="List Continue 4" w:semiHidden="1" w:unhideWhenUsed="1"/>
-    <w:lsdException w:name="List Continue 5" w:semiHidden="1" w:unhideWhenUsed="1"/>
-    <w:lsdException w:name="Message Header" w:semiHidden="1" w:unhideWhenUsed="1"/>
-    <w:lsdException w:name="Subtitle" w:uiPriority="11" w:qFormat="1"/>
-    <w:lsdException w:name="Salutation" w:semiHidden="1" w:unhideWhenUsed="1"/>
-    <w:lsdException w:name="Date" w:semiHidden="1" w:unhideWhenUsed="1"/>
-    <w:lsdException w:name="Body Text First Indent" w:semiHidden="1" w:unhideWhenUsed="1"/>
-    <w:lsdException w:name="Body Text First Indent 2" w:semiHidden="1" w:unhideWhenUsed="1"/>
-    <w:lsdException w:name="Note Heading" w:semiHidden="1" w:unhideWhenUsed="1"/>
-    <w:lsdException w:name="Body Text 2" w:semiHidden="1" w:unhideWhenUsed="1"/>
-    <w:lsdException w:name="Body Text 3" w:semiHidden="1" w:unhideWhenUsed="1"/>
-    <w:lsdException w:name="Body Text Indent 2" w:semiHidden="1" w:unhideWhenUsed="1"/>
-    <w:lsdException w:name="Body Text Indent 3" w:semiHidden="1" w:unhideWhenUsed="1"/>
-    <w:lsdException w:name="Block Text" w:semiHidden="1" w:unhideWhenUsed="1"/>
-    <w:lsdException w:name="Hyperlink" w:semiHidden="1" w:unhideWhenUsed="1"/>
-    <w:lsdException w:name="FollowedHyperlink" w:semiHidden="1" w:unhideWhenUsed="1"/>
-    <w:lsdException w:name="Strong" w:uiPriority="22" w:qFormat="1"/>
-    <w:lsdException w:name="Emphasis" w:uiPriority="20" w:qFormat="1"/>
-    <w:lsdException w:name="Document Map" w:semiHidden="1" w:unhideWhenUsed="1"/>
-    <w:lsdException w:name="Plain Text" w:semiHidden="1" w:unhideWhenUsed="1"/>
-    <w:lsdException w:name="E-mail Signature" w:semiHidden="1" w:unhideWhenUsed="1"/>
-    <w:lsdException w:name="HTML Top of Form" w:semiHidden="1" w:unhideWhenUsed="1"/>
-    <w:lsdException w:name="HTML Bottom of Form" w:semiHidden="1" w:unhideWhenUsed="1"/>
-    <w:lsdException w:name="Normal (Web)" w:semiHidden="1" w:unhideWhenUsed="1"/>
-    <w:lsdException w:name="HTML Acronym" w:semiHidden="1" w:unhideWhenUsed="1"/>
-    <w:lsdException w:name="HTML Address" w:semiHidden="1" w:unhideWhenUsed="1"/>
-    <w:lsdException w:name="HTML Cite" w:semiHidden="1" w:unhideWhenUsed="1"/>
-    <w:lsdException w:name="HTML Code" w:semiHidden="1" w:unhideWhenUsed="1"/>
-    <w:lsdException w:name="HTML Definition" w:semiHidden="1" w:unhideWhenUsed="1"/>
-    <w:lsdException w:name="HTML Keyboard" w:semiHidden="1" w:unhideWhenUsed="1"/>
-    <w:lsdException w:name="HTML Preformatted" w:semiHidden="1" w:unhideWhenUsed="1"/>
-    <w:lsdException w:name="HTML Sample" w:semiHidden="1" w:unhideWhenUsed="1"/>
-    <w:lsdException w:name="HTML Typewriter" w:semiHidden="1" w:unhideWhenUsed="1"/>
-    <w:lsdException w:name="HTML Variable" w:semiHidden="1" w:unhideWhenUsed="1"/>
-    <w:lsdException w:name="Normal Table" w:semiHidden="1" w:unhideWhenUsed="1"/>
-    <w:lsdException w:name="annotation subject" w:semiHidden="1" w:unhideWhenUsed="1"/>
-    <w:lsdException w:name="No List" w:semiHidden="1" w:unhideWhenUsed="1"/>
-    <w:lsdException w:name="Outline List 1" w:semiHidden="1" w:unhideWhenUsed="1"/>
-    <w:lsdException w:name="Outline List 2" w:semiHidden="1" w:unhideWhenUsed="1"/>
-    <w:lsdException w:name="Outline List 3" w:semiHidden="1" w:unhideWhenUsed="1"/>
-    <w:lsdException w:name="Table Simple 1" w:semiHidden="1" w:unhideWhenUsed="1"/>
-    <w:lsdException w:name="Table Simple 2" w:semiHidden="1" w:unhideWhenUsed="1"/>
-    <w:lsdException w:name="Table Simple 3" w:semiHidden="1" w:unhideWhenUsed="1"/>
-    <w:lsdException w:name="Table Classic 1" w:semiHidden="1" w:unhideWhenUsed="1"/>
-    <w:lsdException w:name="Table Classic 2" w:semiHidden="1" w:unhideWhenUsed="1"/>
-    <w:lsdException w:name="Table Classic 3" w:semiHidden="1" w:unhideWhenUsed="1"/>
-    <w:lsdException w:name="Table Classic 4" w:semiHidden="1" w:unhideWhenUsed="1"/>
-    <w:lsdException w:name="Table Colorful 1" w:semiHidden="1" w:unhideWhenUsed="1"/>
-    <w:lsdException w:name="Table Colorful 2" w:semiHidden="1" w:unhideWhenUsed="1"/>
-    <w:lsdException w:name="Table Colorful 3" w:semiHidden="1" w:unhideWhenUsed="1"/>
-    <w:lsdException w:name="Table Columns 1" w:semiHidden="1" w:unhideWhenUsed="1"/>
-    <w:lsdException w:name="Table Columns 2" w:semiHidden="1" w:unhideWhenUsed="1"/>
-    <w:lsdException w:name="Table Columns 3" w:semiHidden="1" w:unhideWhenUsed="1"/>
-    <w:lsdException w:name="Table Columns 4" w:semiHidden="1" w:unhideWhenUsed="1"/>
-    <w:lsdException w:name="Table Columns 5" w:semiHidden="1" w:unhideWhenUsed="1"/>
-    <w:lsdException w:name="Table Grid 1" w:semiHidden="1" w:unhideWhenUsed="1"/>
-    <w:lsdException w:name="Table Grid 2" w:semiHidden="1" w:unhideWhenUsed="1"/>
-    <w:lsdException w:name="Table Grid 3" w:semiHidden="1" w:unhideWhenUsed="1"/>
-    <w:lsdException w:name="Table Grid 4" w:semiHidden="1" w:unhideWhenUsed="1"/>
-    <w:lsdException w:name="Table Grid 5" w:semiHidden="1" w:unhideWhenUsed="1"/>
-    <w:lsdException w:name="Table Grid 6" w:semiHidden="1" w:unhideWhenUsed="1"/>
-    <w:lsdException w:name="Table Grid 7" w:semiHidden="1" w:unhideWhenUsed="1"/>
-    <w:lsdException w:name="Table Grid 8" w:semiHidden="1" w:unhideWhenUsed="1"/>
-    <w:lsdException w:name="Table List 1" w:semiHidden="1" w:unhideWhenUsed="1"/>
-    <w:lsdException w:name="Table List 2" w:semiHidden="1" w:unhideWhenUsed="1"/>
-    <w:lsdException w:name="Table List 3" w:semiHidden="1" w:unhideWhenUsed="1"/>
-    <w:lsdException w:name="Table List 4" w:semiHidden="1" w:unhideWhenUsed="1"/>
-    <w:lsdException w:name="Table List 5" w:semiHidden="1" w:unhideWhenUsed="1"/>
-    <w:lsdException w:name="Table List 6" w:semiHidden="1" w:unhideWhenUsed="1"/>
-    <w:lsdException w:name="Table List 7" w:semiHidden="1" w:unhideWhenUsed="1"/>
-    <w:lsdException w:name="Table List 8" w:semiHidden="1" w:unhideWhenUsed="1"/>
-    <w:lsdException w:name="Table 3D effects 1" w:semiHidden="1" w:unhideWhenUsed="1"/>
-    <w:lsdException w:name="Table 3D effects 2" w:semiHidden="1" w:unhideWhenUsed="1"/>
-    <w:lsdException w:name="Table 3D effects 3" w:semiHidden="1" w:unhideWhenUsed="1"/>
-    <w:lsdException w:name="Table Contemporary" w:semiHidden="1" w:unhideWhenUsed="1"/>
-    <w:lsdException w:name="Table Elegant" w:semiHidden="1" w:unhideWhenUsed="1"/>
-    <w:lsdException w:name="Table Professional" w:semiHidden="1" w:unhideWhenUsed="1"/>
-    <w:lsdException w:name="Table Subtle 1" w:semiHidden="1" w:unhideWhenUsed="1"/>
-    <w:lsdException w:name="Table Subtle 2" w:semiHidden="1" w:unhideWhenUsed="1"/>
-    <w:lsdException w:name="Table Web 1" w:semiHidden="1" w:unhideWhenUsed="1"/>
-    <w:lsdException w:name="Table Web 2" w:semiHidden="1" w:unhideWhenUsed="1"/>
-    <w:lsdException w:name="Table Web 3" w:semiHidden="1" w:unhideWhenUsed="1"/>
-    <w:lsdException w:name="Balloon Text" w:semiHidden="1" w:unhideWhenUsed="1"/>
-    <w:lsdException w:name="Table Grid" w:uiPriority="39"/>
-    <w:lsdException w:name="Table Theme" w:semiHidden="1" w:unhideWhenUsed="1"/>
-    <w:lsdException w:name="Placeholder Text" w:semiHidden="1"/>
-    <w:lsdException w:name="No Spacing" w:uiPriority="1" w:qFormat="1"/>
-    <w:lsdException w:name="Light Shading" w:uiPriority="60"/>
-    <w:lsdException w:name="Light List" w:uiPriority="61"/>
-    <w:lsdException w:name="Light Grid" w:uiPriority="62"/>
-    <w:lsdException w:name="Medium Shading 1" w:uiPriority="63"/>
-    <w:lsdException w:name="Medium Shading 2" w:uiPriority="64"/>
-    <w:lsdException w:name="Medium List 1" w:uiPriority="65"/>
-    <w:lsdException w:name="Medium List 2" w:uiPriority="66"/>
-    <w:lsdException w:name="Medium Grid 1" w:uiPriority="67"/>
-    <w:lsdException w:name="Medium Grid 2" w:uiPriority="68"/>
-    <w:lsdException w:name="Medium Grid 3" w:uiPriority="69"/>
-    <w:lsdException w:name="Dark List" w:uiPriority="70"/>
-    <w:lsdException w:name="Colorful Shading" w:uiPriority="71"/>
-    <w:lsdException w:name="Colorful List" w:uiPriority="72"/>
-    <w:lsdException w:name="Colorful Grid" w:uiPriority="73"/>
-    <w:lsdException w:name="Light Shading Accent 1" w:uiPriority="60"/>
-    <w:lsdException w:name="Light List Accent 1" w:uiPriority="61"/>
-    <w:lsdException w:name="Light Grid Accent 1" w:uiPriority="62"/>
-    <w:lsdException w:name="Medium Shading 1 Accent 1" w:uiPriority="63"/>
-    <w:lsdException w:name="Medium Shading 2 Accent 1" w:uiPriority="64"/>
-    <w:lsdException w:name="Medium List 1 Accent 1" w:uiPriority="65"/>
-    <w:lsdException w:name="Revision" w:semiHidden="1"/>
-    <w:lsdException w:name="List Paragraph" w:uiPriority="34" w:qFormat="1"/>
-    <w:lsdException w:name="Quote" w:uiPriority="29" w:qFormat="1"/>
-    <w:lsdException w:name="Intense Quote" w:uiPriority="30" w:qFormat="1"/>
-    <w:lsdException w:name="Medium List 2 Accent 1" w:uiPriority="66"/>
-    <w:lsdException w:name="Medium Grid 1 Accent 1" w:uiPriority="67"/>
-    <w:lsdException w:name="Medium Grid 2 Accent 1" w:uiPriority="68"/>
-    <w:lsdException w:name="Medium Grid 3 Accent 1" w:uiPriority="69"/>
-    <w:lsdException w:name="Dark List Accent 1" w:uiPriority="70"/>
-    <w:lsdException w:name="Colorful Shading Accent 1" w:uiPriority="71"/>
-    <w:lsdException w:name="Colorful List Accent 1" w:uiPriority="72"/>
-    <w:lsdException w:name="Colorful Grid Accent 1" w:uiPriority="73"/>
-    <w:lsdException w:name="Light Shading Accent 2" w:uiPriority="60"/>
-    <w:lsdException w:name="Light List Accent 2" w:uiPriority="61"/>
-    <w:lsdException w:name="Light Grid Accent 2" w:uiPriority="62"/>
-    <w:lsdException w:name="Medium Shading 1 Accent 2" w:uiPriority="63"/>
-    <w:lsdException w:name="Medium Shading 2 Accent 2" w:uiPriority="64"/>
-    <w:lsdException w:name="Medium List 1 Accent 2" w:uiPriority="65"/>
-    <w:lsdException w:name="Medium List 2 Accent 2" w:uiPriority="66"/>
-    <w:lsdException w:name="Medium Grid 1 Accent 2" w:uiPriority="67"/>
-    <w:lsdException w:name="Medium Grid 2 Accent 2" w:uiPriority="68"/>
-    <w:lsdException w:name="Medium Grid 3 Accent 2" w:uiPriority="69"/>
-    <w:lsdException w:name="Dark List Accent 2" w:uiPriority="70"/>
-    <w:lsdException w:name="Colorful Shading Accent 2" w:uiPriority="71"/>
-    <w:lsdException w:name="Colorful List Accent 2" w:uiPriority="72"/>
-    <w:lsdException w:name="Colorful Grid Accent 2" w:uiPriority="73"/>
-    <w:lsdException w:name="Light Shading Accent 3" w:uiPriority="60"/>
-    <w:lsdException w:name="Light List Accent 3" w:uiPriority="61"/>
-    <w:lsdException w:name="Light Grid Accent 3" w:uiPriority="62"/>
-    <w:lsdException w:name="Medium Shading 1 Accent 3" w:uiPriority="63"/>
-    <w:lsdException w:name="Medium Shading 2 Accent 3" w:uiPriority="64"/>
-    <w:lsdException w:name="Medium List 1 Accent 3" w:uiPriority="65"/>
-    <w:lsdException w:name="Medium List 2 Accent 3" w:uiPriority="66"/>
-    <w:lsdException w:name="Medium Grid 1 Accent 3" w:uiPriority="67"/>
-    <w:lsdException w:name="Medium Grid 2 Accent 3" w:uiPriority="68"/>
-    <w:lsdException w:name="Medium Grid 3 Accent 3" w:uiPriority="69"/>
-    <w:lsdException w:name="Dark List Accent 3" w:uiPriority="70"/>
-    <w:lsdException w:name="Colorful Shading Accent 3" w:uiPriority="71"/>
-    <w:lsdException w:name="Colorful List Accent 3" w:uiPriority="72"/>
-    <w:lsdException w:name="Colorful Grid Accent 3" w:uiPriority="73"/>
-    <w:lsdException w:name="Light Shading Accent 4" w:uiPriority="60"/>
-    <w:lsdException w:name="Light List Accent 4" w:uiPriority="61"/>
-    <w:lsdException w:name="Light Grid Accent 4" w:uiPriority="62"/>
-    <w:lsdException w:name="Medium Shading 1 Accent 4" w:uiPriority="63"/>
-    <w:lsdException w:name="Medium Shading 2 Accent 4" w:uiPriority="64"/>
-    <w:lsdException w:name="Medium List 1 Accent 4" w:uiPriority="65"/>
-    <w:lsdException w:name="Medium List 2 Accent 4" w:uiPriority="66"/>
-    <w:lsdException w:name="Medium Grid 1 Accent 4" w:uiPriority="67"/>
-    <w:lsdException w:name="Medium Grid 2 Accent 4" w:uiPriority="68"/>
-    <w:lsdException w:name="Medium Grid 3 Accent 4" w:uiPriority="69"/>
-    <w:lsdException w:name="Dark List Accent 4" w:uiPriority="70"/>
-    <w:lsdException w:name="Colorful Shading Accent 4" w:uiPriority="71"/>
-    <w:lsdException w:name="Colorful List Accent 4" w:uiPriority="72"/>
-    <w:lsdException w:name="Colorful Grid Accent 4" w:uiPriority="73"/>
-    <w:lsdException w:name="Light Shading Accent 5" w:uiPriority="60"/>
-    <w:lsdException w:name="Light List Accent 5" w:uiPriority="61"/>
-    <w:lsdException w:name="Light Grid Accent 5" w:uiPriority="62"/>
-    <w:lsdException w:name="Medium Shading 1 Accent 5" w:uiPriority="63"/>
-    <w:lsdException w:name="Medium Shading 2 Accent 5" w:uiPriority="64"/>
-    <w:lsdException w:name="Medium List 1 Accent 5" w:uiPriority="65"/>
-    <w:lsdException w:name="Medium List 2 Accent 5" w:uiPriority="66"/>
-    <w:lsdException w:name="Medium Grid 1 Accent 5" w:uiPriority="67"/>
-    <w:lsdException w:name="Medium Grid 2 Accent 5" w:uiPriority="68"/>
-    <w:lsdException w:name="Medium Grid 3 Accent 5" w:uiPriority="69"/>
-    <w:lsdException w:name="Dark List Accent 5" w:uiPriority="70"/>
-    <w:lsdException w:name="Colorful Shading Accent 5" w:uiPriority="71"/>
-    <w:lsdException w:name="Colorful List Accent 5" w:uiPriority="72"/>
-    <w:lsdException w:name="Colorful Grid Accent 5" w:uiPriority="73"/>
-    <w:lsdException w:name="Light Shading Accent 6" w:uiPriority="60"/>
-    <w:lsdException w:name="Light List Accent 6" w:uiPriority="61"/>
-    <w:lsdException w:name="Light Grid Accent 6" w:uiPriority="62"/>
-    <w:lsdException w:name="Medium Shading 1 Accent 6" w:uiPriority="63"/>
-    <w:lsdException w:name="Medium Shading 2 Accent 6" w:uiPriority="64"/>
-    <w:lsdException w:name="Medium List 1 Accent 6" w:uiPriority="65"/>
-    <w:lsdException w:name="Medium List 2 Accent 6" w:uiPriority="66"/>
-    <w:lsdException w:name="Medium Grid 1 Accent 6" w:uiPriority="67"/>
-    <w:lsdException w:name="Medium Grid 2 Accent 6" w:uiPriority="68"/>
-    <w:lsdException w:name="Medium Grid 3 Accent 6" w:uiPriority="69"/>
-    <w:lsdException w:name="Dark List Accent 6" w:uiPriority="70"/>
-    <w:lsdException w:name="Colorful Shading Accent 6" w:uiPriority="71"/>
-    <w:lsdException w:name="Colorful List Accent 6" w:uiPriority="72"/>
-    <w:lsdException w:name="Colorful Grid Accent 6" w:uiPriority="73"/>
-    <w:lsdException w:name="Subtle Emphasis" w:uiPriority="19" w:qFormat="1"/>
-    <w:lsdException w:name="Intense Emphasis" w:uiPriority="21" w:qFormat="1"/>
-    <w:lsdException w:name="Subtle Reference" w:uiPriority="31" w:qFormat="1"/>
-    <w:lsdException w:name="Intense Reference" w:uiPriority="32" w:qFormat="1"/>
-    <w:lsdException w:name="Book Title" w:uiPriority="33" w:qFormat="1"/>
-    <w:lsdException w:name="Bibliography" w:semiHidden="1" w:uiPriority="37" w:unhideWhenUsed="1"/>
-    <w:lsdException w:name="TOC Heading" w:semiHidden="1" w:uiPriority="39" w:unhideWhenUsed="1" w:qFormat="1"/>
-    <w:lsdException w:name="Plain Table 1" w:uiPriority="41"/>
-    <w:lsdException w:name="Plain Table 2" w:uiPriority="42"/>
-    <w:lsdException w:name="Plain Table 3" w:uiPriority="43"/>
-    <w:lsdException w:name="Plain Table 4" w:uiPriority="44"/>
-    <w:lsdException w:name="Plain Table 5" w:uiPriority="45"/>
-    <w:lsdException w:name="Grid Table Light" w:uiPriority="40"/>
-    <w:lsdException w:name="Grid Table 1 Light" w:uiPriority="46"/>
-    <w:lsdException w:name="Grid Table 2" w:uiPriority="47"/>
-    <w:lsdException w:name="Grid Table 3" w:uiPriority="48"/>
-    <w:lsdException w:name="Grid Table 4" w:uiPriority="49"/>
-    <w:lsdException w:name="Grid Table 5 Dark" w:uiPriority="50"/>
-    <w:lsdException w:name="Grid Table 6 Colorful" w:uiPriority="51"/>
-    <w:lsdException w:name="Grid Table 7 Colorful" w:uiPriority="52"/>
-    <w:lsdException w:name="Grid Table 1 Light Accent 1" w:uiPriority="46"/>
-    <w:lsdException w:name="Grid Table 2 Accent 1" w:uiPriority="47"/>
-    <w:lsdException w:name="Grid Table 3 Accent 1" w:uiPriority="48"/>
-    <w:lsdException w:name="Grid Table 4 Accent 1" w:uiPriority="49"/>
-    <w:lsdException w:name="Grid Table 5 Dark Accent 1" w:uiPriority="50"/>
-    <w:lsdException w:name="Grid Table 6 Colorful Accent 1" w:uiPriority="51"/>
-    <w:lsdException w:name="Grid Table 7 Colorful Accent 1" w:uiPriority="52"/>
-    <w:lsdException w:name="Grid Table 1 Light Accent 2" w:uiPriority="46"/>
-    <w:lsdException w:name="Grid Table 2 Accent 2" w:uiPriority="47"/>
-    <w:lsdException w:name="Grid Table 3 Accent 2" w:uiPriority="48"/>
-    <w:lsdException w:name="Grid Table 4 Accent 2" w:uiPriority="49"/>
-    <w:lsdException w:name="Grid Table 5 Dark Accent 2" w:uiPriority="50"/>
-    <w:lsdException w:name="Grid Table 6 Colorful Accent 2" w:uiPriority="51"/>
-    <w:lsdException w:name="Grid Table 7 Colorful Accent 2" w:uiPriority="52"/>
-    <w:lsdException w:name="Grid Table 1 Light Accent 3" w:uiPriority="46"/>
-    <w:lsdException w:name="Grid Table 2 Accent 3" w:uiPriority="47"/>
-    <w:lsdException w:name="Grid Table 3 Accent 3" w:uiPriority="48"/>
-    <w:lsdException w:name="Grid Table 4 Accent 3" w:uiPriority="49"/>
-    <w:lsdException w:name="Grid Table 5 Dark Accent 3" w:uiPriority="50"/>
-    <w:lsdException w:name="Grid Table 6 Colorful Accent 3" w:uiPriority="51"/>
-    <w:lsdException w:name="Grid Table 7 Colorful Accent 3" w:uiPriority="52"/>
-    <w:lsdException w:name="Grid Table 1 Light Accent 4" w:uiPriority="46"/>
-    <w:lsdException w:name="Grid Table 2 Accent 4" w:uiPriority="47"/>
-    <w:lsdException w:name="Grid Table 3 Accent 4" w:uiPriority="48"/>
-    <w:lsdException w:name="Grid Table 4 Accent 4" w:uiPriority="49"/>
-    <w:lsdException w:name="Grid Table 5 Dark Accent 4" w:uiPriority="50"/>
-    <w:lsdException w:name="Grid Table 6 Colorful Accent 4" w:uiPriority="51"/>
-    <w:lsdException w:name="Grid Table 7 Colorful Accent 4" w:uiPriority="52"/>
-    <w:lsdException w:name="Grid Table 1 Light Accent 5" w:uiPriority="46"/>
-    <w:lsdException w:name="Grid Table 2 Accent 5" w:uiPriority="47"/>
-    <w:lsdException w:name="Grid Table 3 Accent 5" w:uiPriority="48"/>
-    <w:lsdException w:name="Grid Table 4 Accent 5" w:uiPriority="49"/>
-    <w:lsdException w:name="Grid Table 5 Dark Accent 5" w:uiPriority="50"/>
-    <w:lsdException w:name="Grid Table 6 Colorful Accent 5" w:uiPriority="51"/>
-    <w:lsdException w:name="Grid Table 7 Colorful Accent 5" w:uiPriority="52"/>
-    <w:lsdException w:name="Grid Table 1 Light Accent 6" w:uiPriority="46"/>
-    <w:lsdException w:name="Grid Table 2 Accent 6" w:uiPriority="47"/>
-    <w:lsdException w:name="Grid Table 3 Accent 6" w:uiPriority="48"/>
-    <w:lsdException w:name="Grid Table 4 Accent 6" w:uiPriority="49"/>
-    <w:lsdException w:name="Grid Table 5 Dark Accent 6" w:uiPriority="50"/>
-    <w:lsdException w:name="Grid Table 6 Colorful Accent 6" w:uiPriority="51"/>
-    <w:lsdException w:name="Grid Table 7 Colorful Accent 6" w:uiPriority="52"/>
-    <w:lsdException w:name="List Table 1 Light" w:uiPriority="46"/>
-    <w:lsdException w:name="List Table 2" w:uiPriority="47"/>
-    <w:lsdException w:name="List Table 3" w:uiPriority="48"/>
-    <w:lsdException w:name="List Table 4" w:uiPriority="49"/>
-    <w:lsdException w:name="List Table 5 Dark" w:uiPriority="50"/>
-    <w:lsdException w:name="List Table 6 Colorful" w:uiPriority="51"/>
-    <w:lsdException w:name="List Table 7 Colorful" w:uiPriority="52"/>
-    <w:lsdException w:name="List Table 1 Light Accent 1" w:uiPriority="46"/>
-    <w:lsdException w:name="List Table 2 Accent 1" w:uiPriority="47"/>
-    <w:lsdException w:name="List Table 3 Accent 1" w:uiPriority="48"/>
-    <w:lsdException w:name="List Table 4 Accent 1" w:uiPriority="49"/>
-    <w:lsdException w:name="List Table 5 Dark Accent 1" w:uiPriority="50"/>
-    <w:lsdException w:name="List Table 6 Colorful Accent 1" w:uiPriority="51"/>
-    <w:lsdException w:name="List Table 7 Colorful Accent 1" w:uiPriority="52"/>
-    <w:lsdException w:name="List Table 1 Light Accent 2" w:uiPriority="46"/>
-    <w:lsdException w:name="List Table 2 Accent 2" w:uiPriority="47"/>
-    <w:lsdException w:name="List Table 3 Accent 2" w:uiPriority="48"/>
-    <w:lsdException w:name="List Table 4 Accent 2" w:uiPriority="49"/>
-    <w:lsdException w:name="List Table 5 Dark Accent 2" w:uiPriority="50"/>
-    <w:lsdException w:name="List Table 6 Colorful Accent 2" w:uiPriority="51"/>
-    <w:lsdException w:name="List Table 7 Colorful Accent 2" w:uiPriority="52"/>
-    <w:lsdException w:name="List Table 1 Light Accent 3" w:uiPriority="46"/>
-    <w:lsdException w:name="List Table 2 Accent 3" w:uiPriority="47"/>
-    <w:lsdException w:name="List Table 3 Accent 3" w:uiPriority="48"/>
-    <w:lsdException w:name="List Table 4 Accent 3" w:uiPriority="49"/>
-    <w:lsdException w:name="List Table 5 Dark Accent 3" w:uiPriority="50"/>
-    <w:lsdException w:name="List Table 6 Colorful Accent 3" w:uiPriority="51"/>
-    <w:lsdException w:name="List Table 7 Colorful Accent 3" w:uiPriority="52"/>
-    <w:lsdException w:name="List Table 1 Light Accent 4" w:uiPriority="46"/>
-    <w:lsdException w:name="List Table 2 Accent 4" w:uiPriority="47"/>
-    <w:lsdException w:name="List Table 3 Accent 4" w:uiPriority="48"/>
-    <w:lsdException w:name="List Table 4 Accent 4" w:uiPriority="49"/>
-    <w:lsdException w:name="List Table 5 Dark Accent 4" w:uiPriority="50"/>
-    <w:lsdException w:name="List Table 6 Colorful Accent 4" w:uiPriority="51"/>
-    <w:lsdException w:name="List Table 7 Colorful Accent 4" w:uiPriority="52"/>
-    <w:lsdException w:name="List Table 1 Light Accent 5" w:uiPriority="46"/>
-    <w:lsdException w:name="List Table 2 Accent 5" w:uiPriority="47"/>
-    <w:lsdException w:name="List Table 3 Accent 5" w:uiPriority="48"/>
-    <w:lsdException w:name="List Table 4 Accent 5" w:uiPriority="49"/>
-    <w:lsdException w:name="List Table 5 Dark Accent 5" w:uiPriority="50"/>
-    <w:lsdException w:name="List Table 6 Colorful Accent 5" w:uiPriority="51"/>
-    <w:lsdException w:name="List Table 7 Colorful Accent 5" w:uiPriority="52"/>
-    <w:lsdException w:name="List Table 1 Light Accent 6" w:uiPriority="46"/>
-    <w:lsdException w:name="List Table 2 Accent 6" w:uiPriority="47"/>
-    <w:lsdException w:name="List Table 3 Accent 6" w:uiPriority="48"/>
-    <w:lsdException w:name="List Table 4 Accent 6" w:uiPriority="49"/>
-    <w:lsdException w:name="List Table 5 Dark Accent 6" w:uiPriority="50"/>
-    <w:lsdException w:name="List Table 6 Colorful Accent 6" w:uiPriority="51"/>
-    <w:lsdException w:name="List Table 7 Colorful Accent 6" w:uiPriority="52"/>
-    <w:lsdException w:name="Mention" w:semiHidden="1" w:unhideWhenUsed="1"/>
-    <w:lsdException w:name="Smart Hyperlink" w:semiHidden="1" w:unhideWhenUsed="1"/>
-    <w:lsdException w:name="Hashtag" w:semiHidden="1" w:unhideWhenUsed="1"/>
-    <w:lsdException w:name="Unresolved Mention" w:semiHidden="1" w:unhideWhenUsed="1"/>
-    <w:lsdException w:name="Smart Link" w:semiHidden="1" w:unhideWhenUsed="1"/>
-  </w:latentStyles>
-  <w:style w:type="paragraph" w:default="1" w:styleId="Normal">
-    <w:name w:val="Normal"/>
-    <w:qFormat/>
-  </w:style>
-  <w:style w:type="character" w:default="1" w:styleId="Policepardfaut">
-    <w:name w:val="Default Paragraph Font"/>
-    <w:uiPriority w:val="1"/>
-    <w:semiHidden/>
-    <w:unhideWhenUsed/>
-  </w:style>
-  <w:style w:type="table" w:default="1" w:styleId="TableauNormal">
-    <w:name w:val="Normal Table"/>
-    <w:uiPriority w:val="99"/>
-    <w:semiHidden/>
-    <w:unhideWhenUsed/>
-    <w:tblPr>
-      <w:tblInd w:w="0" w:type="dxa"/>
-      <w:tblCellMar>
-        <w:top w:w="0" w:type="dxa"/>
-        <w:left w:w="108" w:type="dxa"/>
-        <w:bottom w:w="0" w:type="dxa"/>
-        <w:right w:w="108" w:type="dxa"/>
-      </w:tblCellMar>
-    </w:tblPr>
-  </w:style>
-  <w:style w:type="numbering" w:default="1" w:styleId="Aucuneliste">
-    <w:name w:val="No List"/>
-    <w:uiPriority w:val="99"/>
-    <w:semiHidden/>
-    <w:unhideWhenUsed/>
-  </w:style>
-  <w:style w:type="character" w:styleId="Textedelespacerserv">
-    <w:name w:val="Placeholder Text"/>
-    <w:basedOn w:val="Policepardfaut"/>
-    <w:uiPriority w:val="99"/>
-    <w:semiHidden/>
-    <w:rPr>
-      <w:color w:val="808080"/>
-    </w:rPr>
-  </w:style>
-  <w:style w:type="paragraph" w:customStyle="1" w:styleId="415CF357B8524A258335707674E064C5">
-    <w:name w:val="415CF357B8524A258335707674E064C5"/>
-  </w:style>
-</w:styles>
-</file>
-
-<file path=word/glossary/webSettings.xml><?xml version="1.0" encoding="utf-8"?>
-<w:webSettings xmlns:mc="http://schemas.openxmlformats.org/markup-compatibility/2006" xmlns:r="http://schemas.openxmlformats.org/officeDocument/2006/relationships" xmlns:w="http://schemas.openxmlformats.org/wordprocessingml/2006/main" xmlns:w14="http://schemas.microsoft.com/office/word/2010/wordml" xmlns:w15="http://schemas.microsoft.com/office/word/2012/wordml" xmlns:w16cid="http://schemas.microsoft.com/office/word/2016/wordml/cid" xmlns:w16se="http://schemas.microsoft.com/office/word/2015/wordml/symex" mc:Ignorable="w14 w15 w16se w16cid">
-  <w:optimizeForBrowser/>
-  <w:allowPNG/>
-</w:webSettings>
-</file>
-
 <file path=word/theme/theme1.xml><?xml version="1.0" encoding="utf-8"?>
 <a:theme xmlns:a="http://schemas.openxmlformats.org/drawingml/2006/main" name="Thème Office">
   <a:themeElements>
@@ -9976,18 +9083,18 @@
 </file>
 
 <file path=customXml/item3.xml><?xml version="1.0" encoding="utf-8"?>
+<p:properties xmlns:p="http://schemas.microsoft.com/office/2006/metadata/properties" xmlns:xsi="http://www.w3.org/2001/XMLSchema-instance" xmlns:pc="http://schemas.microsoft.com/office/infopath/2007/PartnerControls">
+  <documentManagement/>
+</p:properties>
+</file>
+
+<file path=customXml/item4.xml><?xml version="1.0" encoding="utf-8"?>
 <?mso-contentType ?>
 <FormTemplates xmlns="http://schemas.microsoft.com/sharepoint/v3/contenttype/forms">
   <Display>DocumentLibraryForm</Display>
   <Edit>DocumentLibraryForm</Edit>
   <New>DocumentLibraryForm</New>
 </FormTemplates>
-</file>
-
-<file path=customXml/item4.xml><?xml version="1.0" encoding="utf-8"?>
-<p:properties xmlns:p="http://schemas.microsoft.com/office/2006/metadata/properties" xmlns:xsi="http://www.w3.org/2001/XMLSchema-instance" xmlns:pc="http://schemas.microsoft.com/office/infopath/2007/PartnerControls">
-  <documentManagement/>
-</p:properties>
 </file>
 
 <file path=customXml/item5.xml><?xml version="1.0" encoding="utf-8"?>
@@ -10022,14 +9129,6 @@
 </file>
 
 <file path=customXml/itemProps3.xml><?xml version="1.0" encoding="utf-8"?>
-<ds:datastoreItem xmlns:ds="http://schemas.openxmlformats.org/officeDocument/2006/customXml" ds:itemID="{AF6BE04E-F0B1-4D20-B763-AD09BF2BCD99}">
-  <ds:schemaRefs>
-    <ds:schemaRef ds:uri="http://schemas.microsoft.com/sharepoint/v3/contenttype/forms"/>
-  </ds:schemaRefs>
-</ds:datastoreItem>
-</file>
-
-<file path=customXml/itemProps4.xml><?xml version="1.0" encoding="utf-8"?>
 <ds:datastoreItem xmlns:ds="http://schemas.openxmlformats.org/officeDocument/2006/customXml" ds:itemID="{B9D25F3B-B238-45BA-AB2E-4E2031FEE636}">
   <ds:schemaRefs>
     <ds:schemaRef ds:uri="http://schemas.microsoft.com/office/2006/metadata/properties"/>
@@ -10038,8 +9137,16 @@
 </ds:datastoreItem>
 </file>
 
+<file path=customXml/itemProps4.xml><?xml version="1.0" encoding="utf-8"?>
+<ds:datastoreItem xmlns:ds="http://schemas.openxmlformats.org/officeDocument/2006/customXml" ds:itemID="{AF6BE04E-F0B1-4D20-B763-AD09BF2BCD99}">
+  <ds:schemaRefs>
+    <ds:schemaRef ds:uri="http://schemas.microsoft.com/sharepoint/v3/contenttype/forms"/>
+  </ds:schemaRefs>
+</ds:datastoreItem>
+</file>
+
 <file path=customXml/itemProps5.xml><?xml version="1.0" encoding="utf-8"?>
-<ds:datastoreItem xmlns:ds="http://schemas.openxmlformats.org/officeDocument/2006/customXml" ds:itemID="{2A7BBDBD-7216-4A68-91FF-D1F4BD60F045}">
+<ds:datastoreItem xmlns:ds="http://schemas.openxmlformats.org/officeDocument/2006/customXml" ds:itemID="{478940A3-56BB-42DE-8B0B-6BC6CCDC502C}">
   <ds:schemaRefs>
     <ds:schemaRef ds:uri="http://schemas.openxmlformats.org/officeDocument/2006/bibliography"/>
   </ds:schemaRefs>

</xml_diff>

<commit_message>
demarrage de merise sur aeroport
</commit_message>
<xml_diff>
--- a/FOAD/Merise/Exercises/Documents/club_video.docx
+++ b/FOAD/Merise/Exercises/Documents/club_video.docx
@@ -4444,90 +4444,97 @@
         <w:tc>
           <w:tcPr>
             <w:tcW w:w="2137" w:type="dxa"/>
-          </w:tcPr>
-          <w:p>
-            <w:pPr>
-              <w:rPr>
-                <w:color w:val="FFFFFF" w:themeColor="background1"/>
-              </w:rPr>
-            </w:pPr>
-            <w:r>
-              <w:rPr>
-                <w:color w:val="FFFFFF" w:themeColor="background1"/>
-              </w:rPr>
-              <w:t>Client_prenom</w:t>
-            </w:r>
+            <w:shd w:val="clear" w:color="auto" w:fill="8496B0" w:themeFill="text2" w:themeFillTint="99"/>
+          </w:tcPr>
+          <w:p>
+            <w:pPr>
+              <w:rPr>
+                <w:color w:val="FFFFFF" w:themeColor="background1"/>
+              </w:rPr>
+            </w:pPr>
+            <w:proofErr w:type="spellStart"/>
+            <w:r>
+              <w:rPr>
+                <w:color w:val="FFFFFF" w:themeColor="background1"/>
+              </w:rPr>
+              <w:t>Client_id</w:t>
+            </w:r>
+            <w:proofErr w:type="spellEnd"/>
           </w:p>
         </w:tc>
         <w:tc>
           <w:tcPr>
             <w:tcW w:w="1773" w:type="dxa"/>
-          </w:tcPr>
-          <w:p>
-            <w:pPr>
-              <w:rPr>
-                <w:color w:val="FFFFFF" w:themeColor="background1"/>
-              </w:rPr>
-            </w:pPr>
-            <w:r>
-              <w:rPr>
-                <w:color w:val="FFFFFF" w:themeColor="background1"/>
-              </w:rPr>
-              <w:t>Prenom du client</w:t>
+            <w:shd w:val="clear" w:color="auto" w:fill="8496B0" w:themeFill="text2" w:themeFillTint="99"/>
+          </w:tcPr>
+          <w:p>
+            <w:pPr>
+              <w:rPr>
+                <w:color w:val="FFFFFF" w:themeColor="background1"/>
+              </w:rPr>
+            </w:pPr>
+            <w:r>
+              <w:rPr>
+                <w:color w:val="FFFFFF" w:themeColor="background1"/>
+              </w:rPr>
+              <w:t>Identifiant</w:t>
             </w:r>
           </w:p>
         </w:tc>
         <w:tc>
           <w:tcPr>
             <w:tcW w:w="1676" w:type="dxa"/>
-          </w:tcPr>
-          <w:p>
-            <w:pPr>
-              <w:rPr>
-                <w:color w:val="FFFFFF" w:themeColor="background1"/>
-              </w:rPr>
-            </w:pPr>
-            <w:r>
-              <w:rPr>
-                <w:color w:val="FFFFFF" w:themeColor="background1"/>
-              </w:rPr>
-              <w:t>A</w:t>
+            <w:shd w:val="clear" w:color="auto" w:fill="8496B0" w:themeFill="text2" w:themeFillTint="99"/>
+          </w:tcPr>
+          <w:p>
+            <w:pPr>
+              <w:rPr>
+                <w:color w:val="FFFFFF" w:themeColor="background1"/>
+              </w:rPr>
+            </w:pPr>
+            <w:r>
+              <w:rPr>
+                <w:color w:val="FFFFFF" w:themeColor="background1"/>
+              </w:rPr>
+              <w:t>N</w:t>
             </w:r>
           </w:p>
         </w:tc>
         <w:tc>
           <w:tcPr>
             <w:tcW w:w="1679" w:type="dxa"/>
-          </w:tcPr>
-          <w:p>
-            <w:pPr>
-              <w:rPr>
-                <w:color w:val="FFFFFF" w:themeColor="background1"/>
-              </w:rPr>
-            </w:pPr>
-            <w:r>
-              <w:rPr>
-                <w:color w:val="FFFFFF" w:themeColor="background1"/>
-              </w:rPr>
-              <w:t>30</w:t>
+            <w:shd w:val="clear" w:color="auto" w:fill="8496B0" w:themeFill="text2" w:themeFillTint="99"/>
+          </w:tcPr>
+          <w:p>
+            <w:pPr>
+              <w:rPr>
+                <w:color w:val="FFFFFF" w:themeColor="background1"/>
+              </w:rPr>
+            </w:pPr>
+            <w:r>
+              <w:rPr>
+                <w:color w:val="FFFFFF" w:themeColor="background1"/>
+              </w:rPr>
+              <w:t>11</w:t>
             </w:r>
           </w:p>
         </w:tc>
         <w:tc>
           <w:tcPr>
             <w:tcW w:w="1777" w:type="dxa"/>
-          </w:tcPr>
-          <w:p>
-            <w:pPr>
-              <w:rPr>
-                <w:color w:val="FFFFFF" w:themeColor="background1"/>
-              </w:rPr>
-            </w:pPr>
-            <w:r>
-              <w:rPr>
-                <w:color w:val="FFFFFF" w:themeColor="background1"/>
-              </w:rPr>
-              <w:t>identifiant</w:t>
+            <w:shd w:val="clear" w:color="auto" w:fill="8496B0" w:themeFill="text2" w:themeFillTint="99"/>
+          </w:tcPr>
+          <w:p>
+            <w:pPr>
+              <w:rPr>
+                <w:color w:val="FFFFFF" w:themeColor="background1"/>
+              </w:rPr>
+            </w:pPr>
+            <w:r>
+              <w:rPr>
+                <w:color w:val="FFFFFF" w:themeColor="background1"/>
+              </w:rPr>
+              <w:t>Identifiant</w:t>
             </w:r>
           </w:p>
         </w:tc>
@@ -4536,42 +4543,55 @@
         <w:tc>
           <w:tcPr>
             <w:tcW w:w="2137" w:type="dxa"/>
-          </w:tcPr>
-          <w:p>
-            <w:pPr>
-              <w:rPr>
-                <w:color w:val="FFFFFF" w:themeColor="background1"/>
-              </w:rPr>
-            </w:pPr>
-            <w:r>
-              <w:rPr>
-                <w:color w:val="FFFFFF" w:themeColor="background1"/>
-              </w:rPr>
-              <w:t>client_nom</w:t>
-            </w:r>
+            <w:shd w:val="clear" w:color="auto" w:fill="8496B0" w:themeFill="text2" w:themeFillTint="99"/>
+          </w:tcPr>
+          <w:p>
+            <w:pPr>
+              <w:rPr>
+                <w:color w:val="FFFFFF" w:themeColor="background1"/>
+              </w:rPr>
+            </w:pPr>
+            <w:proofErr w:type="spellStart"/>
+            <w:r>
+              <w:rPr>
+                <w:color w:val="FFFFFF" w:themeColor="background1"/>
+              </w:rPr>
+              <w:t>Client_prenom</w:t>
+            </w:r>
+            <w:proofErr w:type="spellEnd"/>
           </w:p>
         </w:tc>
         <w:tc>
           <w:tcPr>
             <w:tcW w:w="1773" w:type="dxa"/>
-          </w:tcPr>
-          <w:p>
-            <w:pPr>
-              <w:rPr>
-                <w:color w:val="FFFFFF" w:themeColor="background1"/>
-              </w:rPr>
-            </w:pPr>
-            <w:r>
-              <w:rPr>
-                <w:color w:val="FFFFFF" w:themeColor="background1"/>
-              </w:rPr>
-              <w:t>Le nom du client</w:t>
+            <w:shd w:val="clear" w:color="auto" w:fill="8496B0" w:themeFill="text2" w:themeFillTint="99"/>
+          </w:tcPr>
+          <w:p>
+            <w:pPr>
+              <w:rPr>
+                <w:color w:val="FFFFFF" w:themeColor="background1"/>
+              </w:rPr>
+            </w:pPr>
+            <w:proofErr w:type="spellStart"/>
+            <w:r>
+              <w:rPr>
+                <w:color w:val="FFFFFF" w:themeColor="background1"/>
+              </w:rPr>
+              <w:t>Prenom</w:t>
+            </w:r>
+            <w:proofErr w:type="spellEnd"/>
+            <w:r>
+              <w:rPr>
+                <w:color w:val="FFFFFF" w:themeColor="background1"/>
+              </w:rPr>
+              <w:t xml:space="preserve"> du client</w:t>
             </w:r>
           </w:p>
         </w:tc>
         <w:tc>
           <w:tcPr>
             <w:tcW w:w="1676" w:type="dxa"/>
+            <w:shd w:val="clear" w:color="auto" w:fill="8496B0" w:themeFill="text2" w:themeFillTint="99"/>
           </w:tcPr>
           <w:p>
             <w:pPr>
@@ -4590,6 +4610,7 @@
         <w:tc>
           <w:tcPr>
             <w:tcW w:w="1679" w:type="dxa"/>
+            <w:shd w:val="clear" w:color="auto" w:fill="8496B0" w:themeFill="text2" w:themeFillTint="99"/>
           </w:tcPr>
           <w:p>
             <w:pPr>
@@ -4608,18 +4629,19 @@
         <w:tc>
           <w:tcPr>
             <w:tcW w:w="1777" w:type="dxa"/>
-          </w:tcPr>
-          <w:p>
-            <w:pPr>
-              <w:rPr>
-                <w:color w:val="FFFFFF" w:themeColor="background1"/>
-              </w:rPr>
-            </w:pPr>
-            <w:r>
-              <w:rPr>
-                <w:color w:val="FFFFFF" w:themeColor="background1"/>
-              </w:rPr>
-              <w:t>identifiant</w:t>
+            <w:shd w:val="clear" w:color="auto" w:fill="8496B0" w:themeFill="text2" w:themeFillTint="99"/>
+          </w:tcPr>
+          <w:p>
+            <w:pPr>
+              <w:rPr>
+                <w:color w:val="FFFFFF" w:themeColor="background1"/>
+              </w:rPr>
+            </w:pPr>
+            <w:r>
+              <w:rPr>
+                <w:color w:val="FFFFFF" w:themeColor="background1"/>
+              </w:rPr>
+              <w:t>obligatoire</w:t>
             </w:r>
           </w:p>
         </w:tc>
@@ -4628,96 +4650,97 @@
         <w:tc>
           <w:tcPr>
             <w:tcW w:w="2137" w:type="dxa"/>
-          </w:tcPr>
-          <w:p>
-            <w:pPr>
-              <w:rPr>
-                <w:color w:val="FFFFFF" w:themeColor="background1"/>
-              </w:rPr>
-            </w:pPr>
-            <w:r>
-              <w:rPr>
-                <w:color w:val="FFFFFF" w:themeColor="background1"/>
-              </w:rPr>
-              <w:t>Client_annivais</w:t>
-            </w:r>
-            <w:r>
-              <w:rPr>
-                <w:color w:val="FFFFFF" w:themeColor="background1"/>
-              </w:rPr>
-              <w:t>ai</w:t>
-            </w:r>
-            <w:r>
-              <w:rPr>
-                <w:color w:val="FFFFFF" w:themeColor="background1"/>
-              </w:rPr>
-              <w:t>re</w:t>
-            </w:r>
+            <w:shd w:val="clear" w:color="auto" w:fill="8496B0" w:themeFill="text2" w:themeFillTint="99"/>
+          </w:tcPr>
+          <w:p>
+            <w:pPr>
+              <w:rPr>
+                <w:color w:val="FFFFFF" w:themeColor="background1"/>
+              </w:rPr>
+            </w:pPr>
+            <w:proofErr w:type="spellStart"/>
+            <w:r>
+              <w:rPr>
+                <w:color w:val="FFFFFF" w:themeColor="background1"/>
+              </w:rPr>
+              <w:t>client_nom</w:t>
+            </w:r>
+            <w:proofErr w:type="spellEnd"/>
           </w:p>
         </w:tc>
         <w:tc>
           <w:tcPr>
             <w:tcW w:w="1773" w:type="dxa"/>
-          </w:tcPr>
-          <w:p>
-            <w:pPr>
-              <w:rPr>
-                <w:color w:val="FFFFFF" w:themeColor="background1"/>
-              </w:rPr>
-            </w:pPr>
-            <w:r>
-              <w:rPr>
-                <w:color w:val="FFFFFF" w:themeColor="background1"/>
-              </w:rPr>
-              <w:t>La date de naissance</w:t>
+            <w:shd w:val="clear" w:color="auto" w:fill="8496B0" w:themeFill="text2" w:themeFillTint="99"/>
+          </w:tcPr>
+          <w:p>
+            <w:pPr>
+              <w:rPr>
+                <w:color w:val="FFFFFF" w:themeColor="background1"/>
+              </w:rPr>
+            </w:pPr>
+            <w:r>
+              <w:rPr>
+                <w:color w:val="FFFFFF" w:themeColor="background1"/>
+              </w:rPr>
+              <w:t>Le nom du client</w:t>
             </w:r>
           </w:p>
         </w:tc>
         <w:tc>
           <w:tcPr>
             <w:tcW w:w="1676" w:type="dxa"/>
-          </w:tcPr>
-          <w:p>
-            <w:pPr>
-              <w:rPr>
-                <w:color w:val="FFFFFF" w:themeColor="background1"/>
-              </w:rPr>
-            </w:pPr>
-            <w:r>
-              <w:rPr>
-                <w:color w:val="FFFFFF" w:themeColor="background1"/>
-              </w:rPr>
-              <w:t>Date</w:t>
+            <w:shd w:val="clear" w:color="auto" w:fill="8496B0" w:themeFill="text2" w:themeFillTint="99"/>
+          </w:tcPr>
+          <w:p>
+            <w:pPr>
+              <w:rPr>
+                <w:color w:val="FFFFFF" w:themeColor="background1"/>
+              </w:rPr>
+            </w:pPr>
+            <w:r>
+              <w:rPr>
+                <w:color w:val="FFFFFF" w:themeColor="background1"/>
+              </w:rPr>
+              <w:t>A</w:t>
             </w:r>
           </w:p>
         </w:tc>
         <w:tc>
           <w:tcPr>
             <w:tcW w:w="1679" w:type="dxa"/>
-          </w:tcPr>
-          <w:p>
-            <w:pPr>
-              <w:rPr>
-                <w:color w:val="FFFFFF" w:themeColor="background1"/>
-              </w:rPr>
-            </w:pPr>
+            <w:shd w:val="clear" w:color="auto" w:fill="8496B0" w:themeFill="text2" w:themeFillTint="99"/>
+          </w:tcPr>
+          <w:p>
+            <w:pPr>
+              <w:rPr>
+                <w:color w:val="FFFFFF" w:themeColor="background1"/>
+              </w:rPr>
+            </w:pPr>
+            <w:r>
+              <w:rPr>
+                <w:color w:val="FFFFFF" w:themeColor="background1"/>
+              </w:rPr>
+              <w:t>30</w:t>
+            </w:r>
           </w:p>
         </w:tc>
         <w:tc>
           <w:tcPr>
             <w:tcW w:w="1777" w:type="dxa"/>
-          </w:tcPr>
-          <w:p>
-            <w:pPr>
-              <w:rPr>
-                <w:color w:val="FFFFFF" w:themeColor="background1"/>
-              </w:rPr>
-            </w:pPr>
-            <w:r>
-              <w:rPr>
-                <w:color w:val="FFFFFF" w:themeColor="background1"/>
-              </w:rPr>
-              <w:t>identifiant</w:t>
+            <w:shd w:val="clear" w:color="auto" w:fill="8496B0" w:themeFill="text2" w:themeFillTint="99"/>
+          </w:tcPr>
+          <w:p>
+            <w:pPr>
+              <w:rPr>
+                <w:color w:val="FFFFFF" w:themeColor="background1"/>
+              </w:rPr>
+            </w:pPr>
+            <w:r>
+              <w:rPr>
+                <w:color w:val="FFFFFF" w:themeColor="background1"/>
+              </w:rPr>
+              <w:t>Obligatoire</w:t>
             </w:r>
           </w:p>
         </w:tc>
@@ -4726,24 +4749,28 @@
         <w:tc>
           <w:tcPr>
             <w:tcW w:w="2137" w:type="dxa"/>
-          </w:tcPr>
-          <w:p>
-            <w:pPr>
-              <w:rPr>
-                <w:color w:val="FFFFFF" w:themeColor="background1"/>
-              </w:rPr>
-            </w:pPr>
+            <w:shd w:val="clear" w:color="auto" w:fill="8496B0" w:themeFill="text2" w:themeFillTint="99"/>
+          </w:tcPr>
+          <w:p>
+            <w:pPr>
+              <w:rPr>
+                <w:color w:val="FFFFFF" w:themeColor="background1"/>
+              </w:rPr>
+            </w:pPr>
+            <w:proofErr w:type="spellStart"/>
             <w:r>
               <w:rPr>
                 <w:color w:val="FFFFFF" w:themeColor="background1"/>
               </w:rPr>
               <w:t>Client_enregistrement</w:t>
             </w:r>
+            <w:proofErr w:type="spellEnd"/>
           </w:p>
         </w:tc>
         <w:tc>
           <w:tcPr>
             <w:tcW w:w="1773" w:type="dxa"/>
+            <w:shd w:val="clear" w:color="auto" w:fill="8496B0" w:themeFill="text2" w:themeFillTint="99"/>
           </w:tcPr>
           <w:p>
             <w:pPr>
@@ -4762,6 +4789,7 @@
         <w:tc>
           <w:tcPr>
             <w:tcW w:w="1676" w:type="dxa"/>
+            <w:shd w:val="clear" w:color="auto" w:fill="8496B0" w:themeFill="text2" w:themeFillTint="99"/>
           </w:tcPr>
           <w:p>
             <w:pPr>
@@ -4780,6 +4808,7 @@
         <w:tc>
           <w:tcPr>
             <w:tcW w:w="1679" w:type="dxa"/>
+            <w:shd w:val="clear" w:color="auto" w:fill="8496B0" w:themeFill="text2" w:themeFillTint="99"/>
           </w:tcPr>
           <w:p>
             <w:pPr>
@@ -4792,18 +4821,19 @@
         <w:tc>
           <w:tcPr>
             <w:tcW w:w="1777" w:type="dxa"/>
-          </w:tcPr>
-          <w:p>
-            <w:pPr>
-              <w:rPr>
-                <w:color w:val="FFFFFF" w:themeColor="background1"/>
-              </w:rPr>
-            </w:pPr>
-            <w:r>
-              <w:rPr>
-                <w:color w:val="FFFFFF" w:themeColor="background1"/>
-              </w:rPr>
-              <w:t>identifiant</w:t>
+            <w:shd w:val="clear" w:color="auto" w:fill="8496B0" w:themeFill="text2" w:themeFillTint="99"/>
+          </w:tcPr>
+          <w:p>
+            <w:pPr>
+              <w:rPr>
+                <w:color w:val="FFFFFF" w:themeColor="background1"/>
+              </w:rPr>
+            </w:pPr>
+            <w:r>
+              <w:rPr>
+                <w:color w:val="FFFFFF" w:themeColor="background1"/>
+              </w:rPr>
+              <w:t>obligatoire</w:t>
             </w:r>
           </w:p>
         </w:tc>
@@ -4812,78 +4842,85 @@
         <w:tc>
           <w:tcPr>
             <w:tcW w:w="2137" w:type="dxa"/>
-          </w:tcPr>
-          <w:p>
-            <w:pPr>
-              <w:rPr>
-                <w:color w:val="FFFFFF" w:themeColor="background1"/>
-              </w:rPr>
-            </w:pPr>
-            <w:r>
-              <w:rPr>
-                <w:color w:val="FFFFFF" w:themeColor="background1"/>
-              </w:rPr>
-              <w:t>client_adresse</w:t>
-            </w:r>
+            <w:shd w:val="clear" w:color="auto" w:fill="8496B0" w:themeFill="text2" w:themeFillTint="99"/>
+          </w:tcPr>
+          <w:p>
+            <w:pPr>
+              <w:rPr>
+                <w:color w:val="FFFFFF" w:themeColor="background1"/>
+              </w:rPr>
+            </w:pPr>
+            <w:proofErr w:type="spellStart"/>
+            <w:r>
+              <w:rPr>
+                <w:color w:val="FFFFFF" w:themeColor="background1"/>
+              </w:rPr>
+              <w:t>client_caution</w:t>
+            </w:r>
+            <w:proofErr w:type="spellEnd"/>
           </w:p>
         </w:tc>
         <w:tc>
           <w:tcPr>
             <w:tcW w:w="1773" w:type="dxa"/>
-          </w:tcPr>
-          <w:p>
-            <w:pPr>
-              <w:rPr>
-                <w:color w:val="FFFFFF" w:themeColor="background1"/>
-              </w:rPr>
-            </w:pPr>
-            <w:r>
-              <w:rPr>
-                <w:color w:val="FFFFFF" w:themeColor="background1"/>
-              </w:rPr>
-              <w:t>L'adresse du client</w:t>
+            <w:shd w:val="clear" w:color="auto" w:fill="8496B0" w:themeFill="text2" w:themeFillTint="99"/>
+          </w:tcPr>
+          <w:p>
+            <w:pPr>
+              <w:rPr>
+                <w:color w:val="FFFFFF" w:themeColor="background1"/>
+              </w:rPr>
+            </w:pPr>
+            <w:r>
+              <w:rPr>
+                <w:color w:val="FFFFFF" w:themeColor="background1"/>
+              </w:rPr>
+              <w:t>Le montant de la caution donnée par le client</w:t>
             </w:r>
           </w:p>
         </w:tc>
         <w:tc>
           <w:tcPr>
             <w:tcW w:w="1676" w:type="dxa"/>
-          </w:tcPr>
-          <w:p>
-            <w:pPr>
-              <w:rPr>
-                <w:color w:val="FFFFFF" w:themeColor="background1"/>
-              </w:rPr>
-            </w:pPr>
-            <w:r>
-              <w:rPr>
-                <w:color w:val="FFFFFF" w:themeColor="background1"/>
-              </w:rPr>
-              <w:t xml:space="preserve">AN </w:t>
+            <w:shd w:val="clear" w:color="auto" w:fill="8496B0" w:themeFill="text2" w:themeFillTint="99"/>
+          </w:tcPr>
+          <w:p>
+            <w:pPr>
+              <w:rPr>
+                <w:color w:val="FFFFFF" w:themeColor="background1"/>
+              </w:rPr>
+            </w:pPr>
+            <w:r>
+              <w:rPr>
+                <w:color w:val="FFFFFF" w:themeColor="background1"/>
+              </w:rPr>
+              <w:t>N</w:t>
             </w:r>
           </w:p>
         </w:tc>
         <w:tc>
           <w:tcPr>
             <w:tcW w:w="1679" w:type="dxa"/>
-          </w:tcPr>
-          <w:p>
-            <w:pPr>
-              <w:rPr>
-                <w:color w:val="FFFFFF" w:themeColor="background1"/>
-              </w:rPr>
-            </w:pPr>
-            <w:r>
-              <w:rPr>
-                <w:color w:val="FFFFFF" w:themeColor="background1"/>
-              </w:rPr>
-              <w:t>255</w:t>
+            <w:shd w:val="clear" w:color="auto" w:fill="8496B0" w:themeFill="text2" w:themeFillTint="99"/>
+          </w:tcPr>
+          <w:p>
+            <w:pPr>
+              <w:rPr>
+                <w:color w:val="FFFFFF" w:themeColor="background1"/>
+              </w:rPr>
+            </w:pPr>
+            <w:r>
+              <w:rPr>
+                <w:color w:val="FFFFFF" w:themeColor="background1"/>
+              </w:rPr>
+              <w:t>3</w:t>
             </w:r>
           </w:p>
         </w:tc>
         <w:tc>
           <w:tcPr>
             <w:tcW w:w="1777" w:type="dxa"/>
+            <w:shd w:val="clear" w:color="auto" w:fill="8496B0" w:themeFill="text2" w:themeFillTint="99"/>
           </w:tcPr>
           <w:p>
             <w:pPr>
@@ -4904,42 +4941,47 @@
         <w:tc>
           <w:tcPr>
             <w:tcW w:w="2137" w:type="dxa"/>
-          </w:tcPr>
-          <w:p>
-            <w:pPr>
-              <w:rPr>
-                <w:color w:val="FFFFFF" w:themeColor="background1"/>
-              </w:rPr>
-            </w:pPr>
-            <w:r>
-              <w:rPr>
-                <w:color w:val="FFFFFF" w:themeColor="background1"/>
-              </w:rPr>
-              <w:t>client_caution</w:t>
-            </w:r>
+            <w:shd w:val="clear" w:color="auto" w:fill="323E4F" w:themeFill="text2" w:themeFillShade="BF"/>
+          </w:tcPr>
+          <w:p>
+            <w:pPr>
+              <w:rPr>
+                <w:color w:val="FFFFFF" w:themeColor="background1"/>
+              </w:rPr>
+            </w:pPr>
+            <w:proofErr w:type="spellStart"/>
+            <w:r>
+              <w:rPr>
+                <w:color w:val="FFFFFF" w:themeColor="background1"/>
+              </w:rPr>
+              <w:t>cassette_id</w:t>
+            </w:r>
+            <w:proofErr w:type="spellEnd"/>
           </w:p>
         </w:tc>
         <w:tc>
           <w:tcPr>
             <w:tcW w:w="1773" w:type="dxa"/>
-          </w:tcPr>
-          <w:p>
-            <w:pPr>
-              <w:rPr>
-                <w:color w:val="FFFFFF" w:themeColor="background1"/>
-              </w:rPr>
-            </w:pPr>
-            <w:r>
-              <w:rPr>
-                <w:color w:val="FFFFFF" w:themeColor="background1"/>
-              </w:rPr>
-              <w:t>Le montant de la caution donnée par le client</w:t>
+            <w:shd w:val="clear" w:color="auto" w:fill="323E4F" w:themeFill="text2" w:themeFillShade="BF"/>
+          </w:tcPr>
+          <w:p>
+            <w:pPr>
+              <w:rPr>
+                <w:color w:val="FFFFFF" w:themeColor="background1"/>
+              </w:rPr>
+            </w:pPr>
+            <w:r>
+              <w:rPr>
+                <w:color w:val="FFFFFF" w:themeColor="background1"/>
+              </w:rPr>
+              <w:t>Identification de la cassette</w:t>
             </w:r>
           </w:p>
         </w:tc>
         <w:tc>
           <w:tcPr>
             <w:tcW w:w="1676" w:type="dxa"/>
+            <w:shd w:val="clear" w:color="auto" w:fill="323E4F" w:themeFill="text2" w:themeFillShade="BF"/>
           </w:tcPr>
           <w:p>
             <w:pPr>
@@ -4958,36 +5000,38 @@
         <w:tc>
           <w:tcPr>
             <w:tcW w:w="1679" w:type="dxa"/>
-          </w:tcPr>
-          <w:p>
-            <w:pPr>
-              <w:rPr>
-                <w:color w:val="FFFFFF" w:themeColor="background1"/>
-              </w:rPr>
-            </w:pPr>
-            <w:r>
-              <w:rPr>
-                <w:color w:val="FFFFFF" w:themeColor="background1"/>
-              </w:rPr>
-              <w:t>3</w:t>
+            <w:shd w:val="clear" w:color="auto" w:fill="323E4F" w:themeFill="text2" w:themeFillShade="BF"/>
+          </w:tcPr>
+          <w:p>
+            <w:pPr>
+              <w:rPr>
+                <w:color w:val="FFFFFF" w:themeColor="background1"/>
+              </w:rPr>
+            </w:pPr>
+            <w:r>
+              <w:rPr>
+                <w:color w:val="FFFFFF" w:themeColor="background1"/>
+              </w:rPr>
+              <w:t>11</w:t>
             </w:r>
           </w:p>
         </w:tc>
         <w:tc>
           <w:tcPr>
             <w:tcW w:w="1777" w:type="dxa"/>
-          </w:tcPr>
-          <w:p>
-            <w:pPr>
-              <w:rPr>
-                <w:color w:val="FFFFFF" w:themeColor="background1"/>
-              </w:rPr>
-            </w:pPr>
-            <w:r>
-              <w:rPr>
-                <w:color w:val="FFFFFF" w:themeColor="background1"/>
-              </w:rPr>
-              <w:t>Obligatoire</w:t>
+            <w:shd w:val="clear" w:color="auto" w:fill="323E4F" w:themeFill="text2" w:themeFillShade="BF"/>
+          </w:tcPr>
+          <w:p>
+            <w:pPr>
+              <w:rPr>
+                <w:color w:val="FFFFFF" w:themeColor="background1"/>
+              </w:rPr>
+            </w:pPr>
+            <w:r>
+              <w:rPr>
+                <w:color w:val="FFFFFF" w:themeColor="background1"/>
+              </w:rPr>
+              <w:t>Identification</w:t>
             </w:r>
           </w:p>
         </w:tc>
@@ -4996,90 +5040,109 @@
         <w:tc>
           <w:tcPr>
             <w:tcW w:w="2137" w:type="dxa"/>
-          </w:tcPr>
-          <w:p>
-            <w:pPr>
-              <w:rPr>
-                <w:color w:val="FFFFFF" w:themeColor="background1"/>
-              </w:rPr>
-            </w:pPr>
-            <w:r>
-              <w:rPr>
-                <w:color w:val="FFFFFF" w:themeColor="background1"/>
-              </w:rPr>
-              <w:t>cassette_id</w:t>
-            </w:r>
+            <w:shd w:val="clear" w:color="auto" w:fill="323E4F" w:themeFill="text2" w:themeFillShade="BF"/>
+          </w:tcPr>
+          <w:p>
+            <w:pPr>
+              <w:rPr>
+                <w:color w:val="FFFFFF" w:themeColor="background1"/>
+              </w:rPr>
+            </w:pPr>
+            <w:proofErr w:type="spellStart"/>
+            <w:r>
+              <w:rPr>
+                <w:color w:val="FFFFFF" w:themeColor="background1"/>
+              </w:rPr>
+              <w:t>c</w:t>
+            </w:r>
+            <w:r>
+              <w:rPr>
+                <w:color w:val="FFFFFF" w:themeColor="background1"/>
+              </w:rPr>
+              <w:t>assette_stat</w:t>
+            </w:r>
+            <w:r>
+              <w:rPr>
+                <w:color w:val="FFFFFF" w:themeColor="background1"/>
+              </w:rPr>
+              <w:t>us</w:t>
+            </w:r>
+            <w:proofErr w:type="spellEnd"/>
           </w:p>
         </w:tc>
         <w:tc>
           <w:tcPr>
             <w:tcW w:w="1773" w:type="dxa"/>
-          </w:tcPr>
-          <w:p>
-            <w:pPr>
-              <w:rPr>
-                <w:color w:val="FFFFFF" w:themeColor="background1"/>
-              </w:rPr>
-            </w:pPr>
-            <w:r>
-              <w:rPr>
-                <w:color w:val="FFFFFF" w:themeColor="background1"/>
-              </w:rPr>
-              <w:t>Identification de la cassette</w:t>
+            <w:shd w:val="clear" w:color="auto" w:fill="323E4F" w:themeFill="text2" w:themeFillShade="BF"/>
+          </w:tcPr>
+          <w:p>
+            <w:pPr>
+              <w:rPr>
+                <w:color w:val="FFFFFF" w:themeColor="background1"/>
+              </w:rPr>
+            </w:pPr>
+            <w:r>
+              <w:rPr>
+                <w:color w:val="FFFFFF" w:themeColor="background1"/>
+              </w:rPr>
+              <w:t>Etat de la cassette</w:t>
             </w:r>
           </w:p>
         </w:tc>
         <w:tc>
           <w:tcPr>
             <w:tcW w:w="1676" w:type="dxa"/>
-          </w:tcPr>
-          <w:p>
-            <w:pPr>
-              <w:rPr>
-                <w:color w:val="FFFFFF" w:themeColor="background1"/>
-              </w:rPr>
-            </w:pPr>
-            <w:r>
-              <w:rPr>
-                <w:color w:val="FFFFFF" w:themeColor="background1"/>
-              </w:rPr>
-              <w:t>N</w:t>
+            <w:shd w:val="clear" w:color="auto" w:fill="323E4F" w:themeFill="text2" w:themeFillShade="BF"/>
+          </w:tcPr>
+          <w:p>
+            <w:pPr>
+              <w:rPr>
+                <w:color w:val="FFFFFF" w:themeColor="background1"/>
+              </w:rPr>
+            </w:pPr>
+            <w:r>
+              <w:rPr>
+                <w:color w:val="FFFFFF" w:themeColor="background1"/>
+              </w:rPr>
+              <w:t>A</w:t>
             </w:r>
           </w:p>
         </w:tc>
         <w:tc>
           <w:tcPr>
             <w:tcW w:w="1679" w:type="dxa"/>
-          </w:tcPr>
-          <w:p>
-            <w:pPr>
-              <w:rPr>
-                <w:color w:val="FFFFFF" w:themeColor="background1"/>
-              </w:rPr>
-            </w:pPr>
-            <w:r>
-              <w:rPr>
-                <w:color w:val="FFFFFF" w:themeColor="background1"/>
-              </w:rPr>
-              <w:t>11</w:t>
+            <w:shd w:val="clear" w:color="auto" w:fill="323E4F" w:themeFill="text2" w:themeFillShade="BF"/>
+          </w:tcPr>
+          <w:p>
+            <w:pPr>
+              <w:rPr>
+                <w:color w:val="FFFFFF" w:themeColor="background1"/>
+              </w:rPr>
+            </w:pPr>
+            <w:r>
+              <w:rPr>
+                <w:color w:val="FFFFFF" w:themeColor="background1"/>
+              </w:rPr>
+              <w:t>30</w:t>
             </w:r>
           </w:p>
         </w:tc>
         <w:tc>
           <w:tcPr>
             <w:tcW w:w="1777" w:type="dxa"/>
-          </w:tcPr>
-          <w:p>
-            <w:pPr>
-              <w:rPr>
-                <w:color w:val="FFFFFF" w:themeColor="background1"/>
-              </w:rPr>
-            </w:pPr>
-            <w:r>
-              <w:rPr>
-                <w:color w:val="FFFFFF" w:themeColor="background1"/>
-              </w:rPr>
-              <w:t>Identification</w:t>
+            <w:shd w:val="clear" w:color="auto" w:fill="323E4F" w:themeFill="text2" w:themeFillShade="BF"/>
+          </w:tcPr>
+          <w:p>
+            <w:pPr>
+              <w:rPr>
+                <w:color w:val="FFFFFF" w:themeColor="background1"/>
+              </w:rPr>
+            </w:pPr>
+            <w:r>
+              <w:rPr>
+                <w:color w:val="FFFFFF" w:themeColor="background1"/>
+              </w:rPr>
+              <w:t>Obligatoire</w:t>
             </w:r>
           </w:p>
         </w:tc>
@@ -5088,90 +5151,109 @@
         <w:tc>
           <w:tcPr>
             <w:tcW w:w="2137" w:type="dxa"/>
-          </w:tcPr>
-          <w:p>
-            <w:pPr>
-              <w:rPr>
-                <w:color w:val="FFFFFF" w:themeColor="background1"/>
-              </w:rPr>
-            </w:pPr>
-            <w:r>
-              <w:rPr>
-                <w:color w:val="FFFFFF" w:themeColor="background1"/>
-              </w:rPr>
-              <w:t>c</w:t>
-            </w:r>
-            <w:r>
-              <w:rPr>
-                <w:color w:val="FFFFFF" w:themeColor="background1"/>
-              </w:rPr>
-              <w:t>assette_stat</w:t>
-            </w:r>
-            <w:r>
-              <w:rPr>
-                <w:color w:val="FFFFFF" w:themeColor="background1"/>
-              </w:rPr>
-              <w:t>us</w:t>
-            </w:r>
+            <w:shd w:val="clear" w:color="auto" w:fill="323E4F" w:themeFill="text2" w:themeFillShade="BF"/>
+          </w:tcPr>
+          <w:p>
+            <w:pPr>
+              <w:rPr>
+                <w:color w:val="FFFFFF" w:themeColor="background1"/>
+              </w:rPr>
+            </w:pPr>
+            <w:proofErr w:type="spellStart"/>
+            <w:r>
+              <w:rPr>
+                <w:color w:val="FFFFFF" w:themeColor="background1"/>
+              </w:rPr>
+              <w:t>cassette_localisation</w:t>
+            </w:r>
+            <w:proofErr w:type="spellEnd"/>
           </w:p>
         </w:tc>
         <w:tc>
           <w:tcPr>
             <w:tcW w:w="1773" w:type="dxa"/>
-          </w:tcPr>
-          <w:p>
-            <w:pPr>
-              <w:rPr>
-                <w:color w:val="FFFFFF" w:themeColor="background1"/>
-              </w:rPr>
-            </w:pPr>
-            <w:r>
-              <w:rPr>
-                <w:color w:val="FFFFFF" w:themeColor="background1"/>
-              </w:rPr>
-              <w:t>Etat de la cassette</w:t>
+            <w:shd w:val="clear" w:color="auto" w:fill="323E4F" w:themeFill="text2" w:themeFillShade="BF"/>
+          </w:tcPr>
+          <w:p>
+            <w:pPr>
+              <w:rPr>
+                <w:color w:val="FFFFFF" w:themeColor="background1"/>
+              </w:rPr>
+            </w:pPr>
+            <w:r>
+              <w:rPr>
+                <w:color w:val="FFFFFF" w:themeColor="background1"/>
+              </w:rPr>
+              <w:t>Le lieu</w:t>
+            </w:r>
+            <w:r>
+              <w:rPr>
+                <w:color w:val="FFFFFF" w:themeColor="background1"/>
+              </w:rPr>
+              <w:t xml:space="preserve"> au </w:t>
+            </w:r>
+            <w:r>
+              <w:rPr>
+                <w:color w:val="FFFFFF" w:themeColor="background1"/>
+              </w:rPr>
+              <w:t>se</w:t>
+            </w:r>
+            <w:r>
+              <w:rPr>
+                <w:color w:val="FFFFFF" w:themeColor="background1"/>
+              </w:rPr>
+              <w:t xml:space="preserve"> trouve la </w:t>
+            </w:r>
+            <w:r>
+              <w:rPr>
+                <w:color w:val="FFFFFF" w:themeColor="background1"/>
+              </w:rPr>
+              <w:t>cassette</w:t>
             </w:r>
           </w:p>
         </w:tc>
         <w:tc>
           <w:tcPr>
             <w:tcW w:w="1676" w:type="dxa"/>
-          </w:tcPr>
-          <w:p>
-            <w:pPr>
-              <w:rPr>
-                <w:color w:val="FFFFFF" w:themeColor="background1"/>
-              </w:rPr>
-            </w:pPr>
-            <w:r>
-              <w:rPr>
-                <w:color w:val="FFFFFF" w:themeColor="background1"/>
-              </w:rPr>
-              <w:t>A</w:t>
+            <w:shd w:val="clear" w:color="auto" w:fill="323E4F" w:themeFill="text2" w:themeFillShade="BF"/>
+          </w:tcPr>
+          <w:p>
+            <w:pPr>
+              <w:rPr>
+                <w:color w:val="FFFFFF" w:themeColor="background1"/>
+              </w:rPr>
+            </w:pPr>
+            <w:r>
+              <w:rPr>
+                <w:color w:val="FFFFFF" w:themeColor="background1"/>
+              </w:rPr>
+              <w:t>AN</w:t>
             </w:r>
           </w:p>
         </w:tc>
         <w:tc>
           <w:tcPr>
             <w:tcW w:w="1679" w:type="dxa"/>
-          </w:tcPr>
-          <w:p>
-            <w:pPr>
-              <w:rPr>
-                <w:color w:val="FFFFFF" w:themeColor="background1"/>
-              </w:rPr>
-            </w:pPr>
-            <w:r>
-              <w:rPr>
-                <w:color w:val="FFFFFF" w:themeColor="background1"/>
-              </w:rPr>
-              <w:t>30</w:t>
+            <w:shd w:val="clear" w:color="auto" w:fill="323E4F" w:themeFill="text2" w:themeFillShade="BF"/>
+          </w:tcPr>
+          <w:p>
+            <w:pPr>
+              <w:rPr>
+                <w:color w:val="FFFFFF" w:themeColor="background1"/>
+              </w:rPr>
+            </w:pPr>
+            <w:r>
+              <w:rPr>
+                <w:color w:val="FFFFFF" w:themeColor="background1"/>
+              </w:rPr>
+              <w:t>255</w:t>
             </w:r>
           </w:p>
         </w:tc>
         <w:tc>
           <w:tcPr>
             <w:tcW w:w="1777" w:type="dxa"/>
+            <w:shd w:val="clear" w:color="auto" w:fill="323E4F" w:themeFill="text2" w:themeFillShade="BF"/>
           </w:tcPr>
           <w:p>
             <w:pPr>
@@ -5192,102 +5274,77 @@
         <w:tc>
           <w:tcPr>
             <w:tcW w:w="2137" w:type="dxa"/>
-          </w:tcPr>
-          <w:p>
-            <w:pPr>
-              <w:rPr>
-                <w:color w:val="FFFFFF" w:themeColor="background1"/>
-              </w:rPr>
-            </w:pPr>
-            <w:r>
-              <w:rPr>
-                <w:color w:val="FFFFFF" w:themeColor="background1"/>
-              </w:rPr>
-              <w:t>cassette_localisation</w:t>
+            <w:shd w:val="clear" w:color="auto" w:fill="323E4F" w:themeFill="text2" w:themeFillShade="BF"/>
+          </w:tcPr>
+          <w:p>
+            <w:pPr>
+              <w:rPr>
+                <w:color w:val="FFFFFF" w:themeColor="background1"/>
+              </w:rPr>
+            </w:pPr>
+            <w:r>
+              <w:rPr>
+                <w:color w:val="FFFFFF" w:themeColor="background1"/>
+              </w:rPr>
+              <w:t>Cassette _service</w:t>
             </w:r>
           </w:p>
         </w:tc>
         <w:tc>
           <w:tcPr>
             <w:tcW w:w="1773" w:type="dxa"/>
-          </w:tcPr>
-          <w:p>
-            <w:pPr>
-              <w:rPr>
-                <w:color w:val="FFFFFF" w:themeColor="background1"/>
-              </w:rPr>
-            </w:pPr>
-            <w:r>
-              <w:rPr>
-                <w:color w:val="FFFFFF" w:themeColor="background1"/>
-              </w:rPr>
-              <w:t>Le lieu</w:t>
-            </w:r>
-            <w:r>
-              <w:rPr>
-                <w:color w:val="FFFFFF" w:themeColor="background1"/>
-              </w:rPr>
-              <w:t xml:space="preserve"> au </w:t>
-            </w:r>
-            <w:r>
-              <w:rPr>
-                <w:color w:val="FFFFFF" w:themeColor="background1"/>
-              </w:rPr>
-              <w:t>se</w:t>
-            </w:r>
-            <w:r>
-              <w:rPr>
-                <w:color w:val="FFFFFF" w:themeColor="background1"/>
-              </w:rPr>
-              <w:t xml:space="preserve"> trouve la </w:t>
-            </w:r>
-            <w:r>
-              <w:rPr>
-                <w:color w:val="FFFFFF" w:themeColor="background1"/>
-              </w:rPr>
-              <w:t>cassette</w:t>
+            <w:shd w:val="clear" w:color="auto" w:fill="323E4F" w:themeFill="text2" w:themeFillShade="BF"/>
+          </w:tcPr>
+          <w:p>
+            <w:pPr>
+              <w:rPr>
+                <w:color w:val="FFFFFF" w:themeColor="background1"/>
+              </w:rPr>
+            </w:pPr>
+            <w:r>
+              <w:rPr>
+                <w:color w:val="FFFFFF" w:themeColor="background1"/>
+              </w:rPr>
+              <w:t>Date de mise en service</w:t>
             </w:r>
           </w:p>
         </w:tc>
         <w:tc>
           <w:tcPr>
             <w:tcW w:w="1676" w:type="dxa"/>
-          </w:tcPr>
-          <w:p>
-            <w:pPr>
-              <w:rPr>
-                <w:color w:val="FFFFFF" w:themeColor="background1"/>
-              </w:rPr>
-            </w:pPr>
-            <w:r>
-              <w:rPr>
-                <w:color w:val="FFFFFF" w:themeColor="background1"/>
-              </w:rPr>
-              <w:t>AN</w:t>
+            <w:shd w:val="clear" w:color="auto" w:fill="323E4F" w:themeFill="text2" w:themeFillShade="BF"/>
+          </w:tcPr>
+          <w:p>
+            <w:pPr>
+              <w:rPr>
+                <w:color w:val="FFFFFF" w:themeColor="background1"/>
+              </w:rPr>
+            </w:pPr>
+            <w:r>
+              <w:rPr>
+                <w:color w:val="FFFFFF" w:themeColor="background1"/>
+              </w:rPr>
+              <w:t>Date</w:t>
             </w:r>
           </w:p>
         </w:tc>
         <w:tc>
           <w:tcPr>
             <w:tcW w:w="1679" w:type="dxa"/>
-          </w:tcPr>
-          <w:p>
-            <w:pPr>
-              <w:rPr>
-                <w:color w:val="FFFFFF" w:themeColor="background1"/>
-              </w:rPr>
-            </w:pPr>
-            <w:r>
-              <w:rPr>
-                <w:color w:val="FFFFFF" w:themeColor="background1"/>
-              </w:rPr>
-              <w:t>255</w:t>
-            </w:r>
+            <w:shd w:val="clear" w:color="auto" w:fill="323E4F" w:themeFill="text2" w:themeFillShade="BF"/>
+          </w:tcPr>
+          <w:p>
+            <w:pPr>
+              <w:rPr>
+                <w:color w:val="FFFFFF" w:themeColor="background1"/>
+              </w:rPr>
+            </w:pPr>
           </w:p>
         </w:tc>
         <w:tc>
           <w:tcPr>
             <w:tcW w:w="1777" w:type="dxa"/>
+            <w:shd w:val="clear" w:color="auto" w:fill="323E4F" w:themeFill="text2" w:themeFillShade="BF"/>
           </w:tcPr>
           <w:p>
             <w:pPr>
@@ -5308,60 +5365,98 @@
         <w:tc>
           <w:tcPr>
             <w:tcW w:w="2137" w:type="dxa"/>
-          </w:tcPr>
-          <w:p>
-            <w:pPr>
-              <w:rPr>
-                <w:color w:val="FFFFFF" w:themeColor="background1"/>
-              </w:rPr>
-            </w:pPr>
-            <w:r>
-              <w:rPr>
-                <w:color w:val="FFFFFF" w:themeColor="background1"/>
-              </w:rPr>
-              <w:t>Cassette _service</w:t>
-            </w:r>
+            <w:shd w:val="clear" w:color="auto" w:fill="7B7B7B" w:themeFill="accent3" w:themeFillShade="BF"/>
+          </w:tcPr>
+          <w:p>
+            <w:pPr>
+              <w:rPr>
+                <w:color w:val="FFFFFF" w:themeColor="background1"/>
+              </w:rPr>
+            </w:pPr>
+            <w:proofErr w:type="spellStart"/>
+            <w:r>
+              <w:rPr>
+                <w:color w:val="FFFFFF" w:themeColor="background1"/>
+              </w:rPr>
+              <w:t>e</w:t>
+            </w:r>
+            <w:r>
+              <w:rPr>
+                <w:color w:val="FFFFFF" w:themeColor="background1"/>
+              </w:rPr>
+              <w:t>mprunt_start</w:t>
+            </w:r>
+            <w:proofErr w:type="spellEnd"/>
           </w:p>
         </w:tc>
         <w:tc>
           <w:tcPr>
             <w:tcW w:w="1773" w:type="dxa"/>
-          </w:tcPr>
-          <w:p>
-            <w:pPr>
-              <w:rPr>
-                <w:color w:val="FFFFFF" w:themeColor="background1"/>
-              </w:rPr>
-            </w:pPr>
-            <w:r>
-              <w:rPr>
-                <w:color w:val="FFFFFF" w:themeColor="background1"/>
-              </w:rPr>
-              <w:t>Date de mise en service</w:t>
+            <w:shd w:val="clear" w:color="auto" w:fill="7B7B7B" w:themeFill="accent3" w:themeFillShade="BF"/>
+          </w:tcPr>
+          <w:p>
+            <w:pPr>
+              <w:rPr>
+                <w:color w:val="FFFFFF" w:themeColor="background1"/>
+              </w:rPr>
+            </w:pPr>
+            <w:r>
+              <w:rPr>
+                <w:color w:val="FFFFFF" w:themeColor="background1"/>
+              </w:rPr>
+              <w:t xml:space="preserve">Date de </w:t>
+            </w:r>
+            <w:proofErr w:type="spellStart"/>
+            <w:r>
+              <w:rPr>
+                <w:color w:val="FFFFFF" w:themeColor="background1"/>
+              </w:rPr>
+              <w:t>debut</w:t>
+            </w:r>
+            <w:proofErr w:type="spellEnd"/>
+            <w:r>
+              <w:rPr>
+                <w:color w:val="FFFFFF" w:themeColor="background1"/>
+              </w:rPr>
+              <w:t xml:space="preserve"> de l'emprunt de la cassette</w:t>
             </w:r>
           </w:p>
         </w:tc>
         <w:tc>
           <w:tcPr>
             <w:tcW w:w="1676" w:type="dxa"/>
-          </w:tcPr>
-          <w:p>
-            <w:pPr>
-              <w:rPr>
-                <w:color w:val="FFFFFF" w:themeColor="background1"/>
-              </w:rPr>
-            </w:pPr>
-            <w:r>
-              <w:rPr>
-                <w:color w:val="FFFFFF" w:themeColor="background1"/>
-              </w:rPr>
-              <w:t>Date</w:t>
+            <w:shd w:val="clear" w:color="auto" w:fill="7B7B7B" w:themeFill="accent3" w:themeFillShade="BF"/>
+          </w:tcPr>
+          <w:p>
+            <w:pPr>
+              <w:rPr>
+                <w:color w:val="FFFFFF" w:themeColor="background1"/>
+              </w:rPr>
+            </w:pPr>
+            <w:r>
+              <w:rPr>
+                <w:color w:val="FFFFFF" w:themeColor="background1"/>
+              </w:rPr>
+              <w:t xml:space="preserve">Date &amp; </w:t>
+            </w:r>
+            <w:r>
+              <w:rPr>
+                <w:color w:val="FFFFFF" w:themeColor="background1"/>
+              </w:rPr>
+              <w:t>H</w:t>
+            </w:r>
+            <w:r>
+              <w:rPr>
+                <w:color w:val="FFFFFF" w:themeColor="background1"/>
+              </w:rPr>
+              <w:t>eure</w:t>
             </w:r>
           </w:p>
         </w:tc>
         <w:tc>
           <w:tcPr>
             <w:tcW w:w="1679" w:type="dxa"/>
+            <w:shd w:val="clear" w:color="auto" w:fill="7B7B7B" w:themeFill="accent3" w:themeFillShade="BF"/>
           </w:tcPr>
           <w:p>
             <w:pPr>
@@ -5374,6 +5469,7 @@
         <w:tc>
           <w:tcPr>
             <w:tcW w:w="1777" w:type="dxa"/>
+            <w:shd w:val="clear" w:color="auto" w:fill="7B7B7B" w:themeFill="accent3" w:themeFillShade="BF"/>
           </w:tcPr>
           <w:p>
             <w:pPr>
@@ -5387,6 +5483,20 @@
               </w:rPr>
               <w:t>Obligatoire</w:t>
             </w:r>
+            <w:r>
+              <w:rPr>
+                <w:color w:val="FFFFFF" w:themeColor="background1"/>
+              </w:rPr>
+              <w:t>, &gt;</w:t>
+            </w:r>
+            <w:proofErr w:type="spellStart"/>
+            <w:r>
+              <w:rPr>
+                <w:color w:val="FFFFFF" w:themeColor="background1"/>
+              </w:rPr>
+              <w:t>cassette_service</w:t>
+            </w:r>
+            <w:proofErr w:type="spellEnd"/>
           </w:p>
         </w:tc>
       </w:tr>
@@ -5394,78 +5504,78 @@
         <w:tc>
           <w:tcPr>
             <w:tcW w:w="2137" w:type="dxa"/>
-          </w:tcPr>
-          <w:p>
-            <w:pPr>
-              <w:rPr>
-                <w:color w:val="FFFFFF" w:themeColor="background1"/>
-              </w:rPr>
-            </w:pPr>
-            <w:r>
-              <w:rPr>
-                <w:color w:val="FFFFFF" w:themeColor="background1"/>
-              </w:rPr>
-              <w:t>e</w:t>
-            </w:r>
-            <w:r>
-              <w:rPr>
-                <w:color w:val="FFFFFF" w:themeColor="background1"/>
-              </w:rPr>
-              <w:t>mprunt_start</w:t>
-            </w:r>
+            <w:shd w:val="clear" w:color="auto" w:fill="7B7B7B" w:themeFill="accent3" w:themeFillShade="BF"/>
+          </w:tcPr>
+          <w:p>
+            <w:pPr>
+              <w:rPr>
+                <w:color w:val="FFFFFF" w:themeColor="background1"/>
+              </w:rPr>
+            </w:pPr>
+            <w:proofErr w:type="spellStart"/>
+            <w:r>
+              <w:rPr>
+                <w:color w:val="FFFFFF" w:themeColor="background1"/>
+              </w:rPr>
+              <w:t>emprunt_end</w:t>
+            </w:r>
+            <w:proofErr w:type="spellEnd"/>
           </w:p>
         </w:tc>
         <w:tc>
           <w:tcPr>
             <w:tcW w:w="1773" w:type="dxa"/>
-          </w:tcPr>
-          <w:p>
-            <w:pPr>
-              <w:rPr>
-                <w:color w:val="FFFFFF" w:themeColor="background1"/>
-              </w:rPr>
-            </w:pPr>
-            <w:r>
-              <w:rPr>
-                <w:color w:val="FFFFFF" w:themeColor="background1"/>
-              </w:rPr>
-              <w:t>Date de debut de l'emprunt de la cassette</w:t>
+            <w:shd w:val="clear" w:color="auto" w:fill="7B7B7B" w:themeFill="accent3" w:themeFillShade="BF"/>
+          </w:tcPr>
+          <w:p>
+            <w:pPr>
+              <w:rPr>
+                <w:color w:val="FFFFFF" w:themeColor="background1"/>
+              </w:rPr>
+            </w:pPr>
+            <w:r>
+              <w:rPr>
+                <w:color w:val="FFFFFF" w:themeColor="background1"/>
+              </w:rPr>
+              <w:t>Date de fin de l'e</w:t>
+            </w:r>
+            <w:r>
+              <w:rPr>
+                <w:color w:val="FFFFFF" w:themeColor="background1"/>
+              </w:rPr>
+              <w:t>m</w:t>
+            </w:r>
+            <w:r>
+              <w:rPr>
+                <w:color w:val="FFFFFF" w:themeColor="background1"/>
+              </w:rPr>
+              <w:t>prunt</w:t>
             </w:r>
           </w:p>
         </w:tc>
         <w:tc>
           <w:tcPr>
             <w:tcW w:w="1676" w:type="dxa"/>
-          </w:tcPr>
-          <w:p>
-            <w:pPr>
-              <w:rPr>
-                <w:color w:val="FFFFFF" w:themeColor="background1"/>
-              </w:rPr>
-            </w:pPr>
-            <w:r>
-              <w:rPr>
-                <w:color w:val="FFFFFF" w:themeColor="background1"/>
-              </w:rPr>
-              <w:t xml:space="preserve">Date &amp; </w:t>
-            </w:r>
-            <w:r>
-              <w:rPr>
-                <w:color w:val="FFFFFF" w:themeColor="background1"/>
-              </w:rPr>
-              <w:t>H</w:t>
-            </w:r>
-            <w:r>
-              <w:rPr>
-                <w:color w:val="FFFFFF" w:themeColor="background1"/>
-              </w:rPr>
-              <w:t>eure</w:t>
+            <w:shd w:val="clear" w:color="auto" w:fill="7B7B7B" w:themeFill="accent3" w:themeFillShade="BF"/>
+          </w:tcPr>
+          <w:p>
+            <w:pPr>
+              <w:rPr>
+                <w:color w:val="FFFFFF" w:themeColor="background1"/>
+              </w:rPr>
+            </w:pPr>
+            <w:r>
+              <w:rPr>
+                <w:color w:val="FFFFFF" w:themeColor="background1"/>
+              </w:rPr>
+              <w:t>Date &amp; Heure</w:t>
             </w:r>
           </w:p>
         </w:tc>
         <w:tc>
           <w:tcPr>
             <w:tcW w:w="1679" w:type="dxa"/>
+            <w:shd w:val="clear" w:color="auto" w:fill="7B7B7B" w:themeFill="accent3" w:themeFillShade="BF"/>
           </w:tcPr>
           <w:p>
             <w:pPr>
@@ -5478,6 +5588,7 @@
         <w:tc>
           <w:tcPr>
             <w:tcW w:w="1777" w:type="dxa"/>
+            <w:shd w:val="clear" w:color="auto" w:fill="7B7B7B" w:themeFill="accent3" w:themeFillShade="BF"/>
           </w:tcPr>
           <w:p>
             <w:pPr>
@@ -5495,8 +5606,16 @@
               <w:rPr>
                 <w:color w:val="FFFFFF" w:themeColor="background1"/>
               </w:rPr>
-              <w:t>, &gt;cassette_service</w:t>
-            </w:r>
+              <w:t xml:space="preserve">, &lt; </w:t>
+            </w:r>
+            <w:proofErr w:type="spellStart"/>
+            <w:r>
+              <w:rPr>
+                <w:color w:val="FFFFFF" w:themeColor="background1"/>
+              </w:rPr>
+              <w:t>emprunt_start</w:t>
+            </w:r>
+            <w:proofErr w:type="spellEnd"/>
           </w:p>
         </w:tc>
       </w:tr>
@@ -5504,102 +5623,97 @@
         <w:tc>
           <w:tcPr>
             <w:tcW w:w="2137" w:type="dxa"/>
-          </w:tcPr>
-          <w:p>
-            <w:pPr>
-              <w:rPr>
-                <w:color w:val="FFFFFF" w:themeColor="background1"/>
-              </w:rPr>
-            </w:pPr>
-            <w:r>
-              <w:rPr>
-                <w:color w:val="FFFFFF" w:themeColor="background1"/>
-              </w:rPr>
-              <w:t>emprunt_end</w:t>
-            </w:r>
+            <w:shd w:val="clear" w:color="auto" w:fill="2E74B5" w:themeFill="accent5" w:themeFillShade="BF"/>
+          </w:tcPr>
+          <w:p>
+            <w:pPr>
+              <w:rPr>
+                <w:color w:val="FFFFFF" w:themeColor="background1"/>
+              </w:rPr>
+            </w:pPr>
+            <w:proofErr w:type="spellStart"/>
+            <w:r>
+              <w:rPr>
+                <w:color w:val="FFFFFF" w:themeColor="background1"/>
+              </w:rPr>
+              <w:t>genre_id</w:t>
+            </w:r>
+            <w:proofErr w:type="spellEnd"/>
           </w:p>
         </w:tc>
         <w:tc>
           <w:tcPr>
             <w:tcW w:w="1773" w:type="dxa"/>
-          </w:tcPr>
-          <w:p>
-            <w:pPr>
-              <w:rPr>
-                <w:color w:val="FFFFFF" w:themeColor="background1"/>
-              </w:rPr>
-            </w:pPr>
-            <w:r>
-              <w:rPr>
-                <w:color w:val="FFFFFF" w:themeColor="background1"/>
-              </w:rPr>
-              <w:t>Date de fin de l'e</w:t>
-            </w:r>
-            <w:r>
-              <w:rPr>
-                <w:color w:val="FFFFFF" w:themeColor="background1"/>
-              </w:rPr>
-              <w:t>m</w:t>
-            </w:r>
-            <w:r>
-              <w:rPr>
-                <w:color w:val="FFFFFF" w:themeColor="background1"/>
-              </w:rPr>
-              <w:t>prunt</w:t>
+            <w:shd w:val="clear" w:color="auto" w:fill="2E74B5" w:themeFill="accent5" w:themeFillShade="BF"/>
+          </w:tcPr>
+          <w:p>
+            <w:pPr>
+              <w:rPr>
+                <w:color w:val="FFFFFF" w:themeColor="background1"/>
+              </w:rPr>
+            </w:pPr>
+            <w:r>
+              <w:rPr>
+                <w:color w:val="FFFFFF" w:themeColor="background1"/>
+              </w:rPr>
+              <w:t>Identifiant</w:t>
             </w:r>
           </w:p>
         </w:tc>
         <w:tc>
           <w:tcPr>
             <w:tcW w:w="1676" w:type="dxa"/>
-          </w:tcPr>
-          <w:p>
-            <w:pPr>
-              <w:rPr>
-                <w:color w:val="FFFFFF" w:themeColor="background1"/>
-              </w:rPr>
-            </w:pPr>
-            <w:r>
-              <w:rPr>
-                <w:color w:val="FFFFFF" w:themeColor="background1"/>
-              </w:rPr>
-              <w:t>Date &amp; Heure</w:t>
+            <w:shd w:val="clear" w:color="auto" w:fill="2E74B5" w:themeFill="accent5" w:themeFillShade="BF"/>
+          </w:tcPr>
+          <w:p>
+            <w:pPr>
+              <w:rPr>
+                <w:color w:val="FFFFFF" w:themeColor="background1"/>
+              </w:rPr>
+            </w:pPr>
+            <w:r>
+              <w:rPr>
+                <w:color w:val="FFFFFF" w:themeColor="background1"/>
+              </w:rPr>
+              <w:t>N</w:t>
             </w:r>
           </w:p>
         </w:tc>
         <w:tc>
           <w:tcPr>
             <w:tcW w:w="1679" w:type="dxa"/>
-          </w:tcPr>
-          <w:p>
-            <w:pPr>
-              <w:rPr>
-                <w:color w:val="FFFFFF" w:themeColor="background1"/>
-              </w:rPr>
-            </w:pPr>
+            <w:shd w:val="clear" w:color="auto" w:fill="2E74B5" w:themeFill="accent5" w:themeFillShade="BF"/>
+          </w:tcPr>
+          <w:p>
+            <w:pPr>
+              <w:rPr>
+                <w:color w:val="FFFFFF" w:themeColor="background1"/>
+              </w:rPr>
+            </w:pPr>
+            <w:r>
+              <w:rPr>
+                <w:color w:val="FFFFFF" w:themeColor="background1"/>
+              </w:rPr>
+              <w:t>11</w:t>
+            </w:r>
           </w:p>
         </w:tc>
         <w:tc>
           <w:tcPr>
             <w:tcW w:w="1777" w:type="dxa"/>
-          </w:tcPr>
-          <w:p>
-            <w:pPr>
-              <w:rPr>
-                <w:color w:val="FFFFFF" w:themeColor="background1"/>
-              </w:rPr>
-            </w:pPr>
-            <w:r>
-              <w:rPr>
-                <w:color w:val="FFFFFF" w:themeColor="background1"/>
-              </w:rPr>
-              <w:t>Obligatoire</w:t>
-            </w:r>
-            <w:r>
-              <w:rPr>
-                <w:color w:val="FFFFFF" w:themeColor="background1"/>
-              </w:rPr>
-              <w:t>, &lt; emprunt_start</w:t>
+            <w:shd w:val="clear" w:color="auto" w:fill="2E74B5" w:themeFill="accent5" w:themeFillShade="BF"/>
+          </w:tcPr>
+          <w:p>
+            <w:pPr>
+              <w:rPr>
+                <w:color w:val="FFFFFF" w:themeColor="background1"/>
+              </w:rPr>
+            </w:pPr>
+            <w:r>
+              <w:rPr>
+                <w:color w:val="FFFFFF" w:themeColor="background1"/>
+              </w:rPr>
+              <w:t>identifiant</w:t>
             </w:r>
           </w:p>
         </w:tc>
@@ -5608,24 +5722,28 @@
         <w:tc>
           <w:tcPr>
             <w:tcW w:w="2137" w:type="dxa"/>
-          </w:tcPr>
-          <w:p>
-            <w:pPr>
-              <w:rPr>
-                <w:color w:val="FFFFFF" w:themeColor="background1"/>
-              </w:rPr>
-            </w:pPr>
+            <w:shd w:val="clear" w:color="auto" w:fill="2E74B5" w:themeFill="accent5" w:themeFillShade="BF"/>
+          </w:tcPr>
+          <w:p>
+            <w:pPr>
+              <w:rPr>
+                <w:color w:val="FFFFFF" w:themeColor="background1"/>
+              </w:rPr>
+            </w:pPr>
+            <w:proofErr w:type="spellStart"/>
             <w:r>
               <w:rPr>
                 <w:color w:val="FFFFFF" w:themeColor="background1"/>
               </w:rPr>
               <w:t>genre_name</w:t>
             </w:r>
+            <w:proofErr w:type="spellEnd"/>
           </w:p>
         </w:tc>
         <w:tc>
           <w:tcPr>
             <w:tcW w:w="1773" w:type="dxa"/>
+            <w:shd w:val="clear" w:color="auto" w:fill="2E74B5" w:themeFill="accent5" w:themeFillShade="BF"/>
           </w:tcPr>
           <w:p>
             <w:pPr>
@@ -5650,6 +5768,7 @@
         <w:tc>
           <w:tcPr>
             <w:tcW w:w="1676" w:type="dxa"/>
+            <w:shd w:val="clear" w:color="auto" w:fill="2E74B5" w:themeFill="accent5" w:themeFillShade="BF"/>
           </w:tcPr>
           <w:p>
             <w:pPr>
@@ -5668,6 +5787,7 @@
         <w:tc>
           <w:tcPr>
             <w:tcW w:w="1679" w:type="dxa"/>
+            <w:shd w:val="clear" w:color="auto" w:fill="2E74B5" w:themeFill="accent5" w:themeFillShade="BF"/>
           </w:tcPr>
           <w:p>
             <w:pPr>
@@ -5686,6 +5806,7 @@
         <w:tc>
           <w:tcPr>
             <w:tcW w:w="1777" w:type="dxa"/>
+            <w:shd w:val="clear" w:color="auto" w:fill="2E74B5" w:themeFill="accent5" w:themeFillShade="BF"/>
           </w:tcPr>
           <w:p>
             <w:pPr>
@@ -5706,42 +5827,53 @@
         <w:tc>
           <w:tcPr>
             <w:tcW w:w="2137" w:type="dxa"/>
-          </w:tcPr>
-          <w:p>
-            <w:pPr>
-              <w:rPr>
-                <w:color w:val="FFFFFF" w:themeColor="background1"/>
-              </w:rPr>
-            </w:pPr>
-            <w:r>
-              <w:rPr>
-                <w:color w:val="FFFFFF" w:themeColor="background1"/>
-              </w:rPr>
-              <w:t>film_title</w:t>
-            </w:r>
+            <w:shd w:val="clear" w:color="auto" w:fill="2E74B5" w:themeFill="accent5" w:themeFillShade="BF"/>
+          </w:tcPr>
+          <w:p>
+            <w:pPr>
+              <w:rPr>
+                <w:color w:val="FFFFFF" w:themeColor="background1"/>
+              </w:rPr>
+            </w:pPr>
+            <w:proofErr w:type="spellStart"/>
+            <w:r>
+              <w:rPr>
+                <w:color w:val="FFFFFF" w:themeColor="background1"/>
+              </w:rPr>
+              <w:t>genre</w:t>
+            </w:r>
+            <w:r>
+              <w:rPr>
+                <w:color w:val="FFFFFF" w:themeColor="background1"/>
+              </w:rPr>
+              <w:t>_type</w:t>
+            </w:r>
+            <w:proofErr w:type="spellEnd"/>
           </w:p>
         </w:tc>
         <w:tc>
           <w:tcPr>
             <w:tcW w:w="1773" w:type="dxa"/>
-          </w:tcPr>
-          <w:p>
-            <w:pPr>
-              <w:rPr>
-                <w:color w:val="FFFFFF" w:themeColor="background1"/>
-              </w:rPr>
-            </w:pPr>
-            <w:r>
-              <w:rPr>
-                <w:color w:val="FFFFFF" w:themeColor="background1"/>
-              </w:rPr>
-              <w:t>Titre du film</w:t>
+            <w:shd w:val="clear" w:color="auto" w:fill="2E74B5" w:themeFill="accent5" w:themeFillShade="BF"/>
+          </w:tcPr>
+          <w:p>
+            <w:pPr>
+              <w:rPr>
+                <w:color w:val="FFFFFF" w:themeColor="background1"/>
+              </w:rPr>
+            </w:pPr>
+            <w:r>
+              <w:rPr>
+                <w:color w:val="FFFFFF" w:themeColor="background1"/>
+              </w:rPr>
+              <w:t>Le type de public au quelle le film est destiné</w:t>
             </w:r>
           </w:p>
         </w:tc>
         <w:tc>
           <w:tcPr>
             <w:tcW w:w="1676" w:type="dxa"/>
+            <w:shd w:val="clear" w:color="auto" w:fill="2E74B5" w:themeFill="accent5" w:themeFillShade="BF"/>
           </w:tcPr>
           <w:p>
             <w:pPr>
@@ -5760,36 +5892,38 @@
         <w:tc>
           <w:tcPr>
             <w:tcW w:w="1679" w:type="dxa"/>
-          </w:tcPr>
-          <w:p>
-            <w:pPr>
-              <w:rPr>
-                <w:color w:val="FFFFFF" w:themeColor="background1"/>
-              </w:rPr>
-            </w:pPr>
-            <w:r>
-              <w:rPr>
-                <w:color w:val="FFFFFF" w:themeColor="background1"/>
-              </w:rPr>
-              <w:t>50</w:t>
+            <w:shd w:val="clear" w:color="auto" w:fill="2E74B5" w:themeFill="accent5" w:themeFillShade="BF"/>
+          </w:tcPr>
+          <w:p>
+            <w:pPr>
+              <w:rPr>
+                <w:color w:val="FFFFFF" w:themeColor="background1"/>
+              </w:rPr>
+            </w:pPr>
+            <w:r>
+              <w:rPr>
+                <w:color w:val="FFFFFF" w:themeColor="background1"/>
+              </w:rPr>
+              <w:t>30</w:t>
             </w:r>
           </w:p>
         </w:tc>
         <w:tc>
           <w:tcPr>
             <w:tcW w:w="1777" w:type="dxa"/>
-          </w:tcPr>
-          <w:p>
-            <w:pPr>
-              <w:rPr>
-                <w:color w:val="FFFFFF" w:themeColor="background1"/>
-              </w:rPr>
-            </w:pPr>
-            <w:r>
-              <w:rPr>
-                <w:color w:val="FFFFFF" w:themeColor="background1"/>
-              </w:rPr>
-              <w:t>Identification</w:t>
+            <w:shd w:val="clear" w:color="auto" w:fill="2E74B5" w:themeFill="accent5" w:themeFillShade="BF"/>
+          </w:tcPr>
+          <w:p>
+            <w:pPr>
+              <w:rPr>
+                <w:color w:val="FFFFFF" w:themeColor="background1"/>
+              </w:rPr>
+            </w:pPr>
+            <w:r>
+              <w:rPr>
+                <w:color w:val="FFFFFF" w:themeColor="background1"/>
+              </w:rPr>
+              <w:t>Obligatoire</w:t>
             </w:r>
           </w:p>
         </w:tc>
@@ -5798,42 +5932,47 @@
         <w:tc>
           <w:tcPr>
             <w:tcW w:w="2137" w:type="dxa"/>
-          </w:tcPr>
-          <w:p>
-            <w:pPr>
-              <w:rPr>
-                <w:color w:val="FFFFFF" w:themeColor="background1"/>
-              </w:rPr>
-            </w:pPr>
-            <w:r>
-              <w:rPr>
-                <w:color w:val="FFFFFF" w:themeColor="background1"/>
-              </w:rPr>
-              <w:t>film_type</w:t>
-            </w:r>
+            <w:shd w:val="clear" w:color="auto" w:fill="538135" w:themeFill="accent6" w:themeFillShade="BF"/>
+          </w:tcPr>
+          <w:p>
+            <w:pPr>
+              <w:rPr>
+                <w:color w:val="FFFFFF" w:themeColor="background1"/>
+              </w:rPr>
+            </w:pPr>
+            <w:proofErr w:type="spellStart"/>
+            <w:r>
+              <w:rPr>
+                <w:color w:val="FFFFFF" w:themeColor="background1"/>
+              </w:rPr>
+              <w:t>film_title</w:t>
+            </w:r>
+            <w:proofErr w:type="spellEnd"/>
           </w:p>
         </w:tc>
         <w:tc>
           <w:tcPr>
             <w:tcW w:w="1773" w:type="dxa"/>
-          </w:tcPr>
-          <w:p>
-            <w:pPr>
-              <w:rPr>
-                <w:color w:val="FFFFFF" w:themeColor="background1"/>
-              </w:rPr>
-            </w:pPr>
-            <w:r>
-              <w:rPr>
-                <w:color w:val="FFFFFF" w:themeColor="background1"/>
-              </w:rPr>
-              <w:t>Le type de public au quelle le film est destiné</w:t>
+            <w:shd w:val="clear" w:color="auto" w:fill="538135" w:themeFill="accent6" w:themeFillShade="BF"/>
+          </w:tcPr>
+          <w:p>
+            <w:pPr>
+              <w:rPr>
+                <w:color w:val="FFFFFF" w:themeColor="background1"/>
+              </w:rPr>
+            </w:pPr>
+            <w:r>
+              <w:rPr>
+                <w:color w:val="FFFFFF" w:themeColor="background1"/>
+              </w:rPr>
+              <w:t>Titre du film</w:t>
             </w:r>
           </w:p>
         </w:tc>
         <w:tc>
           <w:tcPr>
             <w:tcW w:w="1676" w:type="dxa"/>
+            <w:shd w:val="clear" w:color="auto" w:fill="538135" w:themeFill="accent6" w:themeFillShade="BF"/>
           </w:tcPr>
           <w:p>
             <w:pPr>
@@ -5852,36 +5991,38 @@
         <w:tc>
           <w:tcPr>
             <w:tcW w:w="1679" w:type="dxa"/>
-          </w:tcPr>
-          <w:p>
-            <w:pPr>
-              <w:rPr>
-                <w:color w:val="FFFFFF" w:themeColor="background1"/>
-              </w:rPr>
-            </w:pPr>
-            <w:r>
-              <w:rPr>
-                <w:color w:val="FFFFFF" w:themeColor="background1"/>
-              </w:rPr>
-              <w:t>30</w:t>
+            <w:shd w:val="clear" w:color="auto" w:fill="538135" w:themeFill="accent6" w:themeFillShade="BF"/>
+          </w:tcPr>
+          <w:p>
+            <w:pPr>
+              <w:rPr>
+                <w:color w:val="FFFFFF" w:themeColor="background1"/>
+              </w:rPr>
+            </w:pPr>
+            <w:r>
+              <w:rPr>
+                <w:color w:val="FFFFFF" w:themeColor="background1"/>
+              </w:rPr>
+              <w:t>50</w:t>
             </w:r>
           </w:p>
         </w:tc>
         <w:tc>
           <w:tcPr>
             <w:tcW w:w="1777" w:type="dxa"/>
-          </w:tcPr>
-          <w:p>
-            <w:pPr>
-              <w:rPr>
-                <w:color w:val="FFFFFF" w:themeColor="background1"/>
-              </w:rPr>
-            </w:pPr>
-            <w:r>
-              <w:rPr>
-                <w:color w:val="FFFFFF" w:themeColor="background1"/>
-              </w:rPr>
-              <w:t>Obligatoire</w:t>
+            <w:shd w:val="clear" w:color="auto" w:fill="538135" w:themeFill="accent6" w:themeFillShade="BF"/>
+          </w:tcPr>
+          <w:p>
+            <w:pPr>
+              <w:rPr>
+                <w:color w:val="FFFFFF" w:themeColor="background1"/>
+              </w:rPr>
+            </w:pPr>
+            <w:r>
+              <w:rPr>
+                <w:color w:val="FFFFFF" w:themeColor="background1"/>
+              </w:rPr>
+              <w:t>Identification</w:t>
             </w:r>
           </w:p>
         </w:tc>
@@ -5890,24 +6031,28 @@
         <w:tc>
           <w:tcPr>
             <w:tcW w:w="2137" w:type="dxa"/>
-          </w:tcPr>
-          <w:p>
-            <w:pPr>
-              <w:rPr>
-                <w:color w:val="FFFFFF" w:themeColor="background1"/>
-              </w:rPr>
-            </w:pPr>
+            <w:shd w:val="clear" w:color="auto" w:fill="538135" w:themeFill="accent6" w:themeFillShade="BF"/>
+          </w:tcPr>
+          <w:p>
+            <w:pPr>
+              <w:rPr>
+                <w:color w:val="FFFFFF" w:themeColor="background1"/>
+              </w:rPr>
+            </w:pPr>
+            <w:proofErr w:type="spellStart"/>
             <w:r>
               <w:rPr>
                 <w:color w:val="FFFFFF" w:themeColor="background1"/>
               </w:rPr>
               <w:t>film_realisateur</w:t>
             </w:r>
+            <w:proofErr w:type="spellEnd"/>
           </w:p>
         </w:tc>
         <w:tc>
           <w:tcPr>
             <w:tcW w:w="1773" w:type="dxa"/>
+            <w:shd w:val="clear" w:color="auto" w:fill="538135" w:themeFill="accent6" w:themeFillShade="BF"/>
           </w:tcPr>
           <w:p>
             <w:pPr>
@@ -5926,6 +6071,7 @@
         <w:tc>
           <w:tcPr>
             <w:tcW w:w="1676" w:type="dxa"/>
+            <w:shd w:val="clear" w:color="auto" w:fill="538135" w:themeFill="accent6" w:themeFillShade="BF"/>
           </w:tcPr>
           <w:p>
             <w:pPr>
@@ -5944,6 +6090,7 @@
         <w:tc>
           <w:tcPr>
             <w:tcW w:w="1679" w:type="dxa"/>
+            <w:shd w:val="clear" w:color="auto" w:fill="538135" w:themeFill="accent6" w:themeFillShade="BF"/>
           </w:tcPr>
           <w:p>
             <w:pPr>
@@ -5962,6 +6109,7 @@
         <w:tc>
           <w:tcPr>
             <w:tcW w:w="1777" w:type="dxa"/>
+            <w:shd w:val="clear" w:color="auto" w:fill="538135" w:themeFill="accent6" w:themeFillShade="BF"/>
           </w:tcPr>
           <w:p>
             <w:pPr>
@@ -5982,24 +6130,28 @@
         <w:tc>
           <w:tcPr>
             <w:tcW w:w="2137" w:type="dxa"/>
-          </w:tcPr>
-          <w:p>
-            <w:pPr>
-              <w:rPr>
-                <w:color w:val="FFFFFF" w:themeColor="background1"/>
-              </w:rPr>
-            </w:pPr>
+            <w:shd w:val="clear" w:color="auto" w:fill="538135" w:themeFill="accent6" w:themeFillShade="BF"/>
+          </w:tcPr>
+          <w:p>
+            <w:pPr>
+              <w:rPr>
+                <w:color w:val="FFFFFF" w:themeColor="background1"/>
+              </w:rPr>
+            </w:pPr>
+            <w:proofErr w:type="spellStart"/>
             <w:r>
               <w:rPr>
                 <w:color w:val="FFFFFF" w:themeColor="background1"/>
               </w:rPr>
               <w:t>film_dure</w:t>
             </w:r>
+            <w:proofErr w:type="spellEnd"/>
           </w:p>
         </w:tc>
         <w:tc>
           <w:tcPr>
             <w:tcW w:w="1773" w:type="dxa"/>
+            <w:shd w:val="clear" w:color="auto" w:fill="538135" w:themeFill="accent6" w:themeFillShade="BF"/>
           </w:tcPr>
           <w:p>
             <w:pPr>
@@ -6018,6 +6170,7 @@
         <w:tc>
           <w:tcPr>
             <w:tcW w:w="1676" w:type="dxa"/>
+            <w:shd w:val="clear" w:color="auto" w:fill="538135" w:themeFill="accent6" w:themeFillShade="BF"/>
           </w:tcPr>
           <w:p>
             <w:pPr>
@@ -6036,6 +6189,7 @@
         <w:tc>
           <w:tcPr>
             <w:tcW w:w="1679" w:type="dxa"/>
+            <w:shd w:val="clear" w:color="auto" w:fill="538135" w:themeFill="accent6" w:themeFillShade="BF"/>
           </w:tcPr>
           <w:p>
             <w:pPr>
@@ -6054,6 +6208,7 @@
         <w:tc>
           <w:tcPr>
             <w:tcW w:w="1777" w:type="dxa"/>
+            <w:shd w:val="clear" w:color="auto" w:fill="538135" w:themeFill="accent6" w:themeFillShade="BF"/>
           </w:tcPr>
           <w:p>
             <w:pPr>
@@ -6074,13 +6229,15 @@
         <w:tc>
           <w:tcPr>
             <w:tcW w:w="2137" w:type="dxa"/>
-          </w:tcPr>
-          <w:p>
-            <w:pPr>
-              <w:rPr>
-                <w:color w:val="FFFFFF" w:themeColor="background1"/>
-              </w:rPr>
-            </w:pPr>
+            <w:shd w:val="clear" w:color="auto" w:fill="404040" w:themeFill="text1" w:themeFillTint="BF"/>
+          </w:tcPr>
+          <w:p>
+            <w:pPr>
+              <w:rPr>
+                <w:color w:val="FFFFFF" w:themeColor="background1"/>
+              </w:rPr>
+            </w:pPr>
+            <w:proofErr w:type="spellStart"/>
             <w:r>
               <w:rPr>
                 <w:color w:val="FFFFFF" w:themeColor="background1"/>
@@ -6093,29 +6250,40 @@
               </w:rPr>
               <w:t>birth</w:t>
             </w:r>
+            <w:proofErr w:type="spellEnd"/>
           </w:p>
         </w:tc>
         <w:tc>
           <w:tcPr>
             <w:tcW w:w="1773" w:type="dxa"/>
-          </w:tcPr>
-          <w:p>
-            <w:pPr>
-              <w:rPr>
-                <w:color w:val="FFFFFF" w:themeColor="background1"/>
-              </w:rPr>
-            </w:pPr>
-            <w:r>
-              <w:rPr>
-                <w:color w:val="FFFFFF" w:themeColor="background1"/>
-              </w:rPr>
-              <w:t>Date de naissance de k'acteur</w:t>
-            </w:r>
+            <w:shd w:val="clear" w:color="auto" w:fill="404040" w:themeFill="text1" w:themeFillTint="BF"/>
+          </w:tcPr>
+          <w:p>
+            <w:pPr>
+              <w:rPr>
+                <w:color w:val="FFFFFF" w:themeColor="background1"/>
+              </w:rPr>
+            </w:pPr>
+            <w:r>
+              <w:rPr>
+                <w:color w:val="FFFFFF" w:themeColor="background1"/>
+              </w:rPr>
+              <w:t xml:space="preserve">Date de naissance de </w:t>
+            </w:r>
+            <w:proofErr w:type="spellStart"/>
+            <w:r>
+              <w:rPr>
+                <w:color w:val="FFFFFF" w:themeColor="background1"/>
+              </w:rPr>
+              <w:t>k'acteur</w:t>
+            </w:r>
+            <w:proofErr w:type="spellEnd"/>
           </w:p>
         </w:tc>
         <w:tc>
           <w:tcPr>
             <w:tcW w:w="1676" w:type="dxa"/>
+            <w:shd w:val="clear" w:color="auto" w:fill="404040" w:themeFill="text1" w:themeFillTint="BF"/>
           </w:tcPr>
           <w:p>
             <w:pPr>
@@ -6134,6 +6302,7 @@
         <w:tc>
           <w:tcPr>
             <w:tcW w:w="1679" w:type="dxa"/>
+            <w:shd w:val="clear" w:color="auto" w:fill="404040" w:themeFill="text1" w:themeFillTint="BF"/>
           </w:tcPr>
           <w:p>
             <w:pPr>
@@ -6146,6 +6315,7 @@
         <w:tc>
           <w:tcPr>
             <w:tcW w:w="1777" w:type="dxa"/>
+            <w:shd w:val="clear" w:color="auto" w:fill="404040" w:themeFill="text1" w:themeFillTint="BF"/>
           </w:tcPr>
           <w:p>
             <w:pPr>
@@ -6166,25 +6336,28 @@
         <w:tc>
           <w:tcPr>
             <w:tcW w:w="2137" w:type="dxa"/>
-          </w:tcPr>
-          <w:p>
-            <w:pPr>
-              <w:rPr>
-                <w:color w:val="FFFFFF" w:themeColor="background1"/>
-              </w:rPr>
-            </w:pPr>
-            <w:r>
-              <w:rPr>
-                <w:color w:val="FFFFFF" w:themeColor="background1"/>
-              </w:rPr>
-              <w:lastRenderedPageBreak/>
+            <w:shd w:val="clear" w:color="auto" w:fill="404040" w:themeFill="text1" w:themeFillTint="BF"/>
+          </w:tcPr>
+          <w:p>
+            <w:pPr>
+              <w:rPr>
+                <w:color w:val="FFFFFF" w:themeColor="background1"/>
+              </w:rPr>
+            </w:pPr>
+            <w:proofErr w:type="spellStart"/>
+            <w:r>
+              <w:rPr>
+                <w:color w:val="FFFFFF" w:themeColor="background1"/>
+              </w:rPr>
               <w:t>acteur_lastname</w:t>
             </w:r>
+            <w:proofErr w:type="spellEnd"/>
           </w:p>
         </w:tc>
         <w:tc>
           <w:tcPr>
             <w:tcW w:w="1773" w:type="dxa"/>
+            <w:shd w:val="clear" w:color="auto" w:fill="404040" w:themeFill="text1" w:themeFillTint="BF"/>
           </w:tcPr>
           <w:p>
             <w:pPr>
@@ -6203,6 +6376,7 @@
         <w:tc>
           <w:tcPr>
             <w:tcW w:w="1676" w:type="dxa"/>
+            <w:shd w:val="clear" w:color="auto" w:fill="404040" w:themeFill="text1" w:themeFillTint="BF"/>
           </w:tcPr>
           <w:p>
             <w:pPr>
@@ -6221,6 +6395,7 @@
         <w:tc>
           <w:tcPr>
             <w:tcW w:w="1679" w:type="dxa"/>
+            <w:shd w:val="clear" w:color="auto" w:fill="404040" w:themeFill="text1" w:themeFillTint="BF"/>
           </w:tcPr>
           <w:p>
             <w:pPr>
@@ -6239,6 +6414,7 @@
         <w:tc>
           <w:tcPr>
             <w:tcW w:w="1777" w:type="dxa"/>
+            <w:shd w:val="clear" w:color="auto" w:fill="404040" w:themeFill="text1" w:themeFillTint="BF"/>
           </w:tcPr>
           <w:p>
             <w:pPr>
@@ -6259,24 +6435,29 @@
         <w:tc>
           <w:tcPr>
             <w:tcW w:w="2137" w:type="dxa"/>
-          </w:tcPr>
-          <w:p>
-            <w:pPr>
-              <w:rPr>
-                <w:color w:val="FFFFFF" w:themeColor="background1"/>
-              </w:rPr>
-            </w:pPr>
-            <w:r>
-              <w:rPr>
-                <w:color w:val="FFFFFF" w:themeColor="background1"/>
-              </w:rPr>
+            <w:shd w:val="clear" w:color="auto" w:fill="404040" w:themeFill="text1" w:themeFillTint="BF"/>
+          </w:tcPr>
+          <w:p>
+            <w:pPr>
+              <w:rPr>
+                <w:color w:val="FFFFFF" w:themeColor="background1"/>
+              </w:rPr>
+            </w:pPr>
+            <w:proofErr w:type="spellStart"/>
+            <w:r>
+              <w:rPr>
+                <w:color w:val="FFFFFF" w:themeColor="background1"/>
+              </w:rPr>
+              <w:lastRenderedPageBreak/>
               <w:t>acteur_firstname</w:t>
             </w:r>
+            <w:proofErr w:type="spellEnd"/>
           </w:p>
         </w:tc>
         <w:tc>
           <w:tcPr>
             <w:tcW w:w="1773" w:type="dxa"/>
+            <w:shd w:val="clear" w:color="auto" w:fill="404040" w:themeFill="text1" w:themeFillTint="BF"/>
           </w:tcPr>
           <w:p>
             <w:pPr>
@@ -6295,6 +6476,7 @@
         <w:tc>
           <w:tcPr>
             <w:tcW w:w="1676" w:type="dxa"/>
+            <w:shd w:val="clear" w:color="auto" w:fill="404040" w:themeFill="text1" w:themeFillTint="BF"/>
           </w:tcPr>
           <w:p>
             <w:pPr>
@@ -6313,6 +6495,7 @@
         <w:tc>
           <w:tcPr>
             <w:tcW w:w="1679" w:type="dxa"/>
+            <w:shd w:val="clear" w:color="auto" w:fill="404040" w:themeFill="text1" w:themeFillTint="BF"/>
           </w:tcPr>
           <w:p>
             <w:pPr>
@@ -6331,6 +6514,7 @@
         <w:tc>
           <w:tcPr>
             <w:tcW w:w="1777" w:type="dxa"/>
+            <w:shd w:val="clear" w:color="auto" w:fill="404040" w:themeFill="text1" w:themeFillTint="BF"/>
           </w:tcPr>
           <w:p>
             <w:pPr>
@@ -6351,24 +6535,28 @@
         <w:tc>
           <w:tcPr>
             <w:tcW w:w="2137" w:type="dxa"/>
-          </w:tcPr>
-          <w:p>
-            <w:pPr>
-              <w:rPr>
-                <w:color w:val="FFFFFF" w:themeColor="background1"/>
-              </w:rPr>
-            </w:pPr>
+            <w:shd w:val="clear" w:color="auto" w:fill="404040" w:themeFill="text1" w:themeFillTint="BF"/>
+          </w:tcPr>
+          <w:p>
+            <w:pPr>
+              <w:rPr>
+                <w:color w:val="FFFFFF" w:themeColor="background1"/>
+              </w:rPr>
+            </w:pPr>
+            <w:proofErr w:type="spellStart"/>
             <w:r>
               <w:rPr>
                 <w:color w:val="FFFFFF" w:themeColor="background1"/>
               </w:rPr>
               <w:t>Acteur_sexe</w:t>
             </w:r>
+            <w:proofErr w:type="spellEnd"/>
           </w:p>
         </w:tc>
         <w:tc>
           <w:tcPr>
             <w:tcW w:w="1773" w:type="dxa"/>
+            <w:shd w:val="clear" w:color="auto" w:fill="404040" w:themeFill="text1" w:themeFillTint="BF"/>
           </w:tcPr>
           <w:p>
             <w:pPr>
@@ -6387,6 +6575,7 @@
         <w:tc>
           <w:tcPr>
             <w:tcW w:w="1676" w:type="dxa"/>
+            <w:shd w:val="clear" w:color="auto" w:fill="404040" w:themeFill="text1" w:themeFillTint="BF"/>
           </w:tcPr>
           <w:p>
             <w:pPr>
@@ -6405,6 +6594,7 @@
         <w:tc>
           <w:tcPr>
             <w:tcW w:w="1679" w:type="dxa"/>
+            <w:shd w:val="clear" w:color="auto" w:fill="404040" w:themeFill="text1" w:themeFillTint="BF"/>
           </w:tcPr>
           <w:p>
             <w:pPr>
@@ -6423,19 +6613,22 @@
         <w:tc>
           <w:tcPr>
             <w:tcW w:w="1777" w:type="dxa"/>
-          </w:tcPr>
-          <w:p>
-            <w:pPr>
-              <w:rPr>
-                <w:color w:val="FFFFFF" w:themeColor="background1"/>
-              </w:rPr>
-            </w:pPr>
-            <w:r>
-              <w:rPr>
-                <w:color w:val="FFFFFF" w:themeColor="background1"/>
-              </w:rPr>
-              <w:t>identifiant</w:t>
-            </w:r>
+            <w:shd w:val="clear" w:color="auto" w:fill="404040" w:themeFill="text1" w:themeFillTint="BF"/>
+          </w:tcPr>
+          <w:p>
+            <w:pPr>
+              <w:rPr>
+                <w:color w:val="FFFFFF" w:themeColor="background1"/>
+              </w:rPr>
+            </w:pPr>
+            <w:proofErr w:type="spellStart"/>
+            <w:r>
+              <w:rPr>
+                <w:color w:val="FFFFFF" w:themeColor="background1"/>
+              </w:rPr>
+              <w:t>falcultatif</w:t>
+            </w:r>
+            <w:proofErr w:type="spellEnd"/>
           </w:p>
         </w:tc>
       </w:tr>
@@ -6450,12 +6643,14 @@
                 <w:color w:val="FFFFFF" w:themeColor="background1"/>
               </w:rPr>
             </w:pPr>
+            <w:proofErr w:type="spellStart"/>
             <w:r>
               <w:rPr>
                 <w:color w:val="FFFFFF" w:themeColor="background1"/>
               </w:rPr>
               <w:t>Shop_name</w:t>
             </w:r>
+            <w:proofErr w:type="spellEnd"/>
           </w:p>
         </w:tc>
         <w:tc>
@@ -6542,12 +6737,14 @@
                 <w:color w:val="FFFFFF" w:themeColor="background1"/>
               </w:rPr>
             </w:pPr>
-            <w:r>
-              <w:rPr>
-                <w:color w:val="FFFFFF" w:themeColor="background1"/>
-              </w:rPr>
-              <w:t>Shop_address</w:t>
-            </w:r>
+            <w:proofErr w:type="spellStart"/>
+            <w:r>
+              <w:rPr>
+                <w:color w:val="FFFFFF" w:themeColor="background1"/>
+              </w:rPr>
+              <w:t>Address_id</w:t>
+            </w:r>
+            <w:proofErr w:type="spellEnd"/>
           </w:p>
         </w:tc>
         <w:tc>
@@ -6564,7 +6761,7 @@
               <w:rPr>
                 <w:color w:val="FFFFFF" w:themeColor="background1"/>
               </w:rPr>
-              <w:t>Adresse de la boutique</w:t>
+              <w:t>Identifiant</w:t>
             </w:r>
           </w:p>
         </w:tc>
@@ -6582,6 +6779,100 @@
               <w:rPr>
                 <w:color w:val="FFFFFF" w:themeColor="background1"/>
               </w:rPr>
+              <w:t>N</w:t>
+            </w:r>
+          </w:p>
+        </w:tc>
+        <w:tc>
+          <w:tcPr>
+            <w:tcW w:w="1679" w:type="dxa"/>
+          </w:tcPr>
+          <w:p>
+            <w:pPr>
+              <w:rPr>
+                <w:color w:val="FFFFFF" w:themeColor="background1"/>
+              </w:rPr>
+            </w:pPr>
+            <w:r>
+              <w:rPr>
+                <w:color w:val="FFFFFF" w:themeColor="background1"/>
+              </w:rPr>
+              <w:t>11</w:t>
+            </w:r>
+          </w:p>
+        </w:tc>
+        <w:tc>
+          <w:tcPr>
+            <w:tcW w:w="1777" w:type="dxa"/>
+          </w:tcPr>
+          <w:p>
+            <w:pPr>
+              <w:rPr>
+                <w:color w:val="FFFFFF" w:themeColor="background1"/>
+              </w:rPr>
+            </w:pPr>
+            <w:r>
+              <w:rPr>
+                <w:color w:val="FFFFFF" w:themeColor="background1"/>
+              </w:rPr>
+              <w:t>identifiant</w:t>
+            </w:r>
+          </w:p>
+        </w:tc>
+      </w:tr>
+      <w:tr>
+        <w:tc>
+          <w:tcPr>
+            <w:tcW w:w="2137" w:type="dxa"/>
+          </w:tcPr>
+          <w:p>
+            <w:pPr>
+              <w:rPr>
+                <w:color w:val="FFFFFF" w:themeColor="background1"/>
+              </w:rPr>
+            </w:pPr>
+            <w:proofErr w:type="spellStart"/>
+            <w:r>
+              <w:rPr>
+                <w:color w:val="FFFFFF" w:themeColor="background1"/>
+              </w:rPr>
+              <w:t>Address_zipcode</w:t>
+            </w:r>
+            <w:proofErr w:type="spellEnd"/>
+          </w:p>
+        </w:tc>
+        <w:tc>
+          <w:tcPr>
+            <w:tcW w:w="1773" w:type="dxa"/>
+          </w:tcPr>
+          <w:p>
+            <w:pPr>
+              <w:rPr>
+                <w:color w:val="FFFFFF" w:themeColor="background1"/>
+              </w:rPr>
+            </w:pPr>
+            <w:r>
+              <w:rPr>
+                <w:color w:val="FFFFFF" w:themeColor="background1"/>
+              </w:rPr>
+              <w:t>Code postal</w:t>
+            </w:r>
+          </w:p>
+        </w:tc>
+        <w:tc>
+          <w:tcPr>
+            <w:tcW w:w="1676" w:type="dxa"/>
+          </w:tcPr>
+          <w:p>
+            <w:pPr>
+              <w:rPr>
+                <w:color w:val="FFFFFF" w:themeColor="background1"/>
+              </w:rPr>
+            </w:pPr>
+            <w:r>
+              <w:rPr>
+                <w:color w:val="FFFFFF" w:themeColor="background1"/>
+              </w:rPr>
               <w:t>AN</w:t>
             </w:r>
           </w:p>
@@ -6600,7 +6891,7 @@
               <w:rPr>
                 <w:color w:val="FFFFFF" w:themeColor="background1"/>
               </w:rPr>
-              <w:t>255</w:t>
+              <w:t>5</w:t>
             </w:r>
           </w:p>
         </w:tc>
@@ -6618,13 +6909,305 @@
               <w:rPr>
                 <w:color w:val="FFFFFF" w:themeColor="background1"/>
               </w:rPr>
-              <w:t>identifiant</w:t>
-            </w:r>
+              <w:t>Obligatoire</w:t>
+            </w:r>
+          </w:p>
+        </w:tc>
+      </w:tr>
+      <w:tr>
+        <w:tc>
+          <w:tcPr>
+            <w:tcW w:w="2137" w:type="dxa"/>
+          </w:tcPr>
+          <w:p>
+            <w:pPr>
+              <w:rPr>
+                <w:color w:val="FFFFFF" w:themeColor="background1"/>
+              </w:rPr>
+            </w:pPr>
+            <w:proofErr w:type="spellStart"/>
+            <w:r>
+              <w:rPr>
+                <w:color w:val="FFFFFF" w:themeColor="background1"/>
+              </w:rPr>
+              <w:t>Address_city</w:t>
+            </w:r>
+            <w:proofErr w:type="spellEnd"/>
+          </w:p>
+        </w:tc>
+        <w:tc>
+          <w:tcPr>
+            <w:tcW w:w="1773" w:type="dxa"/>
+          </w:tcPr>
+          <w:p>
+            <w:pPr>
+              <w:rPr>
+                <w:color w:val="FFFFFF" w:themeColor="background1"/>
+              </w:rPr>
+            </w:pPr>
+            <w:r>
+              <w:rPr>
+                <w:color w:val="FFFFFF" w:themeColor="background1"/>
+              </w:rPr>
+              <w:t>Ville de l'adresse</w:t>
+            </w:r>
+          </w:p>
+        </w:tc>
+        <w:tc>
+          <w:tcPr>
+            <w:tcW w:w="1676" w:type="dxa"/>
+          </w:tcPr>
+          <w:p>
+            <w:pPr>
+              <w:rPr>
+                <w:color w:val="FFFFFF" w:themeColor="background1"/>
+              </w:rPr>
+            </w:pPr>
+            <w:r>
+              <w:rPr>
+                <w:color w:val="FFFFFF" w:themeColor="background1"/>
+              </w:rPr>
+              <w:t>A</w:t>
+            </w:r>
+          </w:p>
+        </w:tc>
+        <w:tc>
+          <w:tcPr>
+            <w:tcW w:w="1679" w:type="dxa"/>
+          </w:tcPr>
+          <w:p>
+            <w:pPr>
+              <w:rPr>
+                <w:color w:val="FFFFFF" w:themeColor="background1"/>
+              </w:rPr>
+            </w:pPr>
+            <w:r>
+              <w:rPr>
+                <w:color w:val="FFFFFF" w:themeColor="background1"/>
+              </w:rPr>
+              <w:t>50</w:t>
+            </w:r>
+          </w:p>
+        </w:tc>
+        <w:tc>
+          <w:tcPr>
+            <w:tcW w:w="1777" w:type="dxa"/>
+          </w:tcPr>
+          <w:p>
+            <w:pPr>
+              <w:rPr>
+                <w:color w:val="FFFFFF" w:themeColor="background1"/>
+              </w:rPr>
+            </w:pPr>
+            <w:r>
+              <w:rPr>
+                <w:color w:val="FFFFFF" w:themeColor="background1"/>
+              </w:rPr>
+              <w:t>Obligatoire</w:t>
+            </w:r>
+          </w:p>
+        </w:tc>
+      </w:tr>
+      <w:tr>
+        <w:tc>
+          <w:tcPr>
+            <w:tcW w:w="2137" w:type="dxa"/>
+          </w:tcPr>
+          <w:p>
+            <w:pPr>
+              <w:rPr>
+                <w:color w:val="FFFFFF" w:themeColor="background1"/>
+              </w:rPr>
+            </w:pPr>
+            <w:proofErr w:type="spellStart"/>
+            <w:r>
+              <w:rPr>
+                <w:color w:val="FFFFFF" w:themeColor="background1"/>
+              </w:rPr>
+              <w:t>Address_number</w:t>
+            </w:r>
+            <w:proofErr w:type="spellEnd"/>
+          </w:p>
+        </w:tc>
+        <w:tc>
+          <w:tcPr>
+            <w:tcW w:w="1773" w:type="dxa"/>
+          </w:tcPr>
+          <w:p>
+            <w:pPr>
+              <w:rPr>
+                <w:color w:val="FFFFFF" w:themeColor="background1"/>
+              </w:rPr>
+            </w:pPr>
+            <w:proofErr w:type="spellStart"/>
+            <w:r>
+              <w:rPr>
+                <w:color w:val="FFFFFF" w:themeColor="background1"/>
+              </w:rPr>
+              <w:t>Numero</w:t>
+            </w:r>
+            <w:proofErr w:type="spellEnd"/>
+            <w:r>
+              <w:rPr>
+                <w:color w:val="FFFFFF" w:themeColor="background1"/>
+              </w:rPr>
+              <w:t xml:space="preserve"> de la rue</w:t>
+            </w:r>
+          </w:p>
+        </w:tc>
+        <w:tc>
+          <w:tcPr>
+            <w:tcW w:w="1676" w:type="dxa"/>
+          </w:tcPr>
+          <w:p>
+            <w:pPr>
+              <w:rPr>
+                <w:color w:val="FFFFFF" w:themeColor="background1"/>
+              </w:rPr>
+            </w:pPr>
+            <w:r>
+              <w:rPr>
+                <w:color w:val="FFFFFF" w:themeColor="background1"/>
+              </w:rPr>
+              <w:t>AN</w:t>
+            </w:r>
+          </w:p>
+        </w:tc>
+        <w:tc>
+          <w:tcPr>
+            <w:tcW w:w="1679" w:type="dxa"/>
+          </w:tcPr>
+          <w:p>
+            <w:pPr>
+              <w:rPr>
+                <w:color w:val="FFFFFF" w:themeColor="background1"/>
+              </w:rPr>
+            </w:pPr>
+            <w:r>
+              <w:rPr>
+                <w:color w:val="FFFFFF" w:themeColor="background1"/>
+              </w:rPr>
+              <w:t>10</w:t>
+            </w:r>
+          </w:p>
+        </w:tc>
+        <w:tc>
+          <w:tcPr>
+            <w:tcW w:w="1777" w:type="dxa"/>
+          </w:tcPr>
+          <w:p>
+            <w:pPr>
+              <w:rPr>
+                <w:color w:val="FFFFFF" w:themeColor="background1"/>
+              </w:rPr>
+            </w:pPr>
+            <w:proofErr w:type="spellStart"/>
+            <w:r>
+              <w:rPr>
+                <w:color w:val="FFFFFF" w:themeColor="background1"/>
+              </w:rPr>
+              <w:t>falcultatif</w:t>
+            </w:r>
+            <w:proofErr w:type="spellEnd"/>
+          </w:p>
+        </w:tc>
+      </w:tr>
+      <w:tr>
+        <w:tc>
+          <w:tcPr>
+            <w:tcW w:w="2137" w:type="dxa"/>
+          </w:tcPr>
+          <w:p>
+            <w:pPr>
+              <w:rPr>
+                <w:color w:val="FFFFFF" w:themeColor="background1"/>
+              </w:rPr>
+            </w:pPr>
             <w:bookmarkStart w:id="21" w:name="_GoBack"/>
-            <w:bookmarkEnd w:id="21"/>
+            <w:proofErr w:type="spellStart"/>
+            <w:r>
+              <w:rPr>
+                <w:color w:val="FFFFFF" w:themeColor="background1"/>
+              </w:rPr>
+              <w:t>Address_street_name</w:t>
+            </w:r>
+            <w:proofErr w:type="spellEnd"/>
+          </w:p>
+        </w:tc>
+        <w:tc>
+          <w:tcPr>
+            <w:tcW w:w="1773" w:type="dxa"/>
+          </w:tcPr>
+          <w:p>
+            <w:pPr>
+              <w:rPr>
+                <w:color w:val="FFFFFF" w:themeColor="background1"/>
+              </w:rPr>
+            </w:pPr>
+            <w:r>
+              <w:rPr>
+                <w:color w:val="FFFFFF" w:themeColor="background1"/>
+              </w:rPr>
+              <w:t>Nom de la rue</w:t>
+            </w:r>
+          </w:p>
+        </w:tc>
+        <w:tc>
+          <w:tcPr>
+            <w:tcW w:w="1676" w:type="dxa"/>
+          </w:tcPr>
+          <w:p>
+            <w:pPr>
+              <w:rPr>
+                <w:color w:val="FFFFFF" w:themeColor="background1"/>
+              </w:rPr>
+            </w:pPr>
+            <w:r>
+              <w:rPr>
+                <w:color w:val="FFFFFF" w:themeColor="background1"/>
+              </w:rPr>
+              <w:t>AN</w:t>
+            </w:r>
+          </w:p>
+        </w:tc>
+        <w:tc>
+          <w:tcPr>
+            <w:tcW w:w="1679" w:type="dxa"/>
+          </w:tcPr>
+          <w:p>
+            <w:pPr>
+              <w:rPr>
+                <w:color w:val="FFFFFF" w:themeColor="background1"/>
+              </w:rPr>
+            </w:pPr>
+            <w:r>
+              <w:rPr>
+                <w:color w:val="FFFFFF" w:themeColor="background1"/>
+              </w:rPr>
+              <w:t>100</w:t>
+            </w:r>
+          </w:p>
+        </w:tc>
+        <w:tc>
+          <w:tcPr>
+            <w:tcW w:w="1777" w:type="dxa"/>
+          </w:tcPr>
+          <w:p>
+            <w:pPr>
+              <w:rPr>
+                <w:color w:val="FFFFFF" w:themeColor="background1"/>
+              </w:rPr>
+            </w:pPr>
+            <w:r>
+              <w:rPr>
+                <w:color w:val="FFFFFF" w:themeColor="background1"/>
+              </w:rPr>
+              <w:t>obligatoire</w:t>
+            </w:r>
           </w:p>
         </w:tc>
       </w:tr>
+      <w:bookmarkEnd w:id="21"/>
     </w:tbl>
     <w:p>
       <w:pPr>
@@ -6670,35 +7253,7 @@
       <w:bookmarkEnd w:id="24"/>
     </w:p>
     <w:p/>
-    <w:p>
-      <w:r>
-        <w:t>c</w:t>
-      </w:r>
-      <w:r>
-        <w:t>lient_id -&gt; client_nom, client_adress, client_caution</w:t>
-      </w:r>
-    </w:p>
-    <w:p>
-      <w:r>
-        <w:t>cassette_id -&gt; cassette_status, cassette_loca</w:t>
-      </w:r>
-      <w:r>
-        <w:t>lisation, cassette_nb_location</w:t>
-      </w:r>
-    </w:p>
     <w:p/>
-    <w:p/>
-    <w:p>
-      <w:r>
-        <w:t>client_id, cassette_id -&gt;</w:t>
-      </w:r>
-      <w:r>
-        <w:t xml:space="preserve"> </w:t>
-      </w:r>
-      <w:r>
-        <w:t>client_nom, client_adress, client_caution, cassette_status, cassette_localisation, cassette_nb_location</w:t>
-      </w:r>
-    </w:p>
     <w:p>
       <w:pPr>
         <w:pStyle w:val="Titre1"/>
@@ -9401,7 +9956,7 @@
 </file>
 
 <file path=customXml/itemProps5.xml><?xml version="1.0" encoding="utf-8"?>
-<ds:datastoreItem xmlns:ds="http://schemas.openxmlformats.org/officeDocument/2006/customXml" ds:itemID="{C4B03008-4263-4904-B6C9-249256170F3A}">
+<ds:datastoreItem xmlns:ds="http://schemas.openxmlformats.org/officeDocument/2006/customXml" ds:itemID="{5225E14C-D440-45E0-B7CA-A4C8132982E8}">
   <ds:schemaRefs>
     <ds:schemaRef ds:uri="http://schemas.openxmlformats.org/officeDocument/2006/bibliography"/>
   </ds:schemaRefs>

</xml_diff>